<commit_message>
Adds answers to questions of the task-4 from the DOCX file
</commit_message>
<xml_diff>
--- a/task-4/SpatAnStatMod_2023_practice_4.docx
+++ b/task-4/SpatAnStatMod_2023_practice_4.docx
@@ -1,6 +1,6 @@
 
 <file path=word/document.xml><?xml version="1.0" encoding="utf-8"?>
-<w:document xmlns:wpc="http://schemas.microsoft.com/office/word/2010/wordprocessingCanvas" xmlns:cx="http://schemas.microsoft.com/office/drawing/2014/chartex" xmlns:cx1="http://schemas.microsoft.com/office/drawing/2015/9/8/chartex" xmlns:cx2="http://schemas.microsoft.com/office/drawing/2015/10/21/chartex" xmlns:cx3="http://schemas.microsoft.com/office/drawing/2016/5/9/chartex" xmlns:cx4="http://schemas.microsoft.com/office/drawing/2016/5/10/chartex" xmlns:cx5="http://schemas.microsoft.com/office/drawing/2016/5/11/chartex" xmlns:cx6="http://schemas.microsoft.com/office/drawing/2016/5/12/chartex" xmlns:cx7="http://schemas.microsoft.com/office/drawing/2016/5/13/chartex" xmlns:cx8="http://schemas.microsoft.com/office/drawing/2016/5/14/chartex" xmlns:mc="http://schemas.openxmlformats.org/markup-compatibility/2006" xmlns:aink="http://schemas.microsoft.com/office/drawing/2016/ink" xmlns:am3d="http://schemas.microsoft.com/office/drawing/2017/model3d" xmlns:o="urn:schemas-microsoft-com:office:office" xmlns:r="http://schemas.openxmlformats.org/officeDocument/2006/relationships" xmlns:m="http://schemas.openxmlformats.org/officeDocument/2006/math" xmlns:v="urn:schemas-microsoft-com:vml" xmlns:wp14="http://schemas.microsoft.com/office/word/2010/wordprocessingDrawing" xmlns:wp="http://schemas.openxmlformats.org/drawingml/2006/wordprocessingDrawing" xmlns:w10="urn:schemas-microsoft-com:office:word" xmlns:w="http://schemas.openxmlformats.org/wordprocessingml/2006/main" xmlns:w14="http://schemas.microsoft.com/office/word/2010/wordml" xmlns:w15="http://schemas.microsoft.com/office/word/2012/wordml" xmlns:w16cex="http://schemas.microsoft.com/office/word/2018/wordml/cex" xmlns:w16cid="http://schemas.microsoft.com/office/word/2016/wordml/cid" xmlns:w16="http://schemas.microsoft.com/office/word/2018/wordml" xmlns:w16se="http://schemas.microsoft.com/office/word/2015/wordml/symex" xmlns:wpg="http://schemas.microsoft.com/office/word/2010/wordprocessingGroup" xmlns:wpi="http://schemas.microsoft.com/office/word/2010/wordprocessingInk" xmlns:wne="http://schemas.microsoft.com/office/word/2006/wordml" xmlns:wps="http://schemas.microsoft.com/office/word/2010/wordprocessingShape" mc:Ignorable="w14 w15 w16se w16cid w16 w16cex wp14">
+<w:document xmlns:wpc="http://schemas.microsoft.com/office/word/2010/wordprocessingCanvas" xmlns:cx="http://schemas.microsoft.com/office/drawing/2014/chartex" xmlns:cx1="http://schemas.microsoft.com/office/drawing/2015/9/8/chartex" xmlns:cx2="http://schemas.microsoft.com/office/drawing/2015/10/21/chartex" xmlns:cx3="http://schemas.microsoft.com/office/drawing/2016/5/9/chartex" xmlns:cx4="http://schemas.microsoft.com/office/drawing/2016/5/10/chartex" xmlns:cx5="http://schemas.microsoft.com/office/drawing/2016/5/11/chartex" xmlns:cx6="http://schemas.microsoft.com/office/drawing/2016/5/12/chartex" xmlns:cx7="http://schemas.microsoft.com/office/drawing/2016/5/13/chartex" xmlns:cx8="http://schemas.microsoft.com/office/drawing/2016/5/14/chartex" xmlns:mc="http://schemas.openxmlformats.org/markup-compatibility/2006" xmlns:aink="http://schemas.microsoft.com/office/drawing/2016/ink" xmlns:am3d="http://schemas.microsoft.com/office/drawing/2017/model3d" xmlns:o="urn:schemas-microsoft-com:office:office" xmlns:r="http://schemas.openxmlformats.org/officeDocument/2006/relationships" xmlns:m="http://schemas.openxmlformats.org/officeDocument/2006/math" xmlns:v="urn:schemas-microsoft-com:vml" xmlns:wp14="http://schemas.microsoft.com/office/word/2010/wordprocessingDrawing" xmlns:wp="http://schemas.openxmlformats.org/drawingml/2006/wordprocessingDrawing" xmlns:w10="urn:schemas-microsoft-com:office:word" xmlns:w="http://schemas.openxmlformats.org/wordprocessingml/2006/main" xmlns:w14="http://schemas.microsoft.com/office/word/2010/wordml" xmlns:w15="http://schemas.microsoft.com/office/word/2012/wordml" xmlns:w16cex="http://schemas.microsoft.com/office/word/2018/wordml/cex" xmlns:w16cid="http://schemas.microsoft.com/office/word/2016/wordml/cid" xmlns:w16="http://schemas.microsoft.com/office/word/2018/wordml" xmlns:w16sdtdh="http://schemas.microsoft.com/office/word/2020/wordml/sdtdatahash" xmlns:w16se="http://schemas.microsoft.com/office/word/2015/wordml/symex" xmlns:wpg="http://schemas.microsoft.com/office/word/2010/wordprocessingGroup" xmlns:wpi="http://schemas.microsoft.com/office/word/2010/wordprocessingInk" xmlns:wne="http://schemas.microsoft.com/office/word/2006/wordml" xmlns:wps="http://schemas.microsoft.com/office/word/2010/wordprocessingShape" mc:Ignorable="w14 w15 w16se w16cid w16 w16cex w16sdtdh wp14">
   <w:body>
     <w:p>
       <w:pPr>
@@ -383,6 +383,7 @@
         </w:placeholder>
         <w:group/>
       </w:sdtPr>
+      <w:sdtEndPr/>
       <w:sdtContent>
         <w:p>
           <w:pPr>
@@ -402,7 +403,7 @@
               <w:szCs w:val="24"/>
               <w:lang w:val="uk-UA"/>
             </w:rPr>
-            <w:object w:dxaOrig="2160" w:dyaOrig="435" w14:anchorId="5677A6E7">
+            <w:object w:dxaOrig="225" w:dyaOrig="225" w14:anchorId="5677A6E7">
               <v:shapetype id="_x0000_t75" coordsize="21600,21600" o:spt="75" o:preferrelative="t" path="m@4@5l@4@11@9@11@9@5xe" filled="f" stroked="f">
                 <v:stroke joinstyle="miter"/>
                 <v:formulas>
@@ -422,10 +423,10 @@
                 <v:path o:extrusionok="f" gradientshapeok="t" o:connecttype="rect"/>
                 <o:lock v:ext="edit" aspectratio="t"/>
               </v:shapetype>
-              <v:shape id="_x0000_i1518" type="#_x0000_t75" style="width:108pt;height:21.9pt" o:ole="">
+              <v:shape id="_x0000_i1395" type="#_x0000_t75" style="width:108.45pt;height:21.5pt" o:ole="">
                 <v:imagedata r:id="rId8" o:title=""/>
               </v:shape>
-              <w:control r:id="rId9" w:name="OptionButton12" w:shapeid="_x0000_i1518"/>
+              <w:control r:id="rId9" w:name="OptionButton12" w:shapeid="_x0000_i1395"/>
             </w:object>
           </w:r>
         </w:p>
@@ -447,11 +448,11 @@
               <w:szCs w:val="24"/>
               <w:lang w:val="uk-UA"/>
             </w:rPr>
-            <w:object w:dxaOrig="2160" w:dyaOrig="435" w14:anchorId="474AC3A9">
-              <v:shape id="_x0000_i1515" type="#_x0000_t75" style="width:108pt;height:21.9pt" o:ole="">
+            <w:object w:dxaOrig="225" w:dyaOrig="225" w14:anchorId="474AC3A9">
+              <v:shape id="_x0000_i1075" type="#_x0000_t75" style="width:108.45pt;height:21.5pt" o:ole="">
                 <v:imagedata r:id="rId10" o:title=""/>
               </v:shape>
-              <w:control r:id="rId11" w:name="OptionButton22" w:shapeid="_x0000_i1515"/>
+              <w:control r:id="rId11" w:name="OptionButton22" w:shapeid="_x0000_i1075"/>
             </w:object>
           </w:r>
         </w:p>
@@ -548,6 +549,7 @@
         </w:placeholder>
         <w:group/>
       </w:sdtPr>
+      <w:sdtEndPr/>
       <w:sdtContent>
         <w:p>
           <w:pPr>
@@ -567,11 +569,11 @@
               <w:szCs w:val="24"/>
               <w:lang w:val="uk-UA"/>
             </w:rPr>
-            <w:object w:dxaOrig="2160" w:dyaOrig="435" w14:anchorId="7D787B2D">
-              <v:shape id="_x0000_i1510" type="#_x0000_t75" style="width:108pt;height:21.9pt" o:ole="">
+            <w:object w:dxaOrig="225" w:dyaOrig="225" w14:anchorId="7D787B2D">
+              <v:shape id="_x0000_i1400" type="#_x0000_t75" style="width:108.45pt;height:21.5pt" o:ole="">
                 <v:imagedata r:id="rId12" o:title=""/>
               </v:shape>
-              <w:control r:id="rId13" w:name="OptionButton1" w:shapeid="_x0000_i1510"/>
+              <w:control r:id="rId13" w:name="OptionButton1" w:shapeid="_x0000_i1400"/>
             </w:object>
           </w:r>
         </w:p>
@@ -593,11 +595,11 @@
               <w:szCs w:val="24"/>
               <w:lang w:val="uk-UA"/>
             </w:rPr>
-            <w:object w:dxaOrig="2160" w:dyaOrig="435" w14:anchorId="756DEBE9">
-              <v:shape id="_x0000_i1519" type="#_x0000_t75" style="width:108pt;height:21.9pt" o:ole="">
+            <w:object w:dxaOrig="225" w:dyaOrig="225" w14:anchorId="756DEBE9">
+              <v:shape id="_x0000_i1399" type="#_x0000_t75" style="width:108.45pt;height:21.5pt" o:ole="">
                 <v:imagedata r:id="rId10" o:title=""/>
               </v:shape>
-              <w:control r:id="rId14" w:name="OptionButton2" w:shapeid="_x0000_i1519"/>
+              <w:control r:id="rId14" w:name="OptionButton2" w:shapeid="_x0000_i1399"/>
             </w:object>
           </w:r>
         </w:p>
@@ -850,6 +852,9 @@
         </w:rPr>
       </w:pPr>
       <w:r>
+        <w:rPr>
+          <w:noProof/>
+        </w:rPr>
         <w:drawing>
           <wp:inline distT="0" distB="0" distL="0" distR="0" wp14:anchorId="6C105165" wp14:editId="7BA59EBB">
             <wp:extent cx="4102443" cy="2946041"/>
@@ -941,6 +946,7 @@
         </w:placeholder>
         <w:group/>
       </w:sdtPr>
+      <w:sdtEndPr/>
       <w:sdtContent>
         <w:p>
           <w:pPr>
@@ -960,11 +966,11 @@
               <w:szCs w:val="24"/>
               <w:lang w:val="uk-UA"/>
             </w:rPr>
-            <w:object w:dxaOrig="2160" w:dyaOrig="435" w14:anchorId="24A8813B">
-              <v:shape id="_x0000_i1607" type="#_x0000_t75" style="width:199.45pt;height:21.9pt" o:ole="">
+            <w:object w:dxaOrig="225" w:dyaOrig="225" w14:anchorId="24A8813B">
+              <v:shape id="_x0000_i1415" type="#_x0000_t75" style="width:199.15pt;height:21.5pt" o:ole="">
                 <v:imagedata r:id="rId16" o:title=""/>
               </v:shape>
-              <w:control r:id="rId17" w:name="OptionButton4" w:shapeid="_x0000_i1607"/>
+              <w:control r:id="rId17" w:name="OptionButton4" w:shapeid="_x0000_i1415"/>
             </w:object>
           </w:r>
         </w:p>
@@ -986,11 +992,11 @@
               <w:szCs w:val="24"/>
               <w:lang w:val="uk-UA"/>
             </w:rPr>
-            <w:object w:dxaOrig="2160" w:dyaOrig="435" w14:anchorId="10ECEEB6">
-              <v:shape id="_x0000_i1606" type="#_x0000_t75" style="width:302.1pt;height:21.9pt" o:ole="">
+            <w:object w:dxaOrig="225" w:dyaOrig="225" w14:anchorId="10ECEEB6">
+              <v:shape id="_x0000_i1110" type="#_x0000_t75" style="width:302.05pt;height:21.5pt" o:ole="">
                 <v:imagedata r:id="rId18" o:title=""/>
               </v:shape>
-              <w:control r:id="rId19" w:name="OptionButton3" w:shapeid="_x0000_i1606"/>
+              <w:control r:id="rId19" w:name="OptionButton3" w:shapeid="_x0000_i1110"/>
             </w:object>
           </w:r>
         </w:p>
@@ -1012,11 +1018,11 @@
               <w:szCs w:val="24"/>
               <w:lang w:val="uk-UA"/>
             </w:rPr>
-            <w:object w:dxaOrig="2160" w:dyaOrig="435" w14:anchorId="159F64DC">
-              <v:shape id="_x0000_i1661" type="#_x0000_t75" style="width:459.75pt;height:21.9pt" o:ole="">
+            <w:object w:dxaOrig="225" w:dyaOrig="225" w14:anchorId="159F64DC">
+              <v:shape id="_x0000_i1432" type="#_x0000_t75" style="width:460.05pt;height:21.5pt" o:ole="">
                 <v:imagedata r:id="rId20" o:title=""/>
               </v:shape>
-              <w:control r:id="rId21" w:name="OptionButton5" w:shapeid="_x0000_i1661"/>
+              <w:control r:id="rId21" w:name="OptionButton5" w:shapeid="_x0000_i1432"/>
             </w:object>
           </w:r>
         </w:p>
@@ -1038,11 +1044,11 @@
               <w:szCs w:val="24"/>
               <w:lang w:val="uk-UA"/>
             </w:rPr>
-            <w:object w:dxaOrig="2160" w:dyaOrig="435" w14:anchorId="1A3AF6C7">
-              <v:shape id="_x0000_i1608" type="#_x0000_t75" style="width:452.45pt;height:21.9pt" o:ole="">
+            <w:object w:dxaOrig="225" w:dyaOrig="225" w14:anchorId="1A3AF6C7">
+              <v:shape id="_x0000_i1422" type="#_x0000_t75" style="width:451.65pt;height:40.2pt" o:ole="">
                 <v:imagedata r:id="rId22" o:title=""/>
               </v:shape>
-              <w:control r:id="rId23" w:name="OptionButton6" w:shapeid="_x0000_i1608"/>
+              <w:control r:id="rId23" w:name="OptionButton6" w:shapeid="_x0000_i1422"/>
             </w:object>
           </w:r>
         </w:p>
@@ -1113,6 +1119,7 @@
         </w:placeholder>
         <w:group/>
       </w:sdtPr>
+      <w:sdtEndPr/>
       <w:sdtContent>
         <w:p>
           <w:pPr>
@@ -1132,11 +1139,11 @@
               <w:szCs w:val="24"/>
               <w:lang w:val="uk-UA"/>
             </w:rPr>
-            <w:object w:dxaOrig="2160" w:dyaOrig="435" w14:anchorId="7064AE23">
-              <v:shape id="_x0000_i1659" type="#_x0000_t75" style="width:199.45pt;height:21.9pt" o:ole="">
-                <v:imagedata r:id="rId24" o:title=""/>
+            <w:object w:dxaOrig="225" w:dyaOrig="225" w14:anchorId="7064AE23">
+              <v:shape id="_x0000_i1435" type="#_x0000_t75" style="width:199.15pt;height:21.5pt" o:ole="">
+                <v:imagedata r:id="rId16" o:title=""/>
               </v:shape>
-              <w:control r:id="rId25" w:name="OptionButton41" w:shapeid="_x0000_i1659"/>
+              <w:control r:id="rId24" w:name="OptionButton41" w:shapeid="_x0000_i1435"/>
             </w:object>
           </w:r>
         </w:p>
@@ -1158,11 +1165,11 @@
               <w:szCs w:val="24"/>
               <w:lang w:val="uk-UA"/>
             </w:rPr>
-            <w:object w:dxaOrig="2160" w:dyaOrig="435" w14:anchorId="61796960">
-              <v:shape id="_x0000_i1662" type="#_x0000_t75" style="width:302.1pt;height:21.9pt" o:ole="">
-                <v:imagedata r:id="rId26" o:title=""/>
+            <w:object w:dxaOrig="225" w:dyaOrig="225" w14:anchorId="61796960">
+              <v:shape id="_x0000_i1436" type="#_x0000_t75" style="width:302.05pt;height:21.5pt" o:ole="">
+                <v:imagedata r:id="rId25" o:title=""/>
               </v:shape>
-              <w:control r:id="rId27" w:name="OptionButton31" w:shapeid="_x0000_i1662"/>
+              <w:control r:id="rId26" w:name="OptionButton31" w:shapeid="_x0000_i1436"/>
             </w:object>
           </w:r>
         </w:p>
@@ -1184,11 +1191,11 @@
               <w:szCs w:val="24"/>
               <w:lang w:val="uk-UA"/>
             </w:rPr>
-            <w:object w:dxaOrig="2160" w:dyaOrig="435" w14:anchorId="09CC810A">
-              <v:shape id="_x0000_i1653" type="#_x0000_t75" style="width:459.75pt;height:21.9pt" o:ole="">
-                <v:imagedata r:id="rId28" o:title=""/>
+            <w:object w:dxaOrig="225" w:dyaOrig="225" w14:anchorId="09CC810A">
+              <v:shape id="_x0000_i1147" type="#_x0000_t75" style="width:460.05pt;height:21.5pt" o:ole="">
+                <v:imagedata r:id="rId27" o:title=""/>
               </v:shape>
-              <w:control r:id="rId29" w:name="OptionButton51" w:shapeid="_x0000_i1653"/>
+              <w:control r:id="rId28" w:name="OptionButton51" w:shapeid="_x0000_i1147"/>
             </w:object>
           </w:r>
         </w:p>
@@ -1210,11 +1217,11 @@
               <w:szCs w:val="24"/>
               <w:lang w:val="uk-UA"/>
             </w:rPr>
-            <w:object w:dxaOrig="2160" w:dyaOrig="435" w14:anchorId="057F0519">
-              <v:shape id="_x0000_i1655" type="#_x0000_t75" style="width:452.45pt;height:21.9pt" o:ole="">
-                <v:imagedata r:id="rId22" o:title=""/>
+            <w:object w:dxaOrig="225" w:dyaOrig="225" w14:anchorId="057F0519">
+              <v:shape id="_x0000_i1424" type="#_x0000_t75" style="width:452.55pt;height:21.5pt" o:ole="">
+                <v:imagedata r:id="rId29" o:title=""/>
               </v:shape>
-              <w:control r:id="rId30" w:name="OptionButton61" w:shapeid="_x0000_i1655"/>
+              <w:control r:id="rId30" w:name="OptionButton61" w:shapeid="_x0000_i1424"/>
             </w:object>
           </w:r>
         </w:p>
@@ -1279,6 +1286,7 @@
         </w:placeholder>
         <w:group/>
       </w:sdtPr>
+      <w:sdtEndPr/>
       <w:sdtContent>
         <w:p>
           <w:pPr>
@@ -1298,11 +1306,11 @@
               <w:szCs w:val="24"/>
               <w:lang w:val="uk-UA"/>
             </w:rPr>
-            <w:object w:dxaOrig="2160" w:dyaOrig="435" w14:anchorId="15775C34">
-              <v:shape id="_x0000_i1663" type="#_x0000_t75" style="width:199.45pt;height:21.9pt" o:ole="">
-                <v:imagedata r:id="rId16" o:title=""/>
+            <w:object w:dxaOrig="225" w:dyaOrig="225" w14:anchorId="15775C34">
+              <v:shape id="_x0000_i1406" type="#_x0000_t75" style="width:199.15pt;height:21.5pt" o:ole="">
+                <v:imagedata r:id="rId31" o:title=""/>
               </v:shape>
-              <w:control r:id="rId31" w:name="OptionButton411" w:shapeid="_x0000_i1663"/>
+              <w:control r:id="rId32" w:name="OptionButton411" w:shapeid="_x0000_i1406"/>
             </w:object>
           </w:r>
         </w:p>
@@ -1324,11 +1332,11 @@
               <w:szCs w:val="24"/>
               <w:lang w:val="uk-UA"/>
             </w:rPr>
-            <w:object w:dxaOrig="2160" w:dyaOrig="435" w14:anchorId="1F18F010">
-              <v:shape id="_x0000_i1664" type="#_x0000_t75" style="width:302.1pt;height:21.9pt" o:ole="">
-                <v:imagedata r:id="rId32" o:title=""/>
+            <w:object w:dxaOrig="225" w:dyaOrig="225" w14:anchorId="1F18F010">
+              <v:shape id="_x0000_i1437" type="#_x0000_t75" style="width:302.05pt;height:21.5pt" o:ole="">
+                <v:imagedata r:id="rId33" o:title=""/>
               </v:shape>
-              <w:control r:id="rId33" w:name="OptionButton311" w:shapeid="_x0000_i1664"/>
+              <w:control r:id="rId34" w:name="OptionButton311" w:shapeid="_x0000_i1437"/>
             </w:object>
           </w:r>
         </w:p>
@@ -1350,11 +1358,11 @@
               <w:szCs w:val="24"/>
               <w:lang w:val="uk-UA"/>
             </w:rPr>
-            <w:object w:dxaOrig="2160" w:dyaOrig="435" w14:anchorId="1ABE5FFE">
-              <v:shape id="_x0000_i1665" type="#_x0000_t75" style="width:459.75pt;height:21.9pt" o:ole="">
-                <v:imagedata r:id="rId20" o:title=""/>
+            <w:object w:dxaOrig="225" w:dyaOrig="225" w14:anchorId="1ABE5FFE">
+              <v:shape id="_x0000_i1195" type="#_x0000_t75" style="width:460.05pt;height:21.5pt" o:ole="">
+                <v:imagedata r:id="rId35" o:title=""/>
               </v:shape>
-              <w:control r:id="rId34" w:name="OptionButton511" w:shapeid="_x0000_i1665"/>
+              <w:control r:id="rId36" w:name="OptionButton511" w:shapeid="_x0000_i1195"/>
             </w:object>
           </w:r>
         </w:p>
@@ -1376,11 +1384,11 @@
               <w:szCs w:val="24"/>
               <w:lang w:val="uk-UA"/>
             </w:rPr>
-            <w:object w:dxaOrig="2160" w:dyaOrig="435" w14:anchorId="1475665F">
-              <v:shape id="_x0000_i1666" type="#_x0000_t75" style="width:452.45pt;height:21.9pt" o:ole="">
-                <v:imagedata r:id="rId35" o:title=""/>
+            <w:object w:dxaOrig="225" w:dyaOrig="225" w14:anchorId="1475665F">
+              <v:shape id="_x0000_i1439" type="#_x0000_t75" style="width:452.55pt;height:21.5pt" o:ole="">
+                <v:imagedata r:id="rId37" o:title=""/>
               </v:shape>
-              <w:control r:id="rId36" w:name="OptionButton611" w:shapeid="_x0000_i1666"/>
+              <w:control r:id="rId38" w:name="OptionButton611" w:shapeid="_x0000_i1439"/>
             </w:object>
           </w:r>
         </w:p>
@@ -1444,6 +1452,7 @@
         </w:placeholder>
         <w:group/>
       </w:sdtPr>
+      <w:sdtEndPr/>
       <w:sdtContent>
         <w:p>
           <w:pPr>
@@ -1463,11 +1472,11 @@
               <w:szCs w:val="24"/>
               <w:lang w:val="uk-UA"/>
             </w:rPr>
-            <w:object w:dxaOrig="2160" w:dyaOrig="435" w14:anchorId="190DF0D6">
-              <v:shape id="_x0000_i1667" type="#_x0000_t75" style="width:199.45pt;height:21.9pt" o:ole="">
-                <v:imagedata r:id="rId24" o:title=""/>
+            <w:object w:dxaOrig="225" w:dyaOrig="225" w14:anchorId="190DF0D6">
+              <v:shape id="_x0000_i1434" type="#_x0000_t75" style="width:199.15pt;height:21.5pt" o:ole="">
+                <v:imagedata r:id="rId39" o:title=""/>
               </v:shape>
-              <w:control r:id="rId37" w:name="OptionButton412" w:shapeid="_x0000_i1667"/>
+              <w:control r:id="rId40" w:name="OptionButton412" w:shapeid="_x0000_i1434"/>
             </w:object>
           </w:r>
         </w:p>
@@ -1489,11 +1498,11 @@
               <w:szCs w:val="24"/>
               <w:lang w:val="uk-UA"/>
             </w:rPr>
-            <w:object w:dxaOrig="2160" w:dyaOrig="435" w14:anchorId="46DD0E65">
-              <v:shape id="_x0000_i1668" type="#_x0000_t75" style="width:302.1pt;height:21.9pt" o:ole="">
-                <v:imagedata r:id="rId38" o:title=""/>
+            <w:object w:dxaOrig="225" w:dyaOrig="225" w14:anchorId="46DD0E65">
+              <v:shape id="_x0000_i1254" type="#_x0000_t75" style="width:302.05pt;height:21.5pt" o:ole="">
+                <v:imagedata r:id="rId41" o:title=""/>
               </v:shape>
-              <w:control r:id="rId39" w:name="OptionButton312" w:shapeid="_x0000_i1668"/>
+              <w:control r:id="rId42" w:name="OptionButton312" w:shapeid="_x0000_i1254"/>
             </w:object>
           </w:r>
         </w:p>
@@ -1515,11 +1524,11 @@
               <w:szCs w:val="24"/>
               <w:lang w:val="uk-UA"/>
             </w:rPr>
-            <w:object w:dxaOrig="2160" w:dyaOrig="435" w14:anchorId="297E0B90">
-              <v:shape id="_x0000_i1669" type="#_x0000_t75" style="width:459.75pt;height:21.9pt" o:ole="">
-                <v:imagedata r:id="rId40" o:title=""/>
+            <w:object w:dxaOrig="225" w:dyaOrig="225" w14:anchorId="297E0B90">
+              <v:shape id="_x0000_i1255" type="#_x0000_t75" style="width:460.05pt;height:21.5pt" o:ole="">
+                <v:imagedata r:id="rId43" o:title=""/>
               </v:shape>
-              <w:control r:id="rId41" w:name="OptionButton512" w:shapeid="_x0000_i1669"/>
+              <w:control r:id="rId44" w:name="OptionButton512" w:shapeid="_x0000_i1255"/>
             </w:object>
           </w:r>
         </w:p>
@@ -1541,11 +1550,12 @@
               <w:szCs w:val="24"/>
               <w:lang w:val="uk-UA"/>
             </w:rPr>
-            <w:object w:dxaOrig="2160" w:dyaOrig="435" w14:anchorId="638E691B">
-              <v:shape id="_x0000_i1671" type="#_x0000_t75" style="width:452.45pt;height:21.9pt" o:ole="">
-                <v:imagedata r:id="rId22" o:title=""/>
+            <w:lastRenderedPageBreak/>
+            <w:object w:dxaOrig="225" w:dyaOrig="225" w14:anchorId="638E691B">
+              <v:shape id="_x0000_i1433" type="#_x0000_t75" style="width:452.55pt;height:21.5pt" o:ole="">
+                <v:imagedata r:id="rId29" o:title=""/>
               </v:shape>
-              <w:control r:id="rId42" w:name="OptionButton612" w:shapeid="_x0000_i1671"/>
+              <w:control r:id="rId45" w:name="OptionButton612" w:shapeid="_x0000_i1433"/>
             </w:object>
           </w:r>
         </w:p>
@@ -1881,25 +1891,7 @@
           <w:szCs w:val="24"/>
           <w:lang w:val="uk-UA"/>
         </w:rPr>
-        <w:t>, змінні</w:t>
-      </w:r>
-      <w:r>
-        <w:rPr>
-          <w:rFonts w:cstheme="minorHAnsi"/>
-          <w:sz w:val="24"/>
-          <w:szCs w:val="24"/>
-          <w:lang w:val="uk-UA"/>
-        </w:rPr>
-        <w:t xml:space="preserve"> </w:t>
-      </w:r>
-      <w:r>
-        <w:rPr>
-          <w:rFonts w:cstheme="minorHAnsi"/>
-          <w:sz w:val="24"/>
-          <w:szCs w:val="24"/>
-          <w:lang w:val="uk-UA"/>
-        </w:rPr>
-        <w:t>x і y</w:t>
+        <w:t>, змінні x і y</w:t>
       </w:r>
       <w:r>
         <w:rPr>
@@ -1963,6 +1955,7 @@
         </w:placeholder>
         <w:group/>
       </w:sdtPr>
+      <w:sdtEndPr/>
       <w:sdtContent>
         <w:p>
           <w:pPr>
@@ -1982,11 +1975,11 @@
               <w:szCs w:val="24"/>
               <w:lang w:val="uk-UA"/>
             </w:rPr>
-            <w:object w:dxaOrig="2160" w:dyaOrig="435" w14:anchorId="37C93934">
-              <v:shape id="_x0000_i1675" type="#_x0000_t75" style="width:108pt;height:21.9pt" o:ole="">
-                <v:imagedata r:id="rId43" o:title=""/>
+            <w:object w:dxaOrig="225" w:dyaOrig="225" w14:anchorId="37C93934">
+              <v:shape id="_x0000_i1445" type="#_x0000_t75" style="width:108.45pt;height:21.5pt" o:ole="">
+                <v:imagedata r:id="rId46" o:title=""/>
               </v:shape>
-              <w:control r:id="rId44" w:name="OptionButton11" w:shapeid="_x0000_i1675"/>
+              <w:control r:id="rId47" w:name="OptionButton11" w:shapeid="_x0000_i1445"/>
             </w:object>
           </w:r>
         </w:p>
@@ -2012,16 +2005,88 @@
               <w:szCs w:val="24"/>
               <w:lang w:val="uk-UA"/>
             </w:rPr>
-            <w:object w:dxaOrig="2160" w:dyaOrig="435" w14:anchorId="3DA43FBB">
-              <v:shape id="_x0000_i1674" type="#_x0000_t75" style="width:108pt;height:21.9pt" o:ole="">
-                <v:imagedata r:id="rId45" o:title=""/>
+            <w:object w:dxaOrig="225" w:dyaOrig="225" w14:anchorId="3DA43FBB">
+              <v:shape id="_x0000_i1444" type="#_x0000_t75" style="width:108.45pt;height:21.5pt" o:ole="">
+                <v:imagedata r:id="rId10" o:title=""/>
               </v:shape>
-              <w:control r:id="rId46" w:name="OptionButton21" w:shapeid="_x0000_i1674"/>
+              <w:control r:id="rId48" w:name="OptionButton21" w:shapeid="_x0000_i1444"/>
             </w:object>
           </w:r>
         </w:p>
       </w:sdtContent>
     </w:sdt>
+    <w:p>
+      <w:pPr>
+        <w:shd w:val="clear" w:color="auto" w:fill="F2F2F2" w:themeFill="background1" w:themeFillShade="F2"/>
+        <w:rPr>
+          <w:rFonts w:cstheme="minorHAnsi"/>
+          <w:i/>
+          <w:iCs/>
+          <w:sz w:val="20"/>
+          <w:szCs w:val="20"/>
+          <w:lang w:val="uk-UA"/>
+        </w:rPr>
+      </w:pPr>
+      <w:r>
+        <w:rPr>
+          <w:rFonts w:cstheme="minorHAnsi"/>
+          <w:i/>
+          <w:iCs/>
+          <w:sz w:val="20"/>
+          <w:szCs w:val="20"/>
+          <w:lang w:val="uk-UA"/>
+        </w:rPr>
+        <w:t xml:space="preserve">У методі </w:t>
+      </w:r>
+      <w:proofErr w:type="spellStart"/>
+      <w:r>
+        <w:rPr>
+          <w:rFonts w:cstheme="minorHAnsi"/>
+          <w:i/>
+          <w:iCs/>
+          <w:sz w:val="20"/>
+          <w:szCs w:val="20"/>
+          <w:lang w:val="uk-UA"/>
+        </w:rPr>
+        <w:t>ресемплінгу</w:t>
+      </w:r>
+      <w:proofErr w:type="spellEnd"/>
+      <w:r>
+        <w:rPr>
+          <w:rFonts w:cstheme="minorHAnsi"/>
+          <w:i/>
+          <w:iCs/>
+          <w:sz w:val="20"/>
+          <w:szCs w:val="20"/>
+          <w:lang w:val="uk-UA"/>
+        </w:rPr>
+        <w:t xml:space="preserve">, який використовують для </w:t>
+      </w:r>
+      <w:proofErr w:type="spellStart"/>
+      <w:r>
+        <w:rPr>
+          <w:rFonts w:cstheme="minorHAnsi"/>
+          <w:i/>
+          <w:iCs/>
+          <w:sz w:val="20"/>
+          <w:szCs w:val="20"/>
+          <w:lang w:val="uk-UA"/>
+        </w:rPr>
+        <w:t>передискретизації</w:t>
+      </w:r>
+      <w:proofErr w:type="spellEnd"/>
+      <w:r>
+        <w:rPr>
+          <w:rFonts w:cstheme="minorHAnsi"/>
+          <w:i/>
+          <w:iCs/>
+          <w:sz w:val="20"/>
+          <w:szCs w:val="20"/>
+          <w:lang w:val="uk-UA"/>
+        </w:rPr>
+        <w:t xml:space="preserve"> діаграми розсіювання, генерується випадкова підвибірка спостережень з початкового набору даних. При цьому, вибірка для змінної x і змінної y може бути зроблена незалежно одна від одної. Це означає, що кожен елемент вибірки для змінної x може вибиратись окремо від кожного елемента вибірки для змінної y.</w:t>
+      </w:r>
+    </w:p>
     <w:p>
       <w:pPr>
         <w:rPr>
@@ -2101,6 +2166,7 @@
         </w:placeholder>
         <w:group/>
       </w:sdtPr>
+      <w:sdtEndPr/>
       <w:sdtContent>
         <w:p>
           <w:pPr>
@@ -2120,11 +2186,11 @@
               <w:szCs w:val="24"/>
               <w:lang w:val="uk-UA"/>
             </w:rPr>
-            <w:object w:dxaOrig="2160" w:dyaOrig="435" w14:anchorId="6E69C0AD">
-              <v:shape id="_x0000_i1676" type="#_x0000_t75" style="width:108pt;height:21.9pt" o:ole="">
-                <v:imagedata r:id="rId47" o:title=""/>
+            <w:object w:dxaOrig="225" w:dyaOrig="225" w14:anchorId="6E69C0AD">
+              <v:shape id="_x0000_i1414" type="#_x0000_t75" style="width:108.45pt;height:21.5pt" o:ole="">
+                <v:imagedata r:id="rId49" o:title=""/>
               </v:shape>
-              <w:control r:id="rId48" w:name="OptionButton111" w:shapeid="_x0000_i1676"/>
+              <w:control r:id="rId50" w:name="OptionButton111" w:shapeid="_x0000_i1414"/>
             </w:object>
           </w:r>
         </w:p>
@@ -2150,11 +2216,11 @@
               <w:szCs w:val="24"/>
               <w:lang w:val="uk-UA"/>
             </w:rPr>
-            <w:object w:dxaOrig="2160" w:dyaOrig="435" w14:anchorId="6A119299">
-              <v:shape id="_x0000_i1678" type="#_x0000_t75" style="width:108pt;height:21.9pt" o:ole="">
+            <w:object w:dxaOrig="225" w:dyaOrig="225" w14:anchorId="6A119299">
+              <v:shape id="_x0000_i1394" type="#_x0000_t75" style="width:108.45pt;height:21.5pt" o:ole="">
                 <v:imagedata r:id="rId10" o:title=""/>
               </v:shape>
-              <w:control r:id="rId49" w:name="OptionButton211" w:shapeid="_x0000_i1678"/>
+              <w:control r:id="rId51" w:name="OptionButton211" w:shapeid="_x0000_i1394"/>
             </w:object>
           </w:r>
         </w:p>
@@ -2260,7 +2326,16 @@
           <w:szCs w:val="24"/>
           <w:lang w:val="uk-UA"/>
         </w:rPr>
-        <w:t xml:space="preserve">Припустимо, що припущення регресійної моделі </w:t>
+        <w:t>Нехай</w:t>
+      </w:r>
+      <w:r>
+        <w:rPr>
+          <w:rFonts w:cstheme="minorHAnsi"/>
+          <w:sz w:val="24"/>
+          <w:szCs w:val="24"/>
+          <w:lang w:val="uk-UA"/>
+        </w:rPr>
+        <w:t xml:space="preserve"> припущення регресійної моделі </w:t>
       </w:r>
       <w:r>
         <w:rPr>
@@ -2496,17 +2571,6 @@
         </w:rPr>
         <w:t>.</w:t>
       </w:r>
-    </w:p>
-    <w:p>
-      <w:pPr>
-        <w:spacing w:after="0"/>
-        <w:rPr>
-          <w:rFonts w:cstheme="minorHAnsi"/>
-          <w:sz w:val="24"/>
-          <w:szCs w:val="24"/>
-          <w:lang w:val="uk-UA"/>
-        </w:rPr>
-      </w:pPr>
     </w:p>
     <w:p>
       <w:pPr>
@@ -2553,6 +2617,7 @@
           <w:listItem w:displayText="Припустимо, що нульова гіпотеза вірна" w:value="Припустимо, що нульова гіпотеза вірна"/>
         </w:comboBox>
       </w:sdtPr>
+      <w:sdtEndPr/>
       <w:sdtContent>
         <w:p>
           <w:pPr>
@@ -2566,12 +2631,11 @@
           <w:r>
             <w:rPr>
               <w:rFonts w:cstheme="minorHAnsi"/>
-              <w:color w:val="AEAAAA" w:themeColor="background2" w:themeShade="BF"/>
-              <w:sz w:val="24"/>
-              <w:szCs w:val="24"/>
-              <w:lang w:val="uk-UA"/>
-            </w:rPr>
-            <w:t>Оберіть потрібну дію</w:t>
+              <w:sz w:val="24"/>
+              <w:szCs w:val="24"/>
+              <w:lang w:val="uk-UA"/>
+            </w:rPr>
+            <w:t>Сформулюйте нульову гіпотезу (справжній нахил дорівнює 0) та альтернативну (справжній нахил не дорівнює 0)</w:t>
           </w:r>
         </w:p>
       </w:sdtContent>
@@ -2695,6 +2759,7 @@
           <w:listItem w:displayText="Припустимо, що нульова гіпотеза вірна" w:value="Припустимо, що нульова гіпотеза вірна"/>
         </w:comboBox>
       </w:sdtPr>
+      <w:sdtEndPr/>
       <w:sdtContent>
         <w:p>
           <w:pPr>
@@ -2708,12 +2773,51 @@
           <w:r>
             <w:rPr>
               <w:rFonts w:cstheme="minorHAnsi"/>
-              <w:color w:val="AEAAAA" w:themeColor="background2" w:themeShade="BF"/>
-              <w:sz w:val="24"/>
-              <w:szCs w:val="24"/>
-              <w:lang w:val="uk-UA"/>
-            </w:rPr>
-            <w:t>Оберіть потрібну дію</w:t>
+              <w:sz w:val="24"/>
+              <w:szCs w:val="24"/>
+              <w:lang w:val="uk-UA"/>
+            </w:rPr>
+            <w:t xml:space="preserve">Використовуйте </w:t>
+          </w:r>
+          <w:proofErr w:type="spellStart"/>
+          <w:r>
+            <w:rPr>
+              <w:rFonts w:cstheme="minorHAnsi"/>
+              <w:sz w:val="24"/>
+              <w:szCs w:val="24"/>
+              <w:lang w:val="uk-UA"/>
+            </w:rPr>
+            <w:t>передискретизацію</w:t>
+          </w:r>
+          <w:proofErr w:type="spellEnd"/>
+          <w:r>
+            <w:rPr>
+              <w:rFonts w:cstheme="minorHAnsi"/>
+              <w:sz w:val="24"/>
+              <w:szCs w:val="24"/>
+              <w:lang w:val="uk-UA"/>
+            </w:rPr>
+            <w:t>/перезавантаження (</w:t>
+          </w:r>
+          <w:proofErr w:type="spellStart"/>
+          <w:r>
+            <w:rPr>
+              <w:rFonts w:cstheme="minorHAnsi"/>
+              <w:sz w:val="24"/>
+              <w:szCs w:val="24"/>
+              <w:lang w:val="uk-UA"/>
+            </w:rPr>
+            <w:t>resampling</w:t>
+          </w:r>
+          <w:proofErr w:type="spellEnd"/>
+          <w:r>
+            <w:rPr>
+              <w:rFonts w:cstheme="minorHAnsi"/>
+              <w:sz w:val="24"/>
+              <w:szCs w:val="24"/>
+              <w:lang w:val="uk-UA"/>
+            </w:rPr>
+            <w:t>), щоб створити нові випадкові вибірки на основі вихідної вибірки</w:t>
           </w:r>
         </w:p>
       </w:sdtContent>
@@ -2780,6 +2884,7 @@
           <w:listItem w:displayText="Припустимо, що нульова гіпотеза вірна" w:value="Припустимо, що нульова гіпотеза вірна"/>
         </w:comboBox>
       </w:sdtPr>
+      <w:sdtEndPr/>
       <w:sdtContent>
         <w:p>
           <w:pPr>
@@ -2793,12 +2898,71 @@
           <w:r>
             <w:rPr>
               <w:rFonts w:cstheme="minorHAnsi"/>
-              <w:color w:val="AEAAAA" w:themeColor="background2" w:themeShade="BF"/>
-              <w:sz w:val="24"/>
-              <w:szCs w:val="24"/>
-              <w:lang w:val="uk-UA"/>
-            </w:rPr>
-            <w:t>Оберіть потрібну дію</w:t>
+              <w:sz w:val="24"/>
+              <w:szCs w:val="24"/>
+              <w:lang w:val="uk-UA"/>
+            </w:rPr>
+            <w:t>Знайдіть нахил (</w:t>
+          </w:r>
+          <w:proofErr w:type="spellStart"/>
+          <w:r>
+            <w:rPr>
+              <w:rFonts w:cstheme="minorHAnsi"/>
+              <w:sz w:val="24"/>
+              <w:szCs w:val="24"/>
+              <w:lang w:val="uk-UA"/>
+            </w:rPr>
+            <w:t>slope</w:t>
+          </w:r>
+          <w:proofErr w:type="spellEnd"/>
+          <w:r>
+            <w:rPr>
+              <w:rFonts w:cstheme="minorHAnsi"/>
+              <w:sz w:val="24"/>
+              <w:szCs w:val="24"/>
+              <w:lang w:val="uk-UA"/>
+            </w:rPr>
+            <w:t xml:space="preserve">) регресії на основі кожного </w:t>
+          </w:r>
+          <w:proofErr w:type="spellStart"/>
+          <w:r>
+            <w:rPr>
+              <w:rFonts w:cstheme="minorHAnsi"/>
+              <w:sz w:val="24"/>
+              <w:szCs w:val="24"/>
+              <w:lang w:val="uk-UA"/>
+            </w:rPr>
+            <w:t>передискретизованого</w:t>
+          </w:r>
+          <w:proofErr w:type="spellEnd"/>
+          <w:r>
+            <w:rPr>
+              <w:rFonts w:cstheme="minorHAnsi"/>
+              <w:sz w:val="24"/>
+              <w:szCs w:val="24"/>
+              <w:lang w:val="uk-UA"/>
+            </w:rPr>
+            <w:t xml:space="preserve"> (</w:t>
+          </w:r>
+          <w:proofErr w:type="spellStart"/>
+          <w:r>
+            <w:rPr>
+              <w:rFonts w:cstheme="minorHAnsi"/>
+              <w:sz w:val="24"/>
+              <w:szCs w:val="24"/>
+              <w:lang w:val="uk-UA"/>
+            </w:rPr>
+            <w:t>resampled</w:t>
+          </w:r>
+          <w:proofErr w:type="spellEnd"/>
+          <w:r>
+            <w:rPr>
+              <w:rFonts w:cstheme="minorHAnsi"/>
+              <w:sz w:val="24"/>
+              <w:szCs w:val="24"/>
+              <w:lang w:val="uk-UA"/>
+            </w:rPr>
+            <w:t>) графіка розсіювання</w:t>
           </w:r>
         </w:p>
       </w:sdtContent>
@@ -2865,6 +3029,7 @@
           <w:listItem w:displayText="Припустимо, що нульова гіпотеза вірна" w:value="Припустимо, що нульова гіпотеза вірна"/>
         </w:comboBox>
       </w:sdtPr>
+      <w:sdtEndPr/>
       <w:sdtContent>
         <w:p>
           <w:pPr>
@@ -2878,12 +3043,71 @@
           <w:r>
             <w:rPr>
               <w:rFonts w:cstheme="minorHAnsi"/>
-              <w:color w:val="AEAAAA" w:themeColor="background2" w:themeShade="BF"/>
-              <w:sz w:val="24"/>
-              <w:szCs w:val="24"/>
-              <w:lang w:val="uk-UA"/>
-            </w:rPr>
-            <w:t>Оберіть потрібну дію</w:t>
+              <w:sz w:val="24"/>
+              <w:szCs w:val="24"/>
+              <w:lang w:val="uk-UA"/>
+            </w:rPr>
+            <w:t>Використовуйте інтервал 95% для всіх нахилів (</w:t>
+          </w:r>
+          <w:proofErr w:type="spellStart"/>
+          <w:r>
+            <w:rPr>
+              <w:rFonts w:cstheme="minorHAnsi"/>
+              <w:sz w:val="24"/>
+              <w:szCs w:val="24"/>
+              <w:lang w:val="uk-UA"/>
+            </w:rPr>
+            <w:t>slope</w:t>
+          </w:r>
+          <w:proofErr w:type="spellEnd"/>
+          <w:r>
+            <w:rPr>
+              <w:rFonts w:cstheme="minorHAnsi"/>
+              <w:sz w:val="24"/>
+              <w:szCs w:val="24"/>
+              <w:lang w:val="uk-UA"/>
+            </w:rPr>
+            <w:t>), щоб побудувати довірчий інтервал для справжнього нахилу (</w:t>
+          </w:r>
+          <w:proofErr w:type="spellStart"/>
+          <w:r>
+            <w:rPr>
+              <w:rFonts w:cstheme="minorHAnsi"/>
+              <w:sz w:val="24"/>
+              <w:szCs w:val="24"/>
+              <w:lang w:val="uk-UA"/>
+            </w:rPr>
+            <w:t>true</w:t>
+          </w:r>
+          <w:proofErr w:type="spellEnd"/>
+          <w:r>
+            <w:rPr>
+              <w:rFonts w:cstheme="minorHAnsi"/>
+              <w:sz w:val="24"/>
+              <w:szCs w:val="24"/>
+              <w:lang w:val="uk-UA"/>
+            </w:rPr>
+            <w:t xml:space="preserve"> </w:t>
+          </w:r>
+          <w:proofErr w:type="spellStart"/>
+          <w:r>
+            <w:rPr>
+              <w:rFonts w:cstheme="minorHAnsi"/>
+              <w:sz w:val="24"/>
+              <w:szCs w:val="24"/>
+              <w:lang w:val="uk-UA"/>
+            </w:rPr>
+            <w:t>slope</w:t>
+          </w:r>
+          <w:proofErr w:type="spellEnd"/>
+          <w:r>
+            <w:rPr>
+              <w:rFonts w:cstheme="minorHAnsi"/>
+              <w:sz w:val="24"/>
+              <w:szCs w:val="24"/>
+              <w:lang w:val="uk-UA"/>
+            </w:rPr>
+            <w:t>)</w:t>
           </w:r>
         </w:p>
       </w:sdtContent>
@@ -2950,6 +3174,7 @@
           <w:listItem w:displayText="Припустимо, що нульова гіпотеза вірна" w:value="Припустимо, що нульова гіпотеза вірна"/>
         </w:comboBox>
       </w:sdtPr>
+      <w:sdtEndPr/>
       <w:sdtContent>
         <w:p>
           <w:pPr>
@@ -2963,12 +3188,11 @@
           <w:r>
             <w:rPr>
               <w:rFonts w:cstheme="minorHAnsi"/>
-              <w:color w:val="AEAAAA" w:themeColor="background2" w:themeShade="BF"/>
-              <w:sz w:val="24"/>
-              <w:szCs w:val="24"/>
-              <w:lang w:val="uk-UA"/>
-            </w:rPr>
-            <w:t>Оберіть потрібну дію</w:t>
+              <w:sz w:val="24"/>
+              <w:szCs w:val="24"/>
+              <w:lang w:val="uk-UA"/>
+            </w:rPr>
+            <w:t>Припустимо, що нульова гіпотеза вірна</w:t>
           </w:r>
         </w:p>
       </w:sdtContent>
@@ -3034,6 +3258,7 @@
           <w:listItem w:displayText="Припустимо, що нульова гіпотеза вірна" w:value="Припустимо, що нульова гіпотеза вірна"/>
         </w:comboBox>
       </w:sdtPr>
+      <w:sdtEndPr/>
       <w:sdtContent>
         <w:p>
           <w:pPr>
@@ -3047,12 +3272,11 @@
           <w:r>
             <w:rPr>
               <w:rFonts w:cstheme="minorHAnsi"/>
-              <w:color w:val="AEAAAA" w:themeColor="background2" w:themeShade="BF"/>
-              <w:sz w:val="24"/>
-              <w:szCs w:val="24"/>
-              <w:lang w:val="uk-UA"/>
-            </w:rPr>
-            <w:t>Оберіть потрібну дію</w:t>
+              <w:sz w:val="24"/>
+              <w:szCs w:val="24"/>
+              <w:lang w:val="uk-UA"/>
+            </w:rPr>
+            <w:t>Якщо 0 перебуває в інтервалі, нульову гіпотезу. В іншому випадку не вдасться відхилити нульову гіпотезу</w:t>
           </w:r>
         </w:p>
       </w:sdtContent>
@@ -3080,49 +3304,329 @@
           <w:bCs/>
           <w:i/>
           <w:iCs/>
+          <w:color w:val="323E4F" w:themeColor="text2" w:themeShade="BF"/>
+          <w:sz w:val="24"/>
+          <w:szCs w:val="24"/>
+          <w:lang w:val="uk-UA"/>
+        </w:rPr>
+      </w:pPr>
+      <w:r>
+        <w:rPr>
+          <w:rFonts w:cstheme="minorHAnsi"/>
+          <w:b/>
+          <w:bCs/>
+          <w:i/>
+          <w:iCs/>
           <w:color w:val="00B050"/>
           <w:sz w:val="24"/>
           <w:szCs w:val="24"/>
           <w:lang w:val="uk-UA"/>
         </w:rPr>
-      </w:pPr>
+        <w:t>Завдання</w:t>
+      </w:r>
+      <w:r>
+        <w:rPr>
+          <w:rFonts w:cstheme="minorHAnsi"/>
+          <w:b/>
+          <w:bCs/>
+          <w:i/>
+          <w:iCs/>
+          <w:color w:val="00B050"/>
+          <w:sz w:val="24"/>
+          <w:szCs w:val="24"/>
+          <w:lang w:val="uk-UA"/>
+        </w:rPr>
+        <w:t xml:space="preserve"> </w:t>
+      </w:r>
+      <w:r>
+        <w:rPr>
+          <w:rFonts w:cstheme="minorHAnsi"/>
+          <w:b/>
+          <w:bCs/>
+          <w:i/>
+          <w:iCs/>
+          <w:color w:val="00B050"/>
+          <w:sz w:val="24"/>
+          <w:szCs w:val="24"/>
+        </w:rPr>
+        <w:t>5</w:t>
+      </w:r>
+      <w:r>
+        <w:rPr>
+          <w:rFonts w:cstheme="minorHAnsi"/>
+          <w:b/>
+          <w:bCs/>
+          <w:i/>
+          <w:iCs/>
+          <w:color w:val="323E4F" w:themeColor="text2" w:themeShade="BF"/>
+          <w:sz w:val="24"/>
+          <w:szCs w:val="24"/>
+          <w:lang w:val="uk-UA"/>
+        </w:rPr>
+        <w:t>:</w:t>
+      </w:r>
     </w:p>
     <w:p>
       <w:pPr>
         <w:rPr>
           <w:rFonts w:cstheme="minorHAnsi"/>
-          <w:b/>
-          <w:bCs/>
-          <w:i/>
-          <w:iCs/>
-          <w:color w:val="323E4F" w:themeColor="text2" w:themeShade="BF"/>
-          <w:sz w:val="24"/>
-          <w:szCs w:val="24"/>
-          <w:lang w:val="uk-UA"/>
-        </w:rPr>
-      </w:pPr>
-      <w:r>
-        <w:rPr>
-          <w:rFonts w:cstheme="minorHAnsi"/>
-          <w:b/>
-          <w:bCs/>
-          <w:i/>
-          <w:iCs/>
-          <w:color w:val="00B050"/>
-          <w:sz w:val="24"/>
-          <w:szCs w:val="24"/>
-          <w:lang w:val="uk-UA"/>
-        </w:rPr>
-        <w:t>Завдання</w:t>
-      </w:r>
-      <w:r>
-        <w:rPr>
-          <w:rFonts w:cstheme="minorHAnsi"/>
-          <w:b/>
-          <w:bCs/>
-          <w:i/>
-          <w:iCs/>
-          <w:color w:val="00B050"/>
+          <w:sz w:val="24"/>
+          <w:szCs w:val="24"/>
+          <w:lang w:val="uk-UA"/>
+        </w:rPr>
+      </w:pPr>
+      <w:r>
+        <w:rPr>
+          <w:rFonts w:cstheme="minorHAnsi"/>
+          <w:sz w:val="24"/>
+          <w:szCs w:val="24"/>
+          <w:lang w:val="uk-UA"/>
+        </w:rPr>
+        <w:t xml:space="preserve">Виконайте інструкції наведені в файлі </w:t>
+      </w:r>
+      <w:r>
+        <w:rPr>
+          <w:rFonts w:cstheme="minorHAnsi"/>
+          <w:i/>
+          <w:iCs/>
+          <w:color w:val="0070C0"/>
+          <w:sz w:val="24"/>
+          <w:szCs w:val="24"/>
+          <w:lang w:val="uk-UA"/>
+        </w:rPr>
+        <w:t>pr</w:t>
+      </w:r>
+      <w:r>
+        <w:rPr>
+          <w:rFonts w:cstheme="minorHAnsi"/>
+          <w:i/>
+          <w:iCs/>
+          <w:color w:val="0070C0"/>
+          <w:sz w:val="24"/>
+          <w:szCs w:val="24"/>
+          <w:lang w:val="uk-UA"/>
+        </w:rPr>
+        <w:t>4</w:t>
+      </w:r>
+      <w:r>
+        <w:rPr>
+          <w:rFonts w:cstheme="minorHAnsi"/>
+          <w:i/>
+          <w:iCs/>
+          <w:color w:val="0070C0"/>
+          <w:sz w:val="24"/>
+          <w:szCs w:val="24"/>
+          <w:lang w:val="uk-UA"/>
+        </w:rPr>
+        <w:t>_</w:t>
+      </w:r>
+      <w:r>
+        <w:rPr>
+          <w:rFonts w:cstheme="minorHAnsi"/>
+          <w:i/>
+          <w:iCs/>
+          <w:color w:val="0070C0"/>
+          <w:sz w:val="24"/>
+          <w:szCs w:val="24"/>
+          <w:lang w:val="uk-UA"/>
+        </w:rPr>
+        <w:t>5</w:t>
+      </w:r>
+      <w:r>
+        <w:rPr>
+          <w:rFonts w:cstheme="minorHAnsi"/>
+          <w:i/>
+          <w:iCs/>
+          <w:color w:val="0070C0"/>
+          <w:sz w:val="24"/>
+          <w:szCs w:val="24"/>
+          <w:lang w:val="uk-UA"/>
+        </w:rPr>
+        <w:t>.ipynb</w:t>
+      </w:r>
+      <w:r>
+        <w:rPr>
+          <w:rFonts w:cstheme="minorHAnsi"/>
+          <w:sz w:val="24"/>
+          <w:szCs w:val="24"/>
+          <w:lang w:val="uk-UA"/>
+        </w:rPr>
+        <w:t xml:space="preserve"> з директорії </w:t>
+      </w:r>
+      <w:r>
+        <w:rPr>
+          <w:rFonts w:cstheme="minorHAnsi"/>
+          <w:sz w:val="24"/>
+          <w:szCs w:val="24"/>
+          <w:lang w:val="uk-UA"/>
+        </w:rPr>
+        <w:t>pr</w:t>
+      </w:r>
+      <w:r>
+        <w:rPr>
+          <w:rFonts w:cstheme="minorHAnsi"/>
+          <w:sz w:val="24"/>
+          <w:szCs w:val="24"/>
+          <w:lang w:val="uk-UA"/>
+        </w:rPr>
+        <w:t>4</w:t>
+      </w:r>
+      <w:r>
+        <w:rPr>
+          <w:rFonts w:cstheme="minorHAnsi"/>
+          <w:sz w:val="24"/>
+          <w:szCs w:val="24"/>
+          <w:lang w:val="uk-UA"/>
+        </w:rPr>
+        <w:t>_</w:t>
+      </w:r>
+      <w:r>
+        <w:rPr>
+          <w:rFonts w:cstheme="minorHAnsi"/>
+          <w:sz w:val="24"/>
+          <w:szCs w:val="24"/>
+          <w:lang w:val="uk-UA"/>
+        </w:rPr>
+        <w:t>5</w:t>
+      </w:r>
+      <w:r>
+        <w:rPr>
+          <w:rFonts w:cstheme="minorHAnsi"/>
+          <w:sz w:val="24"/>
+          <w:szCs w:val="24"/>
+          <w:lang w:val="uk-UA"/>
+        </w:rPr>
+        <w:t xml:space="preserve"> (архіву </w:t>
+      </w:r>
+      <w:r>
+        <w:rPr>
+          <w:rFonts w:cstheme="minorHAnsi"/>
+          <w:sz w:val="24"/>
+          <w:szCs w:val="24"/>
+          <w:lang w:val="uk-UA"/>
+        </w:rPr>
+        <w:t>pr</w:t>
+      </w:r>
+      <w:r>
+        <w:rPr>
+          <w:rFonts w:cstheme="minorHAnsi"/>
+          <w:sz w:val="24"/>
+          <w:szCs w:val="24"/>
+          <w:lang w:val="uk-UA"/>
+        </w:rPr>
+        <w:t>4</w:t>
+      </w:r>
+      <w:r>
+        <w:rPr>
+          <w:rFonts w:cstheme="minorHAnsi"/>
+          <w:sz w:val="24"/>
+          <w:szCs w:val="24"/>
+          <w:lang w:val="uk-UA"/>
+        </w:rPr>
+        <w:t>_</w:t>
+      </w:r>
+      <w:r>
+        <w:rPr>
+          <w:rFonts w:cstheme="minorHAnsi"/>
+          <w:sz w:val="24"/>
+          <w:szCs w:val="24"/>
+          <w:lang w:val="uk-UA"/>
+        </w:rPr>
+        <w:t>5</w:t>
+      </w:r>
+      <w:r>
+        <w:rPr>
+          <w:rFonts w:cstheme="minorHAnsi"/>
+          <w:sz w:val="24"/>
+          <w:szCs w:val="24"/>
+          <w:lang w:val="uk-UA"/>
+        </w:rPr>
+        <w:t>.</w:t>
+      </w:r>
+      <w:r>
+        <w:rPr>
+          <w:rFonts w:cstheme="minorHAnsi"/>
+          <w:sz w:val="24"/>
+          <w:szCs w:val="24"/>
+          <w:lang w:val="en-US"/>
+        </w:rPr>
+        <w:t>zip</w:t>
+      </w:r>
+      <w:r>
+        <w:rPr>
+          <w:rFonts w:cstheme="minorHAnsi"/>
+          <w:sz w:val="24"/>
+          <w:szCs w:val="24"/>
+          <w:lang w:val="uk-UA"/>
+        </w:rPr>
+        <w:t>)</w:t>
+      </w:r>
+      <w:r>
+        <w:rPr>
+          <w:rFonts w:cstheme="minorHAnsi"/>
+          <w:sz w:val="24"/>
+          <w:szCs w:val="24"/>
+          <w:lang w:val="uk-UA"/>
+        </w:rPr>
+        <w:t xml:space="preserve">. </w:t>
+      </w:r>
+      <w:r>
+        <w:rPr>
+          <w:rFonts w:cstheme="minorHAnsi"/>
+          <w:sz w:val="24"/>
+          <w:szCs w:val="24"/>
+          <w:lang w:val="uk-UA"/>
+        </w:rPr>
+        <w:t xml:space="preserve">Приєднайте до вашого проекту </w:t>
+      </w:r>
+      <w:r>
+        <w:rPr>
+          <w:rFonts w:cstheme="minorHAnsi"/>
+          <w:sz w:val="24"/>
+          <w:szCs w:val="24"/>
+          <w:lang w:val="uk-UA"/>
+        </w:rPr>
+        <w:t>JUPYTER NOTEBOOK</w:t>
+      </w:r>
+      <w:r>
+        <w:rPr>
+          <w:rFonts w:cstheme="minorHAnsi"/>
+          <w:sz w:val="24"/>
+          <w:szCs w:val="24"/>
+          <w:lang w:val="uk-UA"/>
+        </w:rPr>
+        <w:t xml:space="preserve"> систему контролю версій </w:t>
+      </w:r>
+      <w:r>
+        <w:rPr>
+          <w:rFonts w:cstheme="minorHAnsi"/>
+          <w:sz w:val="24"/>
+          <w:szCs w:val="24"/>
+          <w:lang w:val="en-US"/>
+        </w:rPr>
+        <w:t>Git</w:t>
+      </w:r>
+      <w:r>
+        <w:rPr>
+          <w:rFonts w:cstheme="minorHAnsi"/>
+          <w:sz w:val="24"/>
+          <w:szCs w:val="24"/>
+          <w:lang w:val="uk-UA"/>
+        </w:rPr>
+        <w:t xml:space="preserve"> та розмістить його на </w:t>
+      </w:r>
+      <w:r>
+        <w:rPr>
+          <w:rFonts w:cstheme="minorHAnsi"/>
+          <w:sz w:val="24"/>
+          <w:szCs w:val="24"/>
+          <w:lang w:val="en-US"/>
+        </w:rPr>
+        <w:t>GitHub</w:t>
+      </w:r>
+      <w:r>
+        <w:rPr>
+          <w:rFonts w:cstheme="minorHAnsi"/>
           <w:sz w:val="24"/>
           <w:szCs w:val="24"/>
           <w:lang w:val="uk-UA"/>
@@ -3132,313 +3636,16 @@
       <w:r>
         <w:rPr>
           <w:rFonts w:cstheme="minorHAnsi"/>
-          <w:b/>
-          <w:bCs/>
-          <w:i/>
-          <w:iCs/>
-          <w:color w:val="00B050"/>
-          <w:sz w:val="24"/>
-          <w:szCs w:val="24"/>
-        </w:rPr>
-        <w:t>5</w:t>
-      </w:r>
-      <w:r>
-        <w:rPr>
-          <w:rFonts w:cstheme="minorHAnsi"/>
-          <w:b/>
-          <w:bCs/>
-          <w:i/>
-          <w:iCs/>
-          <w:color w:val="323E4F" w:themeColor="text2" w:themeShade="BF"/>
-          <w:sz w:val="24"/>
-          <w:szCs w:val="24"/>
-          <w:lang w:val="uk-UA"/>
-        </w:rPr>
-        <w:t>:</w:t>
+          <w:sz w:val="24"/>
+          <w:szCs w:val="24"/>
+          <w:lang w:val="uk-UA"/>
+        </w:rPr>
+        <w:t>надавши посилання нижче:</w:t>
       </w:r>
     </w:p>
     <w:p>
       <w:pPr>
         <w:rPr>
-          <w:rFonts w:cstheme="minorHAnsi"/>
-          <w:sz w:val="24"/>
-          <w:szCs w:val="24"/>
-          <w:lang w:val="uk-UA"/>
-        </w:rPr>
-      </w:pPr>
-      <w:r>
-        <w:rPr>
-          <w:rFonts w:cstheme="minorHAnsi"/>
-          <w:sz w:val="24"/>
-          <w:szCs w:val="24"/>
-          <w:lang w:val="uk-UA"/>
-        </w:rPr>
-        <w:t xml:space="preserve">Виконайте інструкції наведені в файлі </w:t>
-      </w:r>
-      <w:r>
-        <w:rPr>
-          <w:rFonts w:cstheme="minorHAnsi"/>
-          <w:i/>
-          <w:iCs/>
-          <w:color w:val="0070C0"/>
-          <w:sz w:val="24"/>
-          <w:szCs w:val="24"/>
-          <w:lang w:val="uk-UA"/>
-        </w:rPr>
-        <w:t>pr</w:t>
-      </w:r>
-      <w:r>
-        <w:rPr>
-          <w:rFonts w:cstheme="minorHAnsi"/>
-          <w:i/>
-          <w:iCs/>
-          <w:color w:val="0070C0"/>
-          <w:sz w:val="24"/>
-          <w:szCs w:val="24"/>
-          <w:lang w:val="uk-UA"/>
-        </w:rPr>
-        <w:t>4</w:t>
-      </w:r>
-      <w:r>
-        <w:rPr>
-          <w:rFonts w:cstheme="minorHAnsi"/>
-          <w:i/>
-          <w:iCs/>
-          <w:color w:val="0070C0"/>
-          <w:sz w:val="24"/>
-          <w:szCs w:val="24"/>
-          <w:lang w:val="uk-UA"/>
-        </w:rPr>
-        <w:t>_</w:t>
-      </w:r>
-      <w:r>
-        <w:rPr>
-          <w:rFonts w:cstheme="minorHAnsi"/>
-          <w:i/>
-          <w:iCs/>
-          <w:color w:val="0070C0"/>
-          <w:sz w:val="24"/>
-          <w:szCs w:val="24"/>
-          <w:lang w:val="uk-UA"/>
-        </w:rPr>
-        <w:t>5</w:t>
-      </w:r>
-      <w:r>
-        <w:rPr>
-          <w:rFonts w:cstheme="minorHAnsi"/>
-          <w:i/>
-          <w:iCs/>
-          <w:color w:val="0070C0"/>
-          <w:sz w:val="24"/>
-          <w:szCs w:val="24"/>
-          <w:lang w:val="uk-UA"/>
-        </w:rPr>
-        <w:t>.ipynb</w:t>
-      </w:r>
-      <w:r>
-        <w:rPr>
-          <w:rFonts w:cstheme="minorHAnsi"/>
-          <w:sz w:val="24"/>
-          <w:szCs w:val="24"/>
-          <w:lang w:val="uk-UA"/>
-        </w:rPr>
-        <w:t xml:space="preserve"> з директорії </w:t>
-      </w:r>
-      <w:r>
-        <w:rPr>
-          <w:rFonts w:cstheme="minorHAnsi"/>
-          <w:sz w:val="24"/>
-          <w:szCs w:val="24"/>
-          <w:lang w:val="uk-UA"/>
-        </w:rPr>
-        <w:t>pr</w:t>
-      </w:r>
-      <w:r>
-        <w:rPr>
-          <w:rFonts w:cstheme="minorHAnsi"/>
-          <w:sz w:val="24"/>
-          <w:szCs w:val="24"/>
-          <w:lang w:val="uk-UA"/>
-        </w:rPr>
-        <w:t>4</w:t>
-      </w:r>
-      <w:r>
-        <w:rPr>
-          <w:rFonts w:cstheme="minorHAnsi"/>
-          <w:sz w:val="24"/>
-          <w:szCs w:val="24"/>
-          <w:lang w:val="uk-UA"/>
-        </w:rPr>
-        <w:t>_</w:t>
-      </w:r>
-      <w:r>
-        <w:rPr>
-          <w:rFonts w:cstheme="minorHAnsi"/>
-          <w:sz w:val="24"/>
-          <w:szCs w:val="24"/>
-          <w:lang w:val="uk-UA"/>
-        </w:rPr>
-        <w:t>5</w:t>
-      </w:r>
-      <w:r>
-        <w:rPr>
-          <w:rFonts w:cstheme="minorHAnsi"/>
-          <w:sz w:val="24"/>
-          <w:szCs w:val="24"/>
-          <w:lang w:val="uk-UA"/>
-        </w:rPr>
-        <w:t xml:space="preserve"> (архіву </w:t>
-      </w:r>
-      <w:r>
-        <w:rPr>
-          <w:rFonts w:cstheme="minorHAnsi"/>
-          <w:sz w:val="24"/>
-          <w:szCs w:val="24"/>
-          <w:lang w:val="uk-UA"/>
-        </w:rPr>
-        <w:t>pr</w:t>
-      </w:r>
-      <w:r>
-        <w:rPr>
-          <w:rFonts w:cstheme="minorHAnsi"/>
-          <w:sz w:val="24"/>
-          <w:szCs w:val="24"/>
-          <w:lang w:val="uk-UA"/>
-        </w:rPr>
-        <w:t>4</w:t>
-      </w:r>
-      <w:r>
-        <w:rPr>
-          <w:rFonts w:cstheme="minorHAnsi"/>
-          <w:sz w:val="24"/>
-          <w:szCs w:val="24"/>
-          <w:lang w:val="uk-UA"/>
-        </w:rPr>
-        <w:t>_</w:t>
-      </w:r>
-      <w:r>
-        <w:rPr>
-          <w:rFonts w:cstheme="minorHAnsi"/>
-          <w:sz w:val="24"/>
-          <w:szCs w:val="24"/>
-          <w:lang w:val="uk-UA"/>
-        </w:rPr>
-        <w:t>5</w:t>
-      </w:r>
-      <w:r>
-        <w:rPr>
-          <w:rFonts w:cstheme="minorHAnsi"/>
-          <w:sz w:val="24"/>
-          <w:szCs w:val="24"/>
-          <w:lang w:val="uk-UA"/>
-        </w:rPr>
-        <w:t>.</w:t>
-      </w:r>
-      <w:r>
-        <w:rPr>
-          <w:rFonts w:cstheme="minorHAnsi"/>
-          <w:sz w:val="24"/>
-          <w:szCs w:val="24"/>
-          <w:lang w:val="en-US"/>
-        </w:rPr>
-        <w:t>zip</w:t>
-      </w:r>
-      <w:r>
-        <w:rPr>
-          <w:rFonts w:cstheme="minorHAnsi"/>
-          <w:sz w:val="24"/>
-          <w:szCs w:val="24"/>
-          <w:lang w:val="uk-UA"/>
-        </w:rPr>
-        <w:t>)</w:t>
-      </w:r>
-      <w:r>
-        <w:rPr>
-          <w:rFonts w:cstheme="minorHAnsi"/>
-          <w:sz w:val="24"/>
-          <w:szCs w:val="24"/>
-          <w:lang w:val="uk-UA"/>
-        </w:rPr>
-        <w:t xml:space="preserve">. </w:t>
-      </w:r>
-      <w:r>
-        <w:rPr>
-          <w:rFonts w:cstheme="minorHAnsi"/>
-          <w:sz w:val="24"/>
-          <w:szCs w:val="24"/>
-          <w:lang w:val="uk-UA"/>
-        </w:rPr>
-        <w:t xml:space="preserve">Приєднайте до вашого проекту </w:t>
-      </w:r>
-      <w:r>
-        <w:rPr>
-          <w:rFonts w:cstheme="minorHAnsi"/>
-          <w:sz w:val="24"/>
-          <w:szCs w:val="24"/>
-          <w:lang w:val="uk-UA"/>
-        </w:rPr>
-        <w:t>JUPYTER NOTEBOOK</w:t>
-      </w:r>
-      <w:r>
-        <w:rPr>
-          <w:rFonts w:cstheme="minorHAnsi"/>
-          <w:sz w:val="24"/>
-          <w:szCs w:val="24"/>
-          <w:lang w:val="uk-UA"/>
-        </w:rPr>
-        <w:t xml:space="preserve"> систему контролю версій </w:t>
-      </w:r>
-      <w:r>
-        <w:rPr>
-          <w:rFonts w:cstheme="minorHAnsi"/>
-          <w:sz w:val="24"/>
-          <w:szCs w:val="24"/>
-          <w:lang w:val="en-US"/>
-        </w:rPr>
-        <w:t>Git</w:t>
-      </w:r>
-      <w:r>
-        <w:rPr>
-          <w:rFonts w:cstheme="minorHAnsi"/>
-          <w:sz w:val="24"/>
-          <w:szCs w:val="24"/>
-          <w:lang w:val="uk-UA"/>
-        </w:rPr>
-        <w:t xml:space="preserve"> та розмістить його на </w:t>
-      </w:r>
-      <w:r>
-        <w:rPr>
-          <w:rFonts w:cstheme="minorHAnsi"/>
-          <w:sz w:val="24"/>
-          <w:szCs w:val="24"/>
-          <w:lang w:val="en-US"/>
-        </w:rPr>
-        <w:t>GitHub</w:t>
-      </w:r>
-      <w:r>
-        <w:rPr>
-          <w:rFonts w:cstheme="minorHAnsi"/>
-          <w:sz w:val="24"/>
-          <w:szCs w:val="24"/>
-          <w:lang w:val="uk-UA"/>
-        </w:rPr>
-        <w:t xml:space="preserve"> </w:t>
-      </w:r>
-      <w:r>
-        <w:rPr>
-          <w:rFonts w:cstheme="minorHAnsi"/>
-          <w:sz w:val="24"/>
-          <w:szCs w:val="24"/>
-          <w:lang w:val="uk-UA"/>
-        </w:rPr>
-        <w:t>надавши посилання нижче:</w:t>
-      </w:r>
-      <w:bookmarkStart w:id="2" w:name="_GoBack"/>
-      <w:bookmarkEnd w:id="2"/>
-    </w:p>
-    <w:p>
-      <w:pPr>
-        <w:rPr>
           <w:i/>
           <w:iCs/>
           <w:color w:val="0070C0"/>
@@ -3636,8 +3843,8 @@
       </w:r>
     </w:p>
     <w:sectPr>
-      <w:headerReference w:type="default" r:id="rId50"/>
-      <w:footerReference w:type="default" r:id="rId51"/>
+      <w:headerReference w:type="default" r:id="rId52"/>
+      <w:footerReference w:type="default" r:id="rId53"/>
       <w:pgSz w:w="11906" w:h="16838"/>
       <w:pgMar w:top="1134" w:right="850" w:bottom="1134" w:left="1701" w:header="708" w:footer="708" w:gutter="0"/>
       <w:cols w:space="708"/>
@@ -3648,7 +3855,7 @@
 </file>
 
 <file path=word/endnotes.xml><?xml version="1.0" encoding="utf-8"?>
-<w:endnotes xmlns:wpc="http://schemas.microsoft.com/office/word/2010/wordprocessingCanvas" xmlns:cx="http://schemas.microsoft.com/office/drawing/2014/chartex" xmlns:cx1="http://schemas.microsoft.com/office/drawing/2015/9/8/chartex" xmlns:cx2="http://schemas.microsoft.com/office/drawing/2015/10/21/chartex" xmlns:cx3="http://schemas.microsoft.com/office/drawing/2016/5/9/chartex" xmlns:cx4="http://schemas.microsoft.com/office/drawing/2016/5/10/chartex" xmlns:cx5="http://schemas.microsoft.com/office/drawing/2016/5/11/chartex" xmlns:cx6="http://schemas.microsoft.com/office/drawing/2016/5/12/chartex" xmlns:cx7="http://schemas.microsoft.com/office/drawing/2016/5/13/chartex" xmlns:cx8="http://schemas.microsoft.com/office/drawing/2016/5/14/chartex" xmlns:mc="http://schemas.openxmlformats.org/markup-compatibility/2006" xmlns:aink="http://schemas.microsoft.com/office/drawing/2016/ink" xmlns:am3d="http://schemas.microsoft.com/office/drawing/2017/model3d" xmlns:o="urn:schemas-microsoft-com:office:office" xmlns:r="http://schemas.openxmlformats.org/officeDocument/2006/relationships" xmlns:m="http://schemas.openxmlformats.org/officeDocument/2006/math" xmlns:v="urn:schemas-microsoft-com:vml" xmlns:wp14="http://schemas.microsoft.com/office/word/2010/wordprocessingDrawing" xmlns:wp="http://schemas.openxmlformats.org/drawingml/2006/wordprocessingDrawing" xmlns:w10="urn:schemas-microsoft-com:office:word" xmlns:w="http://schemas.openxmlformats.org/wordprocessingml/2006/main" xmlns:w14="http://schemas.microsoft.com/office/word/2010/wordml" xmlns:w15="http://schemas.microsoft.com/office/word/2012/wordml" xmlns:w16cex="http://schemas.microsoft.com/office/word/2018/wordml/cex" xmlns:w16cid="http://schemas.microsoft.com/office/word/2016/wordml/cid" xmlns:w16="http://schemas.microsoft.com/office/word/2018/wordml" xmlns:w16se="http://schemas.microsoft.com/office/word/2015/wordml/symex" xmlns:wpg="http://schemas.microsoft.com/office/word/2010/wordprocessingGroup" xmlns:wpi="http://schemas.microsoft.com/office/word/2010/wordprocessingInk" xmlns:wne="http://schemas.microsoft.com/office/word/2006/wordml" xmlns:wps="http://schemas.microsoft.com/office/word/2010/wordprocessingShape" mc:Ignorable="w14 w15 w16se w16cid w16 w16cex wp14">
+<w:endnotes xmlns:wpc="http://schemas.microsoft.com/office/word/2010/wordprocessingCanvas" xmlns:cx="http://schemas.microsoft.com/office/drawing/2014/chartex" xmlns:cx1="http://schemas.microsoft.com/office/drawing/2015/9/8/chartex" xmlns:cx2="http://schemas.microsoft.com/office/drawing/2015/10/21/chartex" xmlns:cx3="http://schemas.microsoft.com/office/drawing/2016/5/9/chartex" xmlns:cx4="http://schemas.microsoft.com/office/drawing/2016/5/10/chartex" xmlns:cx5="http://schemas.microsoft.com/office/drawing/2016/5/11/chartex" xmlns:cx6="http://schemas.microsoft.com/office/drawing/2016/5/12/chartex" xmlns:cx7="http://schemas.microsoft.com/office/drawing/2016/5/13/chartex" xmlns:cx8="http://schemas.microsoft.com/office/drawing/2016/5/14/chartex" xmlns:mc="http://schemas.openxmlformats.org/markup-compatibility/2006" xmlns:aink="http://schemas.microsoft.com/office/drawing/2016/ink" xmlns:am3d="http://schemas.microsoft.com/office/drawing/2017/model3d" xmlns:o="urn:schemas-microsoft-com:office:office" xmlns:r="http://schemas.openxmlformats.org/officeDocument/2006/relationships" xmlns:m="http://schemas.openxmlformats.org/officeDocument/2006/math" xmlns:v="urn:schemas-microsoft-com:vml" xmlns:wp14="http://schemas.microsoft.com/office/word/2010/wordprocessingDrawing" xmlns:wp="http://schemas.openxmlformats.org/drawingml/2006/wordprocessingDrawing" xmlns:w10="urn:schemas-microsoft-com:office:word" xmlns:w="http://schemas.openxmlformats.org/wordprocessingml/2006/main" xmlns:w14="http://schemas.microsoft.com/office/word/2010/wordml" xmlns:w15="http://schemas.microsoft.com/office/word/2012/wordml" xmlns:w16cex="http://schemas.microsoft.com/office/word/2018/wordml/cex" xmlns:w16cid="http://schemas.microsoft.com/office/word/2016/wordml/cid" xmlns:w16="http://schemas.microsoft.com/office/word/2018/wordml" xmlns:w16sdtdh="http://schemas.microsoft.com/office/word/2020/wordml/sdtdatahash" xmlns:w16se="http://schemas.microsoft.com/office/word/2015/wordml/symex" xmlns:wpg="http://schemas.microsoft.com/office/word/2010/wordprocessingGroup" xmlns:wpi="http://schemas.microsoft.com/office/word/2010/wordprocessingInk" xmlns:wne="http://schemas.microsoft.com/office/word/2006/wordml" xmlns:wps="http://schemas.microsoft.com/office/word/2010/wordprocessingShape" mc:Ignorable="w14 w15 w16se w16cid w16 w16cex w16sdtdh wp14">
   <w:endnote w:type="separator" w:id="-1">
     <w:p>
       <w:pPr>
@@ -3673,7 +3880,7 @@
 </file>
 
 <file path=word/footer1.xml><?xml version="1.0" encoding="utf-8"?>
-<w:ftr xmlns:wpc="http://schemas.microsoft.com/office/word/2010/wordprocessingCanvas" xmlns:cx="http://schemas.microsoft.com/office/drawing/2014/chartex" xmlns:cx1="http://schemas.microsoft.com/office/drawing/2015/9/8/chartex" xmlns:cx2="http://schemas.microsoft.com/office/drawing/2015/10/21/chartex" xmlns:cx3="http://schemas.microsoft.com/office/drawing/2016/5/9/chartex" xmlns:cx4="http://schemas.microsoft.com/office/drawing/2016/5/10/chartex" xmlns:cx5="http://schemas.microsoft.com/office/drawing/2016/5/11/chartex" xmlns:cx6="http://schemas.microsoft.com/office/drawing/2016/5/12/chartex" xmlns:cx7="http://schemas.microsoft.com/office/drawing/2016/5/13/chartex" xmlns:cx8="http://schemas.microsoft.com/office/drawing/2016/5/14/chartex" xmlns:mc="http://schemas.openxmlformats.org/markup-compatibility/2006" xmlns:aink="http://schemas.microsoft.com/office/drawing/2016/ink" xmlns:am3d="http://schemas.microsoft.com/office/drawing/2017/model3d" xmlns:o="urn:schemas-microsoft-com:office:office" xmlns:r="http://schemas.openxmlformats.org/officeDocument/2006/relationships" xmlns:m="http://schemas.openxmlformats.org/officeDocument/2006/math" xmlns:v="urn:schemas-microsoft-com:vml" xmlns:wp14="http://schemas.microsoft.com/office/word/2010/wordprocessingDrawing" xmlns:wp="http://schemas.openxmlformats.org/drawingml/2006/wordprocessingDrawing" xmlns:w10="urn:schemas-microsoft-com:office:word" xmlns:w="http://schemas.openxmlformats.org/wordprocessingml/2006/main" xmlns:w14="http://schemas.microsoft.com/office/word/2010/wordml" xmlns:w15="http://schemas.microsoft.com/office/word/2012/wordml" xmlns:w16cex="http://schemas.microsoft.com/office/word/2018/wordml/cex" xmlns:w16cid="http://schemas.microsoft.com/office/word/2016/wordml/cid" xmlns:w16="http://schemas.microsoft.com/office/word/2018/wordml" xmlns:w16se="http://schemas.microsoft.com/office/word/2015/wordml/symex" xmlns:wpg="http://schemas.microsoft.com/office/word/2010/wordprocessingGroup" xmlns:wpi="http://schemas.microsoft.com/office/word/2010/wordprocessingInk" xmlns:wne="http://schemas.microsoft.com/office/word/2006/wordml" xmlns:wps="http://schemas.microsoft.com/office/word/2010/wordprocessingShape" mc:Ignorable="w14 w15 w16se w16cid w16 w16cex wp14">
+<w:ftr xmlns:wpc="http://schemas.microsoft.com/office/word/2010/wordprocessingCanvas" xmlns:cx="http://schemas.microsoft.com/office/drawing/2014/chartex" xmlns:cx1="http://schemas.microsoft.com/office/drawing/2015/9/8/chartex" xmlns:cx2="http://schemas.microsoft.com/office/drawing/2015/10/21/chartex" xmlns:cx3="http://schemas.microsoft.com/office/drawing/2016/5/9/chartex" xmlns:cx4="http://schemas.microsoft.com/office/drawing/2016/5/10/chartex" xmlns:cx5="http://schemas.microsoft.com/office/drawing/2016/5/11/chartex" xmlns:cx6="http://schemas.microsoft.com/office/drawing/2016/5/12/chartex" xmlns:cx7="http://schemas.microsoft.com/office/drawing/2016/5/13/chartex" xmlns:cx8="http://schemas.microsoft.com/office/drawing/2016/5/14/chartex" xmlns:mc="http://schemas.openxmlformats.org/markup-compatibility/2006" xmlns:aink="http://schemas.microsoft.com/office/drawing/2016/ink" xmlns:am3d="http://schemas.microsoft.com/office/drawing/2017/model3d" xmlns:o="urn:schemas-microsoft-com:office:office" xmlns:r="http://schemas.openxmlformats.org/officeDocument/2006/relationships" xmlns:m="http://schemas.openxmlformats.org/officeDocument/2006/math" xmlns:v="urn:schemas-microsoft-com:vml" xmlns:wp14="http://schemas.microsoft.com/office/word/2010/wordprocessingDrawing" xmlns:wp="http://schemas.openxmlformats.org/drawingml/2006/wordprocessingDrawing" xmlns:w10="urn:schemas-microsoft-com:office:word" xmlns:w="http://schemas.openxmlformats.org/wordprocessingml/2006/main" xmlns:w14="http://schemas.microsoft.com/office/word/2010/wordml" xmlns:w15="http://schemas.microsoft.com/office/word/2012/wordml" xmlns:w16cex="http://schemas.microsoft.com/office/word/2018/wordml/cex" xmlns:w16cid="http://schemas.microsoft.com/office/word/2016/wordml/cid" xmlns:w16="http://schemas.microsoft.com/office/word/2018/wordml" xmlns:w16sdtdh="http://schemas.microsoft.com/office/word/2020/wordml/sdtdatahash" xmlns:w16se="http://schemas.microsoft.com/office/word/2015/wordml/symex" xmlns:wpg="http://schemas.microsoft.com/office/word/2010/wordprocessingGroup" xmlns:wpi="http://schemas.microsoft.com/office/word/2010/wordprocessingInk" xmlns:wne="http://schemas.microsoft.com/office/word/2006/wordml" xmlns:wps="http://schemas.microsoft.com/office/word/2010/wordprocessingShape" mc:Ignorable="w14 w15 w16se w16cid w16 w16cex w16sdtdh wp14">
   <w:sdt>
     <w:sdtPr>
       <w:id w:val="627908518"/>
@@ -3682,10 +3889,11 @@
         <w:docPartUnique/>
       </w:docPartObj>
     </w:sdtPr>
+    <w:sdtEndPr/>
     <w:sdtContent>
       <w:p>
         <w:pPr>
-          <w:pStyle w:val="a6"/>
+          <w:pStyle w:val="Footer"/>
           <w:jc w:val="right"/>
         </w:pPr>
         <w:r>
@@ -3711,14 +3919,14 @@
   </w:sdt>
   <w:p>
     <w:pPr>
-      <w:pStyle w:val="a6"/>
+      <w:pStyle w:val="Footer"/>
     </w:pPr>
   </w:p>
 </w:ftr>
 </file>
 
 <file path=word/footnotes.xml><?xml version="1.0" encoding="utf-8"?>
-<w:footnotes xmlns:wpc="http://schemas.microsoft.com/office/word/2010/wordprocessingCanvas" xmlns:cx="http://schemas.microsoft.com/office/drawing/2014/chartex" xmlns:cx1="http://schemas.microsoft.com/office/drawing/2015/9/8/chartex" xmlns:cx2="http://schemas.microsoft.com/office/drawing/2015/10/21/chartex" xmlns:cx3="http://schemas.microsoft.com/office/drawing/2016/5/9/chartex" xmlns:cx4="http://schemas.microsoft.com/office/drawing/2016/5/10/chartex" xmlns:cx5="http://schemas.microsoft.com/office/drawing/2016/5/11/chartex" xmlns:cx6="http://schemas.microsoft.com/office/drawing/2016/5/12/chartex" xmlns:cx7="http://schemas.microsoft.com/office/drawing/2016/5/13/chartex" xmlns:cx8="http://schemas.microsoft.com/office/drawing/2016/5/14/chartex" xmlns:mc="http://schemas.openxmlformats.org/markup-compatibility/2006" xmlns:aink="http://schemas.microsoft.com/office/drawing/2016/ink" xmlns:am3d="http://schemas.microsoft.com/office/drawing/2017/model3d" xmlns:o="urn:schemas-microsoft-com:office:office" xmlns:r="http://schemas.openxmlformats.org/officeDocument/2006/relationships" xmlns:m="http://schemas.openxmlformats.org/officeDocument/2006/math" xmlns:v="urn:schemas-microsoft-com:vml" xmlns:wp14="http://schemas.microsoft.com/office/word/2010/wordprocessingDrawing" xmlns:wp="http://schemas.openxmlformats.org/drawingml/2006/wordprocessingDrawing" xmlns:w10="urn:schemas-microsoft-com:office:word" xmlns:w="http://schemas.openxmlformats.org/wordprocessingml/2006/main" xmlns:w14="http://schemas.microsoft.com/office/word/2010/wordml" xmlns:w15="http://schemas.microsoft.com/office/word/2012/wordml" xmlns:w16cex="http://schemas.microsoft.com/office/word/2018/wordml/cex" xmlns:w16cid="http://schemas.microsoft.com/office/word/2016/wordml/cid" xmlns:w16="http://schemas.microsoft.com/office/word/2018/wordml" xmlns:w16se="http://schemas.microsoft.com/office/word/2015/wordml/symex" xmlns:wpg="http://schemas.microsoft.com/office/word/2010/wordprocessingGroup" xmlns:wpi="http://schemas.microsoft.com/office/word/2010/wordprocessingInk" xmlns:wne="http://schemas.microsoft.com/office/word/2006/wordml" xmlns:wps="http://schemas.microsoft.com/office/word/2010/wordprocessingShape" mc:Ignorable="w14 w15 w16se w16cid w16 w16cex wp14">
+<w:footnotes xmlns:wpc="http://schemas.microsoft.com/office/word/2010/wordprocessingCanvas" xmlns:cx="http://schemas.microsoft.com/office/drawing/2014/chartex" xmlns:cx1="http://schemas.microsoft.com/office/drawing/2015/9/8/chartex" xmlns:cx2="http://schemas.microsoft.com/office/drawing/2015/10/21/chartex" xmlns:cx3="http://schemas.microsoft.com/office/drawing/2016/5/9/chartex" xmlns:cx4="http://schemas.microsoft.com/office/drawing/2016/5/10/chartex" xmlns:cx5="http://schemas.microsoft.com/office/drawing/2016/5/11/chartex" xmlns:cx6="http://schemas.microsoft.com/office/drawing/2016/5/12/chartex" xmlns:cx7="http://schemas.microsoft.com/office/drawing/2016/5/13/chartex" xmlns:cx8="http://schemas.microsoft.com/office/drawing/2016/5/14/chartex" xmlns:mc="http://schemas.openxmlformats.org/markup-compatibility/2006" xmlns:aink="http://schemas.microsoft.com/office/drawing/2016/ink" xmlns:am3d="http://schemas.microsoft.com/office/drawing/2017/model3d" xmlns:o="urn:schemas-microsoft-com:office:office" xmlns:r="http://schemas.openxmlformats.org/officeDocument/2006/relationships" xmlns:m="http://schemas.openxmlformats.org/officeDocument/2006/math" xmlns:v="urn:schemas-microsoft-com:vml" xmlns:wp14="http://schemas.microsoft.com/office/word/2010/wordprocessingDrawing" xmlns:wp="http://schemas.openxmlformats.org/drawingml/2006/wordprocessingDrawing" xmlns:w10="urn:schemas-microsoft-com:office:word" xmlns:w="http://schemas.openxmlformats.org/wordprocessingml/2006/main" xmlns:w14="http://schemas.microsoft.com/office/word/2010/wordml" xmlns:w15="http://schemas.microsoft.com/office/word/2012/wordml" xmlns:w16cex="http://schemas.microsoft.com/office/word/2018/wordml/cex" xmlns:w16cid="http://schemas.microsoft.com/office/word/2016/wordml/cid" xmlns:w16="http://schemas.microsoft.com/office/word/2018/wordml" xmlns:w16sdtdh="http://schemas.microsoft.com/office/word/2020/wordml/sdtdatahash" xmlns:w16se="http://schemas.microsoft.com/office/word/2015/wordml/symex" xmlns:wpg="http://schemas.microsoft.com/office/word/2010/wordprocessingGroup" xmlns:wpi="http://schemas.microsoft.com/office/word/2010/wordprocessingInk" xmlns:wne="http://schemas.microsoft.com/office/word/2006/wordml" xmlns:wps="http://schemas.microsoft.com/office/word/2010/wordprocessingShape" mc:Ignorable="w14 w15 w16se w16cid w16 w16cex w16sdtdh wp14">
   <w:footnote w:type="separator" w:id="-1">
     <w:p>
       <w:pPr>
@@ -3743,10 +3951,10 @@
 </file>
 
 <file path=word/header1.xml><?xml version="1.0" encoding="utf-8"?>
-<w:hdr xmlns:wpc="http://schemas.microsoft.com/office/word/2010/wordprocessingCanvas" xmlns:cx="http://schemas.microsoft.com/office/drawing/2014/chartex" xmlns:cx1="http://schemas.microsoft.com/office/drawing/2015/9/8/chartex" xmlns:cx2="http://schemas.microsoft.com/office/drawing/2015/10/21/chartex" xmlns:cx3="http://schemas.microsoft.com/office/drawing/2016/5/9/chartex" xmlns:cx4="http://schemas.microsoft.com/office/drawing/2016/5/10/chartex" xmlns:cx5="http://schemas.microsoft.com/office/drawing/2016/5/11/chartex" xmlns:cx6="http://schemas.microsoft.com/office/drawing/2016/5/12/chartex" xmlns:cx7="http://schemas.microsoft.com/office/drawing/2016/5/13/chartex" xmlns:cx8="http://schemas.microsoft.com/office/drawing/2016/5/14/chartex" xmlns:mc="http://schemas.openxmlformats.org/markup-compatibility/2006" xmlns:aink="http://schemas.microsoft.com/office/drawing/2016/ink" xmlns:am3d="http://schemas.microsoft.com/office/drawing/2017/model3d" xmlns:o="urn:schemas-microsoft-com:office:office" xmlns:r="http://schemas.openxmlformats.org/officeDocument/2006/relationships" xmlns:m="http://schemas.openxmlformats.org/officeDocument/2006/math" xmlns:v="urn:schemas-microsoft-com:vml" xmlns:wp14="http://schemas.microsoft.com/office/word/2010/wordprocessingDrawing" xmlns:wp="http://schemas.openxmlformats.org/drawingml/2006/wordprocessingDrawing" xmlns:w10="urn:schemas-microsoft-com:office:word" xmlns:w="http://schemas.openxmlformats.org/wordprocessingml/2006/main" xmlns:w14="http://schemas.microsoft.com/office/word/2010/wordml" xmlns:w15="http://schemas.microsoft.com/office/word/2012/wordml" xmlns:w16cex="http://schemas.microsoft.com/office/word/2018/wordml/cex" xmlns:w16cid="http://schemas.microsoft.com/office/word/2016/wordml/cid" xmlns:w16="http://schemas.microsoft.com/office/word/2018/wordml" xmlns:w16se="http://schemas.microsoft.com/office/word/2015/wordml/symex" xmlns:wpg="http://schemas.microsoft.com/office/word/2010/wordprocessingGroup" xmlns:wpi="http://schemas.microsoft.com/office/word/2010/wordprocessingInk" xmlns:wne="http://schemas.microsoft.com/office/word/2006/wordml" xmlns:wps="http://schemas.microsoft.com/office/word/2010/wordprocessingShape" mc:Ignorable="w14 w15 w16se w16cid w16 w16cex wp14">
+<w:hdr xmlns:wpc="http://schemas.microsoft.com/office/word/2010/wordprocessingCanvas" xmlns:cx="http://schemas.microsoft.com/office/drawing/2014/chartex" xmlns:cx1="http://schemas.microsoft.com/office/drawing/2015/9/8/chartex" xmlns:cx2="http://schemas.microsoft.com/office/drawing/2015/10/21/chartex" xmlns:cx3="http://schemas.microsoft.com/office/drawing/2016/5/9/chartex" xmlns:cx4="http://schemas.microsoft.com/office/drawing/2016/5/10/chartex" xmlns:cx5="http://schemas.microsoft.com/office/drawing/2016/5/11/chartex" xmlns:cx6="http://schemas.microsoft.com/office/drawing/2016/5/12/chartex" xmlns:cx7="http://schemas.microsoft.com/office/drawing/2016/5/13/chartex" xmlns:cx8="http://schemas.microsoft.com/office/drawing/2016/5/14/chartex" xmlns:mc="http://schemas.openxmlformats.org/markup-compatibility/2006" xmlns:aink="http://schemas.microsoft.com/office/drawing/2016/ink" xmlns:am3d="http://schemas.microsoft.com/office/drawing/2017/model3d" xmlns:o="urn:schemas-microsoft-com:office:office" xmlns:r="http://schemas.openxmlformats.org/officeDocument/2006/relationships" xmlns:m="http://schemas.openxmlformats.org/officeDocument/2006/math" xmlns:v="urn:schemas-microsoft-com:vml" xmlns:wp14="http://schemas.microsoft.com/office/word/2010/wordprocessingDrawing" xmlns:wp="http://schemas.openxmlformats.org/drawingml/2006/wordprocessingDrawing" xmlns:w10="urn:schemas-microsoft-com:office:word" xmlns:w="http://schemas.openxmlformats.org/wordprocessingml/2006/main" xmlns:w14="http://schemas.microsoft.com/office/word/2010/wordml" xmlns:w15="http://schemas.microsoft.com/office/word/2012/wordml" xmlns:w16cex="http://schemas.microsoft.com/office/word/2018/wordml/cex" xmlns:w16cid="http://schemas.microsoft.com/office/word/2016/wordml/cid" xmlns:w16="http://schemas.microsoft.com/office/word/2018/wordml" xmlns:w16sdtdh="http://schemas.microsoft.com/office/word/2020/wordml/sdtdatahash" xmlns:w16se="http://schemas.microsoft.com/office/word/2015/wordml/symex" xmlns:wpg="http://schemas.microsoft.com/office/word/2010/wordprocessingGroup" xmlns:wpi="http://schemas.microsoft.com/office/word/2010/wordprocessingInk" xmlns:wne="http://schemas.microsoft.com/office/word/2006/wordml" xmlns:wps="http://schemas.microsoft.com/office/word/2010/wordprocessingShape" mc:Ignorable="w14 w15 w16se w16cid w16 w16cex w16sdtdh wp14">
   <w:p>
     <w:pPr>
-      <w:pStyle w:val="a4"/>
+      <w:pStyle w:val="Header"/>
       <w:rPr>
         <w:color w:val="808080" w:themeColor="background1" w:themeShade="80"/>
         <w:sz w:val="18"/>
@@ -3802,7 +4010,7 @@
 </file>
 
 <file path=word/numbering.xml><?xml version="1.0" encoding="utf-8"?>
-<w:numbering xmlns:wpc="http://schemas.microsoft.com/office/word/2010/wordprocessingCanvas" xmlns:cx="http://schemas.microsoft.com/office/drawing/2014/chartex" xmlns:cx1="http://schemas.microsoft.com/office/drawing/2015/9/8/chartex" xmlns:cx2="http://schemas.microsoft.com/office/drawing/2015/10/21/chartex" xmlns:cx3="http://schemas.microsoft.com/office/drawing/2016/5/9/chartex" xmlns:cx4="http://schemas.microsoft.com/office/drawing/2016/5/10/chartex" xmlns:cx5="http://schemas.microsoft.com/office/drawing/2016/5/11/chartex" xmlns:cx6="http://schemas.microsoft.com/office/drawing/2016/5/12/chartex" xmlns:cx7="http://schemas.microsoft.com/office/drawing/2016/5/13/chartex" xmlns:cx8="http://schemas.microsoft.com/office/drawing/2016/5/14/chartex" xmlns:mc="http://schemas.openxmlformats.org/markup-compatibility/2006" xmlns:aink="http://schemas.microsoft.com/office/drawing/2016/ink" xmlns:am3d="http://schemas.microsoft.com/office/drawing/2017/model3d" xmlns:o="urn:schemas-microsoft-com:office:office" xmlns:r="http://schemas.openxmlformats.org/officeDocument/2006/relationships" xmlns:m="http://schemas.openxmlformats.org/officeDocument/2006/math" xmlns:v="urn:schemas-microsoft-com:vml" xmlns:wp14="http://schemas.microsoft.com/office/word/2010/wordprocessingDrawing" xmlns:wp="http://schemas.openxmlformats.org/drawingml/2006/wordprocessingDrawing" xmlns:w10="urn:schemas-microsoft-com:office:word" xmlns:w="http://schemas.openxmlformats.org/wordprocessingml/2006/main" xmlns:w14="http://schemas.microsoft.com/office/word/2010/wordml" xmlns:w15="http://schemas.microsoft.com/office/word/2012/wordml" xmlns:w16cex="http://schemas.microsoft.com/office/word/2018/wordml/cex" xmlns:w16cid="http://schemas.microsoft.com/office/word/2016/wordml/cid" xmlns:w16="http://schemas.microsoft.com/office/word/2018/wordml" xmlns:w16se="http://schemas.microsoft.com/office/word/2015/wordml/symex" xmlns:wpg="http://schemas.microsoft.com/office/word/2010/wordprocessingGroup" xmlns:wpi="http://schemas.microsoft.com/office/word/2010/wordprocessingInk" xmlns:wne="http://schemas.microsoft.com/office/word/2006/wordml" xmlns:wps="http://schemas.microsoft.com/office/word/2010/wordprocessingShape" mc:Ignorable="w14 w15 w16se w16cid w16 w16cex wp14">
+<w:numbering xmlns:wpc="http://schemas.microsoft.com/office/word/2010/wordprocessingCanvas" xmlns:cx="http://schemas.microsoft.com/office/drawing/2014/chartex" xmlns:cx1="http://schemas.microsoft.com/office/drawing/2015/9/8/chartex" xmlns:cx2="http://schemas.microsoft.com/office/drawing/2015/10/21/chartex" xmlns:cx3="http://schemas.microsoft.com/office/drawing/2016/5/9/chartex" xmlns:cx4="http://schemas.microsoft.com/office/drawing/2016/5/10/chartex" xmlns:cx5="http://schemas.microsoft.com/office/drawing/2016/5/11/chartex" xmlns:cx6="http://schemas.microsoft.com/office/drawing/2016/5/12/chartex" xmlns:cx7="http://schemas.microsoft.com/office/drawing/2016/5/13/chartex" xmlns:cx8="http://schemas.microsoft.com/office/drawing/2016/5/14/chartex" xmlns:mc="http://schemas.openxmlformats.org/markup-compatibility/2006" xmlns:aink="http://schemas.microsoft.com/office/drawing/2016/ink" xmlns:am3d="http://schemas.microsoft.com/office/drawing/2017/model3d" xmlns:o="urn:schemas-microsoft-com:office:office" xmlns:r="http://schemas.openxmlformats.org/officeDocument/2006/relationships" xmlns:m="http://schemas.openxmlformats.org/officeDocument/2006/math" xmlns:v="urn:schemas-microsoft-com:vml" xmlns:wp14="http://schemas.microsoft.com/office/word/2010/wordprocessingDrawing" xmlns:wp="http://schemas.openxmlformats.org/drawingml/2006/wordprocessingDrawing" xmlns:w10="urn:schemas-microsoft-com:office:word" xmlns:w="http://schemas.openxmlformats.org/wordprocessingml/2006/main" xmlns:w14="http://schemas.microsoft.com/office/word/2010/wordml" xmlns:w15="http://schemas.microsoft.com/office/word/2012/wordml" xmlns:w16cex="http://schemas.microsoft.com/office/word/2018/wordml/cex" xmlns:w16cid="http://schemas.microsoft.com/office/word/2016/wordml/cid" xmlns:w16="http://schemas.microsoft.com/office/word/2018/wordml" xmlns:w16sdtdh="http://schemas.microsoft.com/office/word/2020/wordml/sdtdatahash" xmlns:w16se="http://schemas.microsoft.com/office/word/2015/wordml/symex" xmlns:wpg="http://schemas.microsoft.com/office/word/2010/wordprocessingGroup" xmlns:wpi="http://schemas.microsoft.com/office/word/2010/wordprocessingInk" xmlns:wne="http://schemas.microsoft.com/office/word/2006/wordml" xmlns:wps="http://schemas.microsoft.com/office/word/2010/wordprocessingShape" mc:Ignorable="w14 w15 w16se w16cid w16 w16cex w16sdtdh wp14">
   <w:abstractNum w:abstractNumId="0" w15:restartNumberingAfterBreak="0">
     <w:nsid w:val="036021F9"/>
     <w:multiLevelType w:val="hybridMultilevel"/>
@@ -4461,7 +4669,7 @@
 </file>
 
 <file path=word/styles.xml><?xml version="1.0" encoding="utf-8"?>
-<w:styles xmlns:mc="http://schemas.openxmlformats.org/markup-compatibility/2006" xmlns:r="http://schemas.openxmlformats.org/officeDocument/2006/relationships" xmlns:w="http://schemas.openxmlformats.org/wordprocessingml/2006/main" xmlns:w14="http://schemas.microsoft.com/office/word/2010/wordml" xmlns:w15="http://schemas.microsoft.com/office/word/2012/wordml" xmlns:w16cex="http://schemas.microsoft.com/office/word/2018/wordml/cex" xmlns:w16cid="http://schemas.microsoft.com/office/word/2016/wordml/cid" xmlns:w16="http://schemas.microsoft.com/office/word/2018/wordml" xmlns:w16se="http://schemas.microsoft.com/office/word/2015/wordml/symex" mc:Ignorable="w14 w15 w16se w16cid w16 w16cex">
+<w:styles xmlns:mc="http://schemas.openxmlformats.org/markup-compatibility/2006" xmlns:r="http://schemas.openxmlformats.org/officeDocument/2006/relationships" xmlns:w="http://schemas.openxmlformats.org/wordprocessingml/2006/main" xmlns:w14="http://schemas.microsoft.com/office/word/2010/wordml" xmlns:w15="http://schemas.microsoft.com/office/word/2012/wordml" xmlns:w16cex="http://schemas.microsoft.com/office/word/2018/wordml/cex" xmlns:w16cid="http://schemas.microsoft.com/office/word/2016/wordml/cid" xmlns:w16="http://schemas.microsoft.com/office/word/2018/wordml" xmlns:w16sdtdh="http://schemas.microsoft.com/office/word/2020/wordml/sdtdatahash" xmlns:w16se="http://schemas.microsoft.com/office/word/2015/wordml/symex" mc:Ignorable="w14 w15 w16se w16cid w16 w16cex w16sdtdh">
   <w:docDefaults>
     <w:rPrDefault>
       <w:rPr>
@@ -4855,17 +5063,17 @@
     <w:lsdException w:name="Unresolved Mention" w:semiHidden="1" w:unhideWhenUsed="1"/>
     <w:lsdException w:name="Smart Link" w:semiHidden="1" w:unhideWhenUsed="1"/>
   </w:latentStyles>
-  <w:style w:type="paragraph" w:default="1" w:styleId="a">
+  <w:style w:type="paragraph" w:default="1" w:styleId="Normal">
     <w:name w:val="Normal"/>
     <w:qFormat/>
   </w:style>
-  <w:style w:type="character" w:default="1" w:styleId="a0">
+  <w:style w:type="character" w:default="1" w:styleId="DefaultParagraphFont">
     <w:name w:val="Default Paragraph Font"/>
     <w:uiPriority w:val="1"/>
     <w:semiHidden/>
     <w:unhideWhenUsed/>
   </w:style>
-  <w:style w:type="table" w:default="1" w:styleId="a1">
+  <w:style w:type="table" w:default="1" w:styleId="TableNormal">
     <w:name w:val="Normal Table"/>
     <w:uiPriority w:val="99"/>
     <w:semiHidden/>
@@ -4880,16 +5088,16 @@
       </w:tblCellMar>
     </w:tblPr>
   </w:style>
-  <w:style w:type="numbering" w:default="1" w:styleId="a2">
+  <w:style w:type="numbering" w:default="1" w:styleId="NoList">
     <w:name w:val="No List"/>
     <w:uiPriority w:val="99"/>
     <w:semiHidden/>
     <w:unhideWhenUsed/>
   </w:style>
-  <w:style w:type="paragraph" w:styleId="HTML">
+  <w:style w:type="paragraph" w:styleId="HTMLPreformatted">
     <w:name w:val="HTML Preformatted"/>
-    <w:basedOn w:val="a"/>
-    <w:link w:val="HTML0"/>
+    <w:basedOn w:val="Normal"/>
+    <w:link w:val="HTMLPreformattedChar"/>
     <w:unhideWhenUsed/>
     <w:rsid w:val="002A4E12"/>
     <w:pPr>
@@ -4920,10 +5128,10 @@
       <w:lang w:eastAsia="ru-RU"/>
     </w:rPr>
   </w:style>
-  <w:style w:type="character" w:customStyle="1" w:styleId="HTML0">
-    <w:name w:val="Стандартный HTML Знак"/>
-    <w:basedOn w:val="a0"/>
-    <w:link w:val="HTML"/>
+  <w:style w:type="character" w:customStyle="1" w:styleId="HTMLPreformattedChar">
+    <w:name w:val="HTML Preformatted Char"/>
+    <w:basedOn w:val="DefaultParagraphFont"/>
+    <w:link w:val="HTMLPreformatted"/>
     <w:uiPriority w:val="99"/>
     <w:rsid w:val="002A4E12"/>
     <w:rPr>
@@ -4933,9 +5141,9 @@
       <w:lang w:eastAsia="ru-RU"/>
     </w:rPr>
   </w:style>
-  <w:style w:type="paragraph" w:styleId="a3">
+  <w:style w:type="paragraph" w:styleId="ListParagraph">
     <w:name w:val="List Paragraph"/>
-    <w:basedOn w:val="a"/>
+    <w:basedOn w:val="Normal"/>
     <w:uiPriority w:val="34"/>
     <w:qFormat/>
     <w:rsid w:val="00CF53AF"/>
@@ -4951,9 +5159,9 @@
       <w:lang w:val="uk-UA" w:eastAsia="ru-RU"/>
     </w:rPr>
   </w:style>
-  <w:style w:type="table" w:styleId="-45">
+  <w:style w:type="table" w:styleId="GridTable4-Accent5">
     <w:name w:val="Grid Table 4 Accent 5"/>
-    <w:basedOn w:val="a1"/>
+    <w:basedOn w:val="TableNormal"/>
     <w:uiPriority w:val="49"/>
     <w:rsid w:val="00CF53AF"/>
     <w:pPr>
@@ -5035,18 +5243,18 @@
   </w:style>
   <w:style w:type="character" w:customStyle="1" w:styleId="shorttext">
     <w:name w:val="short_text"/>
-    <w:basedOn w:val="a0"/>
+    <w:basedOn w:val="DefaultParagraphFont"/>
     <w:rsid w:val="00EA2ADE"/>
   </w:style>
   <w:style w:type="character" w:customStyle="1" w:styleId="hps">
     <w:name w:val="hps"/>
-    <w:basedOn w:val="a0"/>
+    <w:basedOn w:val="DefaultParagraphFont"/>
     <w:rsid w:val="00EA2ADE"/>
   </w:style>
-  <w:style w:type="paragraph" w:styleId="a4">
+  <w:style w:type="paragraph" w:styleId="Header">
     <w:name w:val="header"/>
-    <w:basedOn w:val="a"/>
-    <w:link w:val="a5"/>
+    <w:basedOn w:val="Normal"/>
+    <w:link w:val="HeaderChar"/>
     <w:uiPriority w:val="99"/>
     <w:unhideWhenUsed/>
     <w:rsid w:val="00351D56"/>
@@ -5058,17 +5266,17 @@
       <w:spacing w:after="0" w:line="240" w:lineRule="auto"/>
     </w:pPr>
   </w:style>
-  <w:style w:type="character" w:customStyle="1" w:styleId="a5">
-    <w:name w:val="Верхний колонтитул Знак"/>
-    <w:basedOn w:val="a0"/>
-    <w:link w:val="a4"/>
+  <w:style w:type="character" w:customStyle="1" w:styleId="HeaderChar">
+    <w:name w:val="Header Char"/>
+    <w:basedOn w:val="DefaultParagraphFont"/>
+    <w:link w:val="Header"/>
     <w:uiPriority w:val="99"/>
     <w:rsid w:val="00351D56"/>
   </w:style>
-  <w:style w:type="paragraph" w:styleId="a6">
+  <w:style w:type="paragraph" w:styleId="Footer">
     <w:name w:val="footer"/>
-    <w:basedOn w:val="a"/>
-    <w:link w:val="a7"/>
+    <w:basedOn w:val="Normal"/>
+    <w:link w:val="FooterChar"/>
     <w:uiPriority w:val="99"/>
     <w:unhideWhenUsed/>
     <w:rsid w:val="00351D56"/>
@@ -5080,16 +5288,16 @@
       <w:spacing w:after="0" w:line="240" w:lineRule="auto"/>
     </w:pPr>
   </w:style>
-  <w:style w:type="character" w:customStyle="1" w:styleId="a7">
-    <w:name w:val="Нижний колонтитул Знак"/>
-    <w:basedOn w:val="a0"/>
-    <w:link w:val="a6"/>
+  <w:style w:type="character" w:customStyle="1" w:styleId="FooterChar">
+    <w:name w:val="Footer Char"/>
+    <w:basedOn w:val="DefaultParagraphFont"/>
+    <w:link w:val="Footer"/>
     <w:uiPriority w:val="99"/>
     <w:rsid w:val="00351D56"/>
   </w:style>
-  <w:style w:type="character" w:styleId="a8">
+  <w:style w:type="character" w:styleId="PlaceholderText">
     <w:name w:val="Placeholder Text"/>
-    <w:basedOn w:val="a0"/>
+    <w:basedOn w:val="DefaultParagraphFont"/>
     <w:uiPriority w:val="99"/>
     <w:semiHidden/>
     <w:rsid w:val="008A3CBF"/>
@@ -5097,9 +5305,9 @@
       <w:color w:val="808080"/>
     </w:rPr>
   </w:style>
-  <w:style w:type="table" w:styleId="a9">
+  <w:style w:type="table" w:styleId="TableGrid">
     <w:name w:val="Table Grid"/>
-    <w:basedOn w:val="a1"/>
+    <w:basedOn w:val="TableNormal"/>
     <w:uiPriority w:val="39"/>
     <w:rsid w:val="003A761C"/>
     <w:pPr>
@@ -5116,9 +5324,9 @@
       </w:tblBorders>
     </w:tblPr>
   </w:style>
-  <w:style w:type="table" w:styleId="5">
+  <w:style w:type="table" w:styleId="PlainTable5">
     <w:name w:val="Plain Table 5"/>
-    <w:basedOn w:val="a1"/>
+    <w:basedOn w:val="TableNormal"/>
     <w:uiPriority w:val="45"/>
     <w:rsid w:val="00663952"/>
     <w:pPr>
@@ -5236,9 +5444,9 @@
       </w:tcPr>
     </w:tblStylePr>
   </w:style>
-  <w:style w:type="table" w:styleId="-13">
+  <w:style w:type="table" w:styleId="GridTable1Light-Accent3">
     <w:name w:val="Grid Table 1 Light Accent 3"/>
-    <w:basedOn w:val="a1"/>
+    <w:basedOn w:val="TableNormal"/>
     <w:uiPriority w:val="46"/>
     <w:rsid w:val="00CC71DF"/>
     <w:pPr>
@@ -5293,9 +5501,9 @@
       </w:rPr>
     </w:tblStylePr>
   </w:style>
-  <w:style w:type="table" w:styleId="-34">
+  <w:style w:type="table" w:styleId="GridTable3-Accent4">
     <w:name w:val="Grid Table 3 Accent 4"/>
-    <w:basedOn w:val="a1"/>
+    <w:basedOn w:val="TableNormal"/>
     <w:uiPriority w:val="48"/>
     <w:rsid w:val="00556B32"/>
     <w:pPr>
@@ -5431,8 +5639,84 @@
   </w:style>
   <w:style w:type="character" w:customStyle="1" w:styleId="rynqvb">
     <w:name w:val="rynqvb"/>
-    <w:basedOn w:val="a0"/>
+    <w:basedOn w:val="DefaultParagraphFont"/>
     <w:rsid w:val="00556B32"/>
+  </w:style>
+  <w:style w:type="paragraph" w:styleId="z-TopofForm">
+    <w:name w:val="HTML Top of Form"/>
+    <w:basedOn w:val="Normal"/>
+    <w:next w:val="Normal"/>
+    <w:link w:val="z-TopofFormChar"/>
+    <w:hidden/>
+    <w:uiPriority w:val="99"/>
+    <w:semiHidden/>
+    <w:unhideWhenUsed/>
+    <w:rsid w:val="00423D5C"/>
+    <w:pPr>
+      <w:pBdr>
+        <w:bottom w:val="single" w:sz="6" w:space="1" w:color="auto"/>
+      </w:pBdr>
+      <w:spacing w:after="0"/>
+      <w:jc w:val="center"/>
+    </w:pPr>
+    <w:rPr>
+      <w:rFonts w:ascii="Arial" w:hAnsi="Arial" w:cs="Arial"/>
+      <w:vanish/>
+      <w:sz w:val="16"/>
+      <w:szCs w:val="16"/>
+    </w:rPr>
+  </w:style>
+  <w:style w:type="character" w:customStyle="1" w:styleId="z-TopofFormChar">
+    <w:name w:val="z-Top of Form Char"/>
+    <w:basedOn w:val="DefaultParagraphFont"/>
+    <w:link w:val="z-TopofForm"/>
+    <w:uiPriority w:val="99"/>
+    <w:semiHidden/>
+    <w:rsid w:val="00423D5C"/>
+    <w:rPr>
+      <w:rFonts w:ascii="Arial" w:hAnsi="Arial" w:cs="Arial"/>
+      <w:vanish/>
+      <w:sz w:val="16"/>
+      <w:szCs w:val="16"/>
+    </w:rPr>
+  </w:style>
+  <w:style w:type="paragraph" w:styleId="z-BottomofForm">
+    <w:name w:val="HTML Bottom of Form"/>
+    <w:basedOn w:val="Normal"/>
+    <w:next w:val="Normal"/>
+    <w:link w:val="z-BottomofFormChar"/>
+    <w:hidden/>
+    <w:uiPriority w:val="99"/>
+    <w:semiHidden/>
+    <w:unhideWhenUsed/>
+    <w:rsid w:val="00423D5C"/>
+    <w:pPr>
+      <w:pBdr>
+        <w:top w:val="single" w:sz="6" w:space="1" w:color="auto"/>
+      </w:pBdr>
+      <w:spacing w:after="0"/>
+      <w:jc w:val="center"/>
+    </w:pPr>
+    <w:rPr>
+      <w:rFonts w:ascii="Arial" w:hAnsi="Arial" w:cs="Arial"/>
+      <w:vanish/>
+      <w:sz w:val="16"/>
+      <w:szCs w:val="16"/>
+    </w:rPr>
+  </w:style>
+  <w:style w:type="character" w:customStyle="1" w:styleId="z-BottomofFormChar">
+    <w:name w:val="z-Bottom of Form Char"/>
+    <w:basedOn w:val="DefaultParagraphFont"/>
+    <w:link w:val="z-BottomofForm"/>
+    <w:uiPriority w:val="99"/>
+    <w:semiHidden/>
+    <w:rsid w:val="00423D5C"/>
+    <w:rPr>
+      <w:rFonts w:ascii="Arial" w:hAnsi="Arial" w:cs="Arial"/>
+      <w:vanish/>
+      <w:sz w:val="16"/>
+      <w:szCs w:val="16"/>
+    </w:rPr>
   </w:style>
 </w:styles>
 </file>
@@ -5534,7 +5818,7 @@
 </file>
 
 <file path=word/glossary/document.xml><?xml version="1.0" encoding="utf-8"?>
-<w:glossaryDocument xmlns:wpc="http://schemas.microsoft.com/office/word/2010/wordprocessingCanvas" xmlns:cx="http://schemas.microsoft.com/office/drawing/2014/chartex" xmlns:cx1="http://schemas.microsoft.com/office/drawing/2015/9/8/chartex" xmlns:cx2="http://schemas.microsoft.com/office/drawing/2015/10/21/chartex" xmlns:cx3="http://schemas.microsoft.com/office/drawing/2016/5/9/chartex" xmlns:cx4="http://schemas.microsoft.com/office/drawing/2016/5/10/chartex" xmlns:cx5="http://schemas.microsoft.com/office/drawing/2016/5/11/chartex" xmlns:cx6="http://schemas.microsoft.com/office/drawing/2016/5/12/chartex" xmlns:cx7="http://schemas.microsoft.com/office/drawing/2016/5/13/chartex" xmlns:cx8="http://schemas.microsoft.com/office/drawing/2016/5/14/chartex" xmlns:mc="http://schemas.openxmlformats.org/markup-compatibility/2006" xmlns:aink="http://schemas.microsoft.com/office/drawing/2016/ink" xmlns:am3d="http://schemas.microsoft.com/office/drawing/2017/model3d" xmlns:o="urn:schemas-microsoft-com:office:office" xmlns:r="http://schemas.openxmlformats.org/officeDocument/2006/relationships" xmlns:m="http://schemas.openxmlformats.org/officeDocument/2006/math" xmlns:v="urn:schemas-microsoft-com:vml" xmlns:wp14="http://schemas.microsoft.com/office/word/2010/wordprocessingDrawing" xmlns:wp="http://schemas.openxmlformats.org/drawingml/2006/wordprocessingDrawing" xmlns:w10="urn:schemas-microsoft-com:office:word" xmlns:w="http://schemas.openxmlformats.org/wordprocessingml/2006/main" xmlns:w14="http://schemas.microsoft.com/office/word/2010/wordml" xmlns:w15="http://schemas.microsoft.com/office/word/2012/wordml" xmlns:w16cex="http://schemas.microsoft.com/office/word/2018/wordml/cex" xmlns:w16cid="http://schemas.microsoft.com/office/word/2016/wordml/cid" xmlns:w16="http://schemas.microsoft.com/office/word/2018/wordml" xmlns:w16se="http://schemas.microsoft.com/office/word/2015/wordml/symex" xmlns:wpg="http://schemas.microsoft.com/office/word/2010/wordprocessingGroup" xmlns:wpi="http://schemas.microsoft.com/office/word/2010/wordprocessingInk" xmlns:wne="http://schemas.microsoft.com/office/word/2006/wordml" xmlns:wps="http://schemas.microsoft.com/office/word/2010/wordprocessingShape" mc:Ignorable="w14 w15 w16se w16cid w16 w16cex wp14">
+<w:glossaryDocument xmlns:wpc="http://schemas.microsoft.com/office/word/2010/wordprocessingCanvas" xmlns:cx="http://schemas.microsoft.com/office/drawing/2014/chartex" xmlns:cx1="http://schemas.microsoft.com/office/drawing/2015/9/8/chartex" xmlns:cx2="http://schemas.microsoft.com/office/drawing/2015/10/21/chartex" xmlns:cx3="http://schemas.microsoft.com/office/drawing/2016/5/9/chartex" xmlns:cx4="http://schemas.microsoft.com/office/drawing/2016/5/10/chartex" xmlns:cx5="http://schemas.microsoft.com/office/drawing/2016/5/11/chartex" xmlns:cx6="http://schemas.microsoft.com/office/drawing/2016/5/12/chartex" xmlns:cx7="http://schemas.microsoft.com/office/drawing/2016/5/13/chartex" xmlns:cx8="http://schemas.microsoft.com/office/drawing/2016/5/14/chartex" xmlns:mc="http://schemas.openxmlformats.org/markup-compatibility/2006" xmlns:aink="http://schemas.microsoft.com/office/drawing/2016/ink" xmlns:am3d="http://schemas.microsoft.com/office/drawing/2017/model3d" xmlns:o="urn:schemas-microsoft-com:office:office" xmlns:r="http://schemas.openxmlformats.org/officeDocument/2006/relationships" xmlns:m="http://schemas.openxmlformats.org/officeDocument/2006/math" xmlns:v="urn:schemas-microsoft-com:vml" xmlns:wp14="http://schemas.microsoft.com/office/word/2010/wordprocessingDrawing" xmlns:wp="http://schemas.openxmlformats.org/drawingml/2006/wordprocessingDrawing" xmlns:w10="urn:schemas-microsoft-com:office:word" xmlns:w="http://schemas.openxmlformats.org/wordprocessingml/2006/main" xmlns:w14="http://schemas.microsoft.com/office/word/2010/wordml" xmlns:w15="http://schemas.microsoft.com/office/word/2012/wordml" xmlns:w16cex="http://schemas.microsoft.com/office/word/2018/wordml/cex" xmlns:w16cid="http://schemas.microsoft.com/office/word/2016/wordml/cid" xmlns:w16="http://schemas.microsoft.com/office/word/2018/wordml" xmlns:w16sdtdh="http://schemas.microsoft.com/office/word/2020/wordml/sdtdatahash" xmlns:w16se="http://schemas.microsoft.com/office/word/2015/wordml/symex" xmlns:wpg="http://schemas.microsoft.com/office/word/2010/wordprocessingGroup" xmlns:wpi="http://schemas.microsoft.com/office/word/2010/wordprocessingInk" xmlns:wne="http://schemas.microsoft.com/office/word/2006/wordml" xmlns:wps="http://schemas.microsoft.com/office/word/2010/wordprocessingShape" mc:Ignorable="w14 w15 w16se w16cid w16 w16cex w16sdtdh wp14">
   <w:docParts>
     <w:docPart>
       <w:docPartPr>
@@ -5555,7 +5839,7 @@
         <w:p>
           <w:r>
             <w:rPr>
-              <w:rStyle w:val="a3"/>
+              <w:rStyle w:val="PlaceholderText"/>
             </w:rPr>
             <w:t>Место для ввода текста.</w:t>
           </w:r>
@@ -5584,7 +5868,7 @@
           </w:pPr>
           <w:r>
             <w:rPr>
-              <w:rStyle w:val="a3"/>
+              <w:rStyle w:val="PlaceholderText"/>
             </w:rPr>
             <w:t>Место для ввода текста.</w:t>
           </w:r>
@@ -5613,7 +5897,7 @@
           </w:pPr>
           <w:r>
             <w:rPr>
-              <w:rStyle w:val="a3"/>
+              <w:rStyle w:val="PlaceholderText"/>
             </w:rPr>
             <w:t>Место для ввода текста.</w:t>
           </w:r>
@@ -5642,7 +5926,7 @@
           </w:pPr>
           <w:r>
             <w:rPr>
-              <w:rStyle w:val="a3"/>
+              <w:rStyle w:val="PlaceholderText"/>
             </w:rPr>
             <w:t>Место для ввода текста.</w:t>
           </w:r>
@@ -5671,7 +5955,7 @@
           </w:pPr>
           <w:r>
             <w:rPr>
-              <w:rStyle w:val="a3"/>
+              <w:rStyle w:val="PlaceholderText"/>
             </w:rPr>
             <w:t>Место для ввода текста.</w:t>
           </w:r>
@@ -5700,7 +5984,7 @@
           </w:pPr>
           <w:r>
             <w:rPr>
-              <w:rStyle w:val="a3"/>
+              <w:rStyle w:val="PlaceholderText"/>
             </w:rPr>
             <w:t>Место для ввода текста.</w:t>
           </w:r>
@@ -5729,7 +6013,7 @@
           </w:pPr>
           <w:r>
             <w:rPr>
-              <w:rStyle w:val="a3"/>
+              <w:rStyle w:val="PlaceholderText"/>
             </w:rPr>
             <w:t>Место для ввода текста.</w:t>
           </w:r>
@@ -5758,7 +6042,7 @@
           </w:pPr>
           <w:r>
             <w:rPr>
-              <w:rStyle w:val="a3"/>
+              <w:rStyle w:val="PlaceholderText"/>
             </w:rPr>
             <w:t>Место для ввода текста.</w:t>
           </w:r>
@@ -5787,7 +6071,7 @@
           </w:pPr>
           <w:r>
             <w:rPr>
-              <w:rStyle w:val="a3"/>
+              <w:rStyle w:val="PlaceholderText"/>
             </w:rPr>
             <w:t>Обчисліть середнє значення відхилень</w:t>
           </w:r>
@@ -5816,7 +6100,7 @@
           </w:pPr>
           <w:r>
             <w:rPr>
-              <w:rStyle w:val="a3"/>
+              <w:rStyle w:val="PlaceholderText"/>
             </w:rPr>
             <w:t>Обчисліть середнє значення відхилень</w:t>
           </w:r>
@@ -5845,7 +6129,7 @@
           </w:pPr>
           <w:r>
             <w:rPr>
-              <w:rStyle w:val="a3"/>
+              <w:rStyle w:val="PlaceholderText"/>
             </w:rPr>
             <w:t>Обчисліть середнє значення відхилень</w:t>
           </w:r>
@@ -5874,7 +6158,7 @@
           </w:pPr>
           <w:r>
             <w:rPr>
-              <w:rStyle w:val="a3"/>
+              <w:rStyle w:val="PlaceholderText"/>
             </w:rPr>
             <w:t>Обчисліть середнє значення відхилень</w:t>
           </w:r>
@@ -5903,7 +6187,7 @@
           </w:pPr>
           <w:r>
             <w:rPr>
-              <w:rStyle w:val="a3"/>
+              <w:rStyle w:val="PlaceholderText"/>
             </w:rPr>
             <w:t>Обчисліть середнє значення відхилень</w:t>
           </w:r>
@@ -5932,7 +6216,7 @@
           </w:pPr>
           <w:r>
             <w:rPr>
-              <w:rStyle w:val="a3"/>
+              <w:rStyle w:val="PlaceholderText"/>
             </w:rPr>
             <w:t>Обчисліть середнє значення відхилень</w:t>
           </w:r>
@@ -5944,40 +6228,47 @@
 </file>
 
 <file path=word/glossary/fontTable.xml><?xml version="1.0" encoding="utf-8"?>
-<w:fonts xmlns:mc="http://schemas.openxmlformats.org/markup-compatibility/2006" xmlns:r="http://schemas.openxmlformats.org/officeDocument/2006/relationships" xmlns:w="http://schemas.openxmlformats.org/wordprocessingml/2006/main" xmlns:w14="http://schemas.microsoft.com/office/word/2010/wordml" xmlns:w15="http://schemas.microsoft.com/office/word/2012/wordml" xmlns:w16cex="http://schemas.microsoft.com/office/word/2018/wordml/cex" xmlns:w16cid="http://schemas.microsoft.com/office/word/2016/wordml/cid" xmlns:w16="http://schemas.microsoft.com/office/word/2018/wordml" xmlns:w16se="http://schemas.microsoft.com/office/word/2015/wordml/symex" mc:Ignorable="w14 w15 w16se w16cid w16 w16cex">
+<w:fonts xmlns:mc="http://schemas.openxmlformats.org/markup-compatibility/2006" xmlns:r="http://schemas.openxmlformats.org/officeDocument/2006/relationships" xmlns:w="http://schemas.openxmlformats.org/wordprocessingml/2006/main" xmlns:w14="http://schemas.microsoft.com/office/word/2010/wordml" xmlns:w15="http://schemas.microsoft.com/office/word/2012/wordml" xmlns:w16cex="http://schemas.microsoft.com/office/word/2018/wordml/cex" xmlns:w16cid="http://schemas.microsoft.com/office/word/2016/wordml/cid" xmlns:w16="http://schemas.microsoft.com/office/word/2018/wordml" xmlns:w16sdtdh="http://schemas.microsoft.com/office/word/2020/wordml/sdtdatahash" xmlns:w16se="http://schemas.microsoft.com/office/word/2015/wordml/symex" mc:Ignorable="w14 w15 w16se w16cid w16 w16cex w16sdtdh">
   <w:font w:name="Times New Roman">
     <w:panose1 w:val="02020603050405020304"/>
-    <w:charset w:val="00"/>
+    <w:charset w:val="CC"/>
     <w:family w:val="roman"/>
     <w:pitch w:val="variable"/>
     <w:sig w:usb0="E0002EFF" w:usb1="C000785B" w:usb2="00000009" w:usb3="00000000" w:csb0="000001FF" w:csb1="00000000"/>
   </w:font>
   <w:font w:name="Calibri">
     <w:panose1 w:val="020F0502020204030204"/>
-    <w:charset w:val="00"/>
+    <w:charset w:val="CC"/>
     <w:family w:val="swiss"/>
     <w:pitch w:val="variable"/>
     <w:sig w:usb0="E4002EFF" w:usb1="C000247B" w:usb2="00000009" w:usb3="00000000" w:csb0="000001FF" w:csb1="00000000"/>
   </w:font>
   <w:font w:name="Courier New">
     <w:panose1 w:val="02070309020205020404"/>
-    <w:charset w:val="00"/>
+    <w:charset w:val="CC"/>
     <w:family w:val="modern"/>
     <w:pitch w:val="fixed"/>
     <w:sig w:usb0="E0002EFF" w:usb1="C0007843" w:usb2="00000009" w:usb3="00000000" w:csb0="000001FF" w:csb1="00000000"/>
   </w:font>
   <w:font w:name="Calibri Light">
     <w:panose1 w:val="020F0302020204030204"/>
-    <w:charset w:val="00"/>
+    <w:charset w:val="CC"/>
     <w:family w:val="swiss"/>
     <w:pitch w:val="variable"/>
     <w:sig w:usb0="E4002EFF" w:usb1="C000247B" w:usb2="00000009" w:usb3="00000000" w:csb0="000001FF" w:csb1="00000000"/>
+  </w:font>
+  <w:font w:name="Arial">
+    <w:panose1 w:val="020B0604020202020204"/>
+    <w:charset w:val="CC"/>
+    <w:family w:val="swiss"/>
+    <w:pitch w:val="variable"/>
+    <w:sig w:usb0="E0002EFF" w:usb1="C000785B" w:usb2="00000009" w:usb3="00000000" w:csb0="000001FF" w:csb1="00000000"/>
   </w:font>
 </w:fonts>
 </file>
 
 <file path=word/glossary/settings.xml><?xml version="1.0" encoding="utf-8"?>
-<w:settings xmlns:mc="http://schemas.openxmlformats.org/markup-compatibility/2006" xmlns:o="urn:schemas-microsoft-com:office:office" xmlns:r="http://schemas.openxmlformats.org/officeDocument/2006/relationships" xmlns:m="http://schemas.openxmlformats.org/officeDocument/2006/math" xmlns:v="urn:schemas-microsoft-com:vml" xmlns:w10="urn:schemas-microsoft-com:office:word" xmlns:w="http://schemas.openxmlformats.org/wordprocessingml/2006/main" xmlns:w14="http://schemas.microsoft.com/office/word/2010/wordml" xmlns:w15="http://schemas.microsoft.com/office/word/2012/wordml" xmlns:w16cex="http://schemas.microsoft.com/office/word/2018/wordml/cex" xmlns:w16cid="http://schemas.microsoft.com/office/word/2016/wordml/cid" xmlns:w16="http://schemas.microsoft.com/office/word/2018/wordml" xmlns:w16se="http://schemas.microsoft.com/office/word/2015/wordml/symex" xmlns:sl="http://schemas.openxmlformats.org/schemaLibrary/2006/main" mc:Ignorable="w14 w15 w16se w16cid w16 w16cex">
+<w:settings xmlns:mc="http://schemas.openxmlformats.org/markup-compatibility/2006" xmlns:o="urn:schemas-microsoft-com:office:office" xmlns:r="http://schemas.openxmlformats.org/officeDocument/2006/relationships" xmlns:m="http://schemas.openxmlformats.org/officeDocument/2006/math" xmlns:v="urn:schemas-microsoft-com:vml" xmlns:w10="urn:schemas-microsoft-com:office:word" xmlns:w="http://schemas.openxmlformats.org/wordprocessingml/2006/main" xmlns:w14="http://schemas.microsoft.com/office/word/2010/wordml" xmlns:w15="http://schemas.microsoft.com/office/word/2012/wordml" xmlns:w16cex="http://schemas.microsoft.com/office/word/2018/wordml/cex" xmlns:w16cid="http://schemas.microsoft.com/office/word/2016/wordml/cid" xmlns:w16="http://schemas.microsoft.com/office/word/2018/wordml" xmlns:w16sdtdh="http://schemas.microsoft.com/office/word/2020/wordml/sdtdatahash" xmlns:w16se="http://schemas.microsoft.com/office/word/2015/wordml/symex" xmlns:sl="http://schemas.openxmlformats.org/schemaLibrary/2006/main" mc:Ignorable="w14 w15 w16se w16cid w16 w16cex w16sdtdh">
   <w:view w:val="normal"/>
   <w:defaultTabStop w:val="720"/>
   <w:characterSpacingControl w:val="doNotCompress"/>
@@ -5996,6 +6287,7 @@
     <w:rsid w:val="00563A06"/>
     <w:rsid w:val="005D58B4"/>
     <w:rsid w:val="00740DAB"/>
+    <w:rsid w:val="007C48F1"/>
     <w:rsid w:val="00B5418B"/>
     <w:rsid w:val="00C23357"/>
   </w:rsids>
@@ -6012,23 +6304,23 @@
     <m:intLim m:val="subSup"/>
     <m:naryLim m:val="undOvr"/>
   </m:mathPr>
-  <w:themeFontLang w:val="ru-UA"/>
+  <w:themeFontLang/>
   <w:clrSchemeMapping w:bg1="light1" w:t1="dark1" w:bg2="light2" w:t2="dark2" w:accent1="accent1" w:accent2="accent2" w:accent3="accent3" w:accent4="accent4" w:accent5="accent5" w:accent6="accent6" w:hyperlink="hyperlink" w:followedHyperlink="followedHyperlink"/>
-  <w:decimalSymbol w:val=","/>
-  <w:listSeparator w:val=";"/>
+  <w:decimalSymbol w:val="."/>
+  <w:listSeparator w:val=","/>
   <w15:chartTrackingRefBased/>
 </w:settings>
 </file>
 
 <file path=word/glossary/styles.xml><?xml version="1.0" encoding="utf-8"?>
-<w:styles xmlns:mc="http://schemas.openxmlformats.org/markup-compatibility/2006" xmlns:r="http://schemas.openxmlformats.org/officeDocument/2006/relationships" xmlns:w="http://schemas.openxmlformats.org/wordprocessingml/2006/main" xmlns:w14="http://schemas.microsoft.com/office/word/2010/wordml" xmlns:w15="http://schemas.microsoft.com/office/word/2012/wordml" xmlns:w16cex="http://schemas.microsoft.com/office/word/2018/wordml/cex" xmlns:w16cid="http://schemas.microsoft.com/office/word/2016/wordml/cid" xmlns:w16="http://schemas.microsoft.com/office/word/2018/wordml" xmlns:w16se="http://schemas.microsoft.com/office/word/2015/wordml/symex" mc:Ignorable="w14 w15 w16se w16cid w16 w16cex">
+<w:styles xmlns:mc="http://schemas.openxmlformats.org/markup-compatibility/2006" xmlns:r="http://schemas.openxmlformats.org/officeDocument/2006/relationships" xmlns:w="http://schemas.openxmlformats.org/wordprocessingml/2006/main" xmlns:w14="http://schemas.microsoft.com/office/word/2010/wordml" xmlns:w15="http://schemas.microsoft.com/office/word/2012/wordml" xmlns:w16cex="http://schemas.microsoft.com/office/word/2018/wordml/cex" xmlns:w16cid="http://schemas.microsoft.com/office/word/2016/wordml/cid" xmlns:w16="http://schemas.microsoft.com/office/word/2018/wordml" xmlns:w16sdtdh="http://schemas.microsoft.com/office/word/2020/wordml/sdtdatahash" xmlns:w16se="http://schemas.microsoft.com/office/word/2015/wordml/symex" mc:Ignorable="w14 w15 w16se w16cid w16 w16cex w16sdtdh">
   <w:docDefaults>
     <w:rPrDefault>
       <w:rPr>
         <w:rFonts w:asciiTheme="minorHAnsi" w:eastAsiaTheme="minorEastAsia" w:hAnsiTheme="minorHAnsi" w:cstheme="minorBidi"/>
         <w:sz w:val="22"/>
         <w:szCs w:val="22"/>
-        <w:lang w:val="ru-UA" w:eastAsia="ru-UA" w:bidi="ar-SA"/>
+        <w:lang w:bidi="ar-SA"/>
       </w:rPr>
     </w:rPrDefault>
     <w:pPrDefault>
@@ -6415,17 +6707,17 @@
     <w:lsdException w:name="Unresolved Mention" w:semiHidden="1" w:unhideWhenUsed="1"/>
     <w:lsdException w:name="Smart Link" w:semiHidden="1" w:unhideWhenUsed="1"/>
   </w:latentStyles>
-  <w:style w:type="paragraph" w:default="1" w:styleId="a">
+  <w:style w:type="paragraph" w:default="1" w:styleId="Normal">
     <w:name w:val="Normal"/>
     <w:qFormat/>
   </w:style>
-  <w:style w:type="character" w:default="1" w:styleId="a0">
+  <w:style w:type="character" w:default="1" w:styleId="DefaultParagraphFont">
     <w:name w:val="Default Paragraph Font"/>
     <w:uiPriority w:val="1"/>
     <w:semiHidden/>
     <w:unhideWhenUsed/>
   </w:style>
-  <w:style w:type="table" w:default="1" w:styleId="a1">
+  <w:style w:type="table" w:default="1" w:styleId="TableNormal">
     <w:name w:val="Normal Table"/>
     <w:uiPriority w:val="99"/>
     <w:semiHidden/>
@@ -6440,852 +6732,20 @@
       </w:tblCellMar>
     </w:tblPr>
   </w:style>
-  <w:style w:type="numbering" w:default="1" w:styleId="a2">
+  <w:style w:type="numbering" w:default="1" w:styleId="NoList">
     <w:name w:val="No List"/>
     <w:uiPriority w:val="99"/>
     <w:semiHidden/>
     <w:unhideWhenUsed/>
   </w:style>
-  <w:style w:type="character" w:styleId="a3">
+  <w:style w:type="character" w:styleId="PlaceholderText">
     <w:name w:val="Placeholder Text"/>
-    <w:basedOn w:val="a0"/>
+    <w:basedOn w:val="DefaultParagraphFont"/>
     <w:uiPriority w:val="99"/>
     <w:semiHidden/>
     <w:rsid w:val="00740DAB"/>
     <w:rPr>
       <w:color w:val="808080"/>
-    </w:rPr>
-  </w:style>
-  <w:style w:type="paragraph" w:customStyle="1" w:styleId="BB3F2D89FF1248B2B41EF6339877BF69">
-    <w:name w:val="BB3F2D89FF1248B2B41EF6339877BF69"/>
-    <w:rsid w:val="0015773E"/>
-  </w:style>
-  <w:style w:type="paragraph" w:customStyle="1" w:styleId="F9A65205405143BDA1B6F28F946B112F">
-    <w:name w:val="F9A65205405143BDA1B6F28F946B112F"/>
-    <w:rsid w:val="0015773E"/>
-    <w:rPr>
-      <w:rFonts w:eastAsiaTheme="minorHAnsi"/>
-      <w:lang w:val="ru-RU" w:eastAsia="en-US"/>
-    </w:rPr>
-  </w:style>
-  <w:style w:type="paragraph" w:customStyle="1" w:styleId="FE6FE7D891394EC0BD7536CB62BA1FF7">
-    <w:name w:val="FE6FE7D891394EC0BD7536CB62BA1FF7"/>
-    <w:rsid w:val="0015773E"/>
-    <w:rPr>
-      <w:rFonts w:eastAsiaTheme="minorHAnsi"/>
-      <w:lang w:val="ru-RU" w:eastAsia="en-US"/>
-    </w:rPr>
-  </w:style>
-  <w:style w:type="paragraph" w:customStyle="1" w:styleId="FE6FE7D891394EC0BD7536CB62BA1FF71">
-    <w:name w:val="FE6FE7D891394EC0BD7536CB62BA1FF71"/>
-    <w:rsid w:val="0015773E"/>
-    <w:rPr>
-      <w:rFonts w:eastAsiaTheme="minorHAnsi"/>
-      <w:lang w:val="ru-RU" w:eastAsia="en-US"/>
-    </w:rPr>
-  </w:style>
-  <w:style w:type="paragraph" w:customStyle="1" w:styleId="FE6FE7D891394EC0BD7536CB62BA1FF72">
-    <w:name w:val="FE6FE7D891394EC0BD7536CB62BA1FF72"/>
-    <w:rsid w:val="0015773E"/>
-    <w:rPr>
-      <w:rFonts w:eastAsiaTheme="minorHAnsi"/>
-      <w:lang w:val="ru-RU" w:eastAsia="en-US"/>
-    </w:rPr>
-  </w:style>
-  <w:style w:type="paragraph" w:customStyle="1" w:styleId="650E20246F214AEFA6691609A1530011">
-    <w:name w:val="650E20246F214AEFA6691609A1530011"/>
-    <w:rsid w:val="0015773E"/>
-  </w:style>
-  <w:style w:type="paragraph" w:customStyle="1" w:styleId="7DA8B1AD00CB4CD48AD7232F5654EAF3">
-    <w:name w:val="7DA8B1AD00CB4CD48AD7232F5654EAF3"/>
-    <w:rsid w:val="0015773E"/>
-  </w:style>
-  <w:style w:type="paragraph" w:customStyle="1" w:styleId="80842DBE14A8495998DCBCF8EEBF8D5D">
-    <w:name w:val="80842DBE14A8495998DCBCF8EEBF8D5D"/>
-    <w:rsid w:val="0015773E"/>
-  </w:style>
-  <w:style w:type="paragraph" w:customStyle="1" w:styleId="A525FB708E7D4B2F99DD5BB43D79598F">
-    <w:name w:val="A525FB708E7D4B2F99DD5BB43D79598F"/>
-    <w:rsid w:val="00B5418B"/>
-  </w:style>
-  <w:style w:type="paragraph" w:customStyle="1" w:styleId="FE6FE7D891394EC0BD7536CB62BA1FF73">
-    <w:name w:val="FE6FE7D891394EC0BD7536CB62BA1FF73"/>
-    <w:rsid w:val="00B5418B"/>
-    <w:rPr>
-      <w:rFonts w:eastAsiaTheme="minorHAnsi"/>
-      <w:lang w:val="ru-RU" w:eastAsia="en-US"/>
-    </w:rPr>
-  </w:style>
-  <w:style w:type="paragraph" w:customStyle="1" w:styleId="650E20246F214AEFA6691609A15300111">
-    <w:name w:val="650E20246F214AEFA6691609A15300111"/>
-    <w:rsid w:val="00B5418B"/>
-    <w:rPr>
-      <w:rFonts w:eastAsiaTheme="minorHAnsi"/>
-      <w:lang w:val="ru-RU" w:eastAsia="en-US"/>
-    </w:rPr>
-  </w:style>
-  <w:style w:type="paragraph" w:customStyle="1" w:styleId="7DA8B1AD00CB4CD48AD7232F5654EAF31">
-    <w:name w:val="7DA8B1AD00CB4CD48AD7232F5654EAF31"/>
-    <w:rsid w:val="00B5418B"/>
-    <w:rPr>
-      <w:rFonts w:eastAsiaTheme="minorHAnsi"/>
-      <w:lang w:val="ru-RU" w:eastAsia="en-US"/>
-    </w:rPr>
-  </w:style>
-  <w:style w:type="paragraph" w:customStyle="1" w:styleId="80842DBE14A8495998DCBCF8EEBF8D5D1">
-    <w:name w:val="80842DBE14A8495998DCBCF8EEBF8D5D1"/>
-    <w:rsid w:val="00B5418B"/>
-    <w:rPr>
-      <w:rFonts w:eastAsiaTheme="minorHAnsi"/>
-      <w:lang w:val="ru-RU" w:eastAsia="en-US"/>
-    </w:rPr>
-  </w:style>
-  <w:style w:type="paragraph" w:customStyle="1" w:styleId="A525FB708E7D4B2F99DD5BB43D79598F1">
-    <w:name w:val="A525FB708E7D4B2F99DD5BB43D79598F1"/>
-    <w:rsid w:val="00B5418B"/>
-    <w:rPr>
-      <w:rFonts w:eastAsiaTheme="minorHAnsi"/>
-      <w:lang w:val="ru-RU" w:eastAsia="en-US"/>
-    </w:rPr>
-  </w:style>
-  <w:style w:type="paragraph" w:customStyle="1" w:styleId="42B0295E7F37469CBE6E3F94ADD64036">
-    <w:name w:val="42B0295E7F37469CBE6E3F94ADD64036"/>
-    <w:rsid w:val="00B5418B"/>
-  </w:style>
-  <w:style w:type="paragraph" w:customStyle="1" w:styleId="BB76BBA820664011835B26C8977797C6">
-    <w:name w:val="BB76BBA820664011835B26C8977797C6"/>
-    <w:rsid w:val="00B5418B"/>
-  </w:style>
-  <w:style w:type="paragraph" w:customStyle="1" w:styleId="43D8701CB1B74ED5BF4680BFE914F652">
-    <w:name w:val="43D8701CB1B74ED5BF4680BFE914F652"/>
-    <w:rsid w:val="00B5418B"/>
-  </w:style>
-  <w:style w:type="paragraph" w:customStyle="1" w:styleId="AEFDE8CC3CE448E793F4799271837842">
-    <w:name w:val="AEFDE8CC3CE448E793F4799271837842"/>
-    <w:rsid w:val="00B5418B"/>
-  </w:style>
-  <w:style w:type="paragraph" w:customStyle="1" w:styleId="3BD1F337D30940809FC0E71C254EBE1C">
-    <w:name w:val="3BD1F337D30940809FC0E71C254EBE1C"/>
-    <w:rsid w:val="00B5418B"/>
-  </w:style>
-  <w:style w:type="paragraph" w:customStyle="1" w:styleId="FE6FE7D891394EC0BD7536CB62BA1FF74">
-    <w:name w:val="FE6FE7D891394EC0BD7536CB62BA1FF74"/>
-    <w:rsid w:val="00B5418B"/>
-    <w:rPr>
-      <w:rFonts w:eastAsiaTheme="minorHAnsi"/>
-      <w:lang w:val="ru-RU" w:eastAsia="en-US"/>
-    </w:rPr>
-  </w:style>
-  <w:style w:type="paragraph" w:customStyle="1" w:styleId="650E20246F214AEFA6691609A15300112">
-    <w:name w:val="650E20246F214AEFA6691609A15300112"/>
-    <w:rsid w:val="00B5418B"/>
-    <w:rPr>
-      <w:rFonts w:eastAsiaTheme="minorHAnsi"/>
-      <w:lang w:val="ru-RU" w:eastAsia="en-US"/>
-    </w:rPr>
-  </w:style>
-  <w:style w:type="paragraph" w:customStyle="1" w:styleId="7DA8B1AD00CB4CD48AD7232F5654EAF32">
-    <w:name w:val="7DA8B1AD00CB4CD48AD7232F5654EAF32"/>
-    <w:rsid w:val="00B5418B"/>
-    <w:rPr>
-      <w:rFonts w:eastAsiaTheme="minorHAnsi"/>
-      <w:lang w:val="ru-RU" w:eastAsia="en-US"/>
-    </w:rPr>
-  </w:style>
-  <w:style w:type="paragraph" w:customStyle="1" w:styleId="80842DBE14A8495998DCBCF8EEBF8D5D2">
-    <w:name w:val="80842DBE14A8495998DCBCF8EEBF8D5D2"/>
-    <w:rsid w:val="00B5418B"/>
-    <w:rPr>
-      <w:rFonts w:eastAsiaTheme="minorHAnsi"/>
-      <w:lang w:val="ru-RU" w:eastAsia="en-US"/>
-    </w:rPr>
-  </w:style>
-  <w:style w:type="paragraph" w:customStyle="1" w:styleId="A525FB708E7D4B2F99DD5BB43D79598F2">
-    <w:name w:val="A525FB708E7D4B2F99DD5BB43D79598F2"/>
-    <w:rsid w:val="00B5418B"/>
-    <w:rPr>
-      <w:rFonts w:eastAsiaTheme="minorHAnsi"/>
-      <w:lang w:val="ru-RU" w:eastAsia="en-US"/>
-    </w:rPr>
-  </w:style>
-  <w:style w:type="paragraph" w:customStyle="1" w:styleId="42B0295E7F37469CBE6E3F94ADD640361">
-    <w:name w:val="42B0295E7F37469CBE6E3F94ADD640361"/>
-    <w:rsid w:val="00B5418B"/>
-    <w:rPr>
-      <w:rFonts w:eastAsiaTheme="minorHAnsi"/>
-      <w:lang w:val="ru-RU" w:eastAsia="en-US"/>
-    </w:rPr>
-  </w:style>
-  <w:style w:type="paragraph" w:customStyle="1" w:styleId="BB76BBA820664011835B26C8977797C61">
-    <w:name w:val="BB76BBA820664011835B26C8977797C61"/>
-    <w:rsid w:val="00B5418B"/>
-    <w:rPr>
-      <w:rFonts w:eastAsiaTheme="minorHAnsi"/>
-      <w:lang w:val="ru-RU" w:eastAsia="en-US"/>
-    </w:rPr>
-  </w:style>
-  <w:style w:type="paragraph" w:customStyle="1" w:styleId="43D8701CB1B74ED5BF4680BFE914F6521">
-    <w:name w:val="43D8701CB1B74ED5BF4680BFE914F6521"/>
-    <w:rsid w:val="00B5418B"/>
-    <w:rPr>
-      <w:rFonts w:eastAsiaTheme="minorHAnsi"/>
-      <w:lang w:val="ru-RU" w:eastAsia="en-US"/>
-    </w:rPr>
-  </w:style>
-  <w:style w:type="paragraph" w:customStyle="1" w:styleId="AEFDE8CC3CE448E793F47992718378421">
-    <w:name w:val="AEFDE8CC3CE448E793F47992718378421"/>
-    <w:rsid w:val="00B5418B"/>
-    <w:rPr>
-      <w:rFonts w:eastAsiaTheme="minorHAnsi"/>
-      <w:lang w:val="ru-RU" w:eastAsia="en-US"/>
-    </w:rPr>
-  </w:style>
-  <w:style w:type="paragraph" w:customStyle="1" w:styleId="3BD1F337D30940809FC0E71C254EBE1C1">
-    <w:name w:val="3BD1F337D30940809FC0E71C254EBE1C1"/>
-    <w:rsid w:val="00B5418B"/>
-    <w:rPr>
-      <w:rFonts w:eastAsiaTheme="minorHAnsi"/>
-      <w:lang w:val="ru-RU" w:eastAsia="en-US"/>
-    </w:rPr>
-  </w:style>
-  <w:style w:type="paragraph" w:customStyle="1" w:styleId="FE6FE7D891394EC0BD7536CB62BA1FF75">
-    <w:name w:val="FE6FE7D891394EC0BD7536CB62BA1FF75"/>
-    <w:rsid w:val="005D58B4"/>
-    <w:rPr>
-      <w:rFonts w:eastAsiaTheme="minorHAnsi"/>
-      <w:lang w:val="ru-RU" w:eastAsia="en-US"/>
-    </w:rPr>
-  </w:style>
-  <w:style w:type="paragraph" w:customStyle="1" w:styleId="650E20246F214AEFA6691609A15300113">
-    <w:name w:val="650E20246F214AEFA6691609A15300113"/>
-    <w:rsid w:val="005D58B4"/>
-    <w:rPr>
-      <w:rFonts w:eastAsiaTheme="minorHAnsi"/>
-      <w:lang w:val="ru-RU" w:eastAsia="en-US"/>
-    </w:rPr>
-  </w:style>
-  <w:style w:type="paragraph" w:customStyle="1" w:styleId="7DA8B1AD00CB4CD48AD7232F5654EAF33">
-    <w:name w:val="7DA8B1AD00CB4CD48AD7232F5654EAF33"/>
-    <w:rsid w:val="005D58B4"/>
-    <w:rPr>
-      <w:rFonts w:eastAsiaTheme="minorHAnsi"/>
-      <w:lang w:val="ru-RU" w:eastAsia="en-US"/>
-    </w:rPr>
-  </w:style>
-  <w:style w:type="paragraph" w:customStyle="1" w:styleId="80842DBE14A8495998DCBCF8EEBF8D5D3">
-    <w:name w:val="80842DBE14A8495998DCBCF8EEBF8D5D3"/>
-    <w:rsid w:val="005D58B4"/>
-    <w:rPr>
-      <w:rFonts w:eastAsiaTheme="minorHAnsi"/>
-      <w:lang w:val="ru-RU" w:eastAsia="en-US"/>
-    </w:rPr>
-  </w:style>
-  <w:style w:type="paragraph" w:customStyle="1" w:styleId="A525FB708E7D4B2F99DD5BB43D79598F3">
-    <w:name w:val="A525FB708E7D4B2F99DD5BB43D79598F3"/>
-    <w:rsid w:val="005D58B4"/>
-    <w:rPr>
-      <w:rFonts w:eastAsiaTheme="minorHAnsi"/>
-      <w:lang w:val="ru-RU" w:eastAsia="en-US"/>
-    </w:rPr>
-  </w:style>
-  <w:style w:type="paragraph" w:customStyle="1" w:styleId="42B0295E7F37469CBE6E3F94ADD640362">
-    <w:name w:val="42B0295E7F37469CBE6E3F94ADD640362"/>
-    <w:rsid w:val="005D58B4"/>
-    <w:rPr>
-      <w:rFonts w:eastAsiaTheme="minorHAnsi"/>
-      <w:lang w:val="ru-RU" w:eastAsia="en-US"/>
-    </w:rPr>
-  </w:style>
-  <w:style w:type="paragraph" w:customStyle="1" w:styleId="BB76BBA820664011835B26C8977797C62">
-    <w:name w:val="BB76BBA820664011835B26C8977797C62"/>
-    <w:rsid w:val="005D58B4"/>
-    <w:rPr>
-      <w:rFonts w:eastAsiaTheme="minorHAnsi"/>
-      <w:lang w:val="ru-RU" w:eastAsia="en-US"/>
-    </w:rPr>
-  </w:style>
-  <w:style w:type="paragraph" w:customStyle="1" w:styleId="43D8701CB1B74ED5BF4680BFE914F6522">
-    <w:name w:val="43D8701CB1B74ED5BF4680BFE914F6522"/>
-    <w:rsid w:val="005D58B4"/>
-    <w:rPr>
-      <w:rFonts w:eastAsiaTheme="minorHAnsi"/>
-      <w:lang w:val="ru-RU" w:eastAsia="en-US"/>
-    </w:rPr>
-  </w:style>
-  <w:style w:type="paragraph" w:customStyle="1" w:styleId="AEFDE8CC3CE448E793F47992718378422">
-    <w:name w:val="AEFDE8CC3CE448E793F47992718378422"/>
-    <w:rsid w:val="005D58B4"/>
-    <w:rPr>
-      <w:rFonts w:eastAsiaTheme="minorHAnsi"/>
-      <w:lang w:val="ru-RU" w:eastAsia="en-US"/>
-    </w:rPr>
-  </w:style>
-  <w:style w:type="paragraph" w:customStyle="1" w:styleId="3BD1F337D30940809FC0E71C254EBE1C2">
-    <w:name w:val="3BD1F337D30940809FC0E71C254EBE1C2"/>
-    <w:rsid w:val="005D58B4"/>
-    <w:rPr>
-      <w:rFonts w:eastAsiaTheme="minorHAnsi"/>
-      <w:lang w:val="ru-RU" w:eastAsia="en-US"/>
-    </w:rPr>
-  </w:style>
-  <w:style w:type="paragraph" w:customStyle="1" w:styleId="FE6FE7D891394EC0BD7536CB62BA1FF76">
-    <w:name w:val="FE6FE7D891394EC0BD7536CB62BA1FF76"/>
-    <w:rsid w:val="005D58B4"/>
-    <w:rPr>
-      <w:rFonts w:eastAsiaTheme="minorHAnsi"/>
-      <w:lang w:val="ru-RU" w:eastAsia="en-US"/>
-    </w:rPr>
-  </w:style>
-  <w:style w:type="paragraph" w:customStyle="1" w:styleId="650E20246F214AEFA6691609A15300114">
-    <w:name w:val="650E20246F214AEFA6691609A15300114"/>
-    <w:rsid w:val="005D58B4"/>
-    <w:rPr>
-      <w:rFonts w:eastAsiaTheme="minorHAnsi"/>
-      <w:lang w:val="ru-RU" w:eastAsia="en-US"/>
-    </w:rPr>
-  </w:style>
-  <w:style w:type="paragraph" w:customStyle="1" w:styleId="7DA8B1AD00CB4CD48AD7232F5654EAF34">
-    <w:name w:val="7DA8B1AD00CB4CD48AD7232F5654EAF34"/>
-    <w:rsid w:val="005D58B4"/>
-    <w:rPr>
-      <w:rFonts w:eastAsiaTheme="minorHAnsi"/>
-      <w:lang w:val="ru-RU" w:eastAsia="en-US"/>
-    </w:rPr>
-  </w:style>
-  <w:style w:type="paragraph" w:customStyle="1" w:styleId="80842DBE14A8495998DCBCF8EEBF8D5D4">
-    <w:name w:val="80842DBE14A8495998DCBCF8EEBF8D5D4"/>
-    <w:rsid w:val="005D58B4"/>
-    <w:rPr>
-      <w:rFonts w:eastAsiaTheme="minorHAnsi"/>
-      <w:lang w:val="ru-RU" w:eastAsia="en-US"/>
-    </w:rPr>
-  </w:style>
-  <w:style w:type="paragraph" w:customStyle="1" w:styleId="A525FB708E7D4B2F99DD5BB43D79598F4">
-    <w:name w:val="A525FB708E7D4B2F99DD5BB43D79598F4"/>
-    <w:rsid w:val="005D58B4"/>
-    <w:rPr>
-      <w:rFonts w:eastAsiaTheme="minorHAnsi"/>
-      <w:lang w:val="ru-RU" w:eastAsia="en-US"/>
-    </w:rPr>
-  </w:style>
-  <w:style w:type="paragraph" w:customStyle="1" w:styleId="42B0295E7F37469CBE6E3F94ADD640363">
-    <w:name w:val="42B0295E7F37469CBE6E3F94ADD640363"/>
-    <w:rsid w:val="005D58B4"/>
-    <w:rPr>
-      <w:rFonts w:eastAsiaTheme="minorHAnsi"/>
-      <w:lang w:val="ru-RU" w:eastAsia="en-US"/>
-    </w:rPr>
-  </w:style>
-  <w:style w:type="paragraph" w:customStyle="1" w:styleId="BB76BBA820664011835B26C8977797C63">
-    <w:name w:val="BB76BBA820664011835B26C8977797C63"/>
-    <w:rsid w:val="005D58B4"/>
-    <w:rPr>
-      <w:rFonts w:eastAsiaTheme="minorHAnsi"/>
-      <w:lang w:val="ru-RU" w:eastAsia="en-US"/>
-    </w:rPr>
-  </w:style>
-  <w:style w:type="paragraph" w:customStyle="1" w:styleId="43D8701CB1B74ED5BF4680BFE914F6523">
-    <w:name w:val="43D8701CB1B74ED5BF4680BFE914F6523"/>
-    <w:rsid w:val="005D58B4"/>
-    <w:rPr>
-      <w:rFonts w:eastAsiaTheme="minorHAnsi"/>
-      <w:lang w:val="ru-RU" w:eastAsia="en-US"/>
-    </w:rPr>
-  </w:style>
-  <w:style w:type="paragraph" w:customStyle="1" w:styleId="AEFDE8CC3CE448E793F47992718378423">
-    <w:name w:val="AEFDE8CC3CE448E793F47992718378423"/>
-    <w:rsid w:val="005D58B4"/>
-    <w:rPr>
-      <w:rFonts w:eastAsiaTheme="minorHAnsi"/>
-      <w:lang w:val="ru-RU" w:eastAsia="en-US"/>
-    </w:rPr>
-  </w:style>
-  <w:style w:type="paragraph" w:customStyle="1" w:styleId="3BD1F337D30940809FC0E71C254EBE1C3">
-    <w:name w:val="3BD1F337D30940809FC0E71C254EBE1C3"/>
-    <w:rsid w:val="005D58B4"/>
-    <w:rPr>
-      <w:rFonts w:eastAsiaTheme="minorHAnsi"/>
-      <w:lang w:val="ru-RU" w:eastAsia="en-US"/>
-    </w:rPr>
-  </w:style>
-  <w:style w:type="paragraph" w:customStyle="1" w:styleId="FE6FE7D891394EC0BD7536CB62BA1FF77">
-    <w:name w:val="FE6FE7D891394EC0BD7536CB62BA1FF77"/>
-    <w:rsid w:val="005D58B4"/>
-    <w:rPr>
-      <w:rFonts w:eastAsiaTheme="minorHAnsi"/>
-      <w:lang w:val="ru-RU" w:eastAsia="en-US"/>
-    </w:rPr>
-  </w:style>
-  <w:style w:type="paragraph" w:customStyle="1" w:styleId="650E20246F214AEFA6691609A15300115">
-    <w:name w:val="650E20246F214AEFA6691609A15300115"/>
-    <w:rsid w:val="005D58B4"/>
-    <w:rPr>
-      <w:rFonts w:eastAsiaTheme="minorHAnsi"/>
-      <w:lang w:val="ru-RU" w:eastAsia="en-US"/>
-    </w:rPr>
-  </w:style>
-  <w:style w:type="paragraph" w:customStyle="1" w:styleId="7DA8B1AD00CB4CD48AD7232F5654EAF35">
-    <w:name w:val="7DA8B1AD00CB4CD48AD7232F5654EAF35"/>
-    <w:rsid w:val="005D58B4"/>
-    <w:rPr>
-      <w:rFonts w:eastAsiaTheme="minorHAnsi"/>
-      <w:lang w:val="ru-RU" w:eastAsia="en-US"/>
-    </w:rPr>
-  </w:style>
-  <w:style w:type="paragraph" w:customStyle="1" w:styleId="80842DBE14A8495998DCBCF8EEBF8D5D5">
-    <w:name w:val="80842DBE14A8495998DCBCF8EEBF8D5D5"/>
-    <w:rsid w:val="005D58B4"/>
-    <w:rPr>
-      <w:rFonts w:eastAsiaTheme="minorHAnsi"/>
-      <w:lang w:val="ru-RU" w:eastAsia="en-US"/>
-    </w:rPr>
-  </w:style>
-  <w:style w:type="paragraph" w:customStyle="1" w:styleId="A525FB708E7D4B2F99DD5BB43D79598F5">
-    <w:name w:val="A525FB708E7D4B2F99DD5BB43D79598F5"/>
-    <w:rsid w:val="005D58B4"/>
-    <w:rPr>
-      <w:rFonts w:eastAsiaTheme="minorHAnsi"/>
-      <w:lang w:val="ru-RU" w:eastAsia="en-US"/>
-    </w:rPr>
-  </w:style>
-  <w:style w:type="paragraph" w:customStyle="1" w:styleId="42B0295E7F37469CBE6E3F94ADD640364">
-    <w:name w:val="42B0295E7F37469CBE6E3F94ADD640364"/>
-    <w:rsid w:val="005D58B4"/>
-    <w:rPr>
-      <w:rFonts w:eastAsiaTheme="minorHAnsi"/>
-      <w:lang w:val="ru-RU" w:eastAsia="en-US"/>
-    </w:rPr>
-  </w:style>
-  <w:style w:type="paragraph" w:customStyle="1" w:styleId="BB76BBA820664011835B26C8977797C64">
-    <w:name w:val="BB76BBA820664011835B26C8977797C64"/>
-    <w:rsid w:val="005D58B4"/>
-    <w:rPr>
-      <w:rFonts w:eastAsiaTheme="minorHAnsi"/>
-      <w:lang w:val="ru-RU" w:eastAsia="en-US"/>
-    </w:rPr>
-  </w:style>
-  <w:style w:type="paragraph" w:customStyle="1" w:styleId="43D8701CB1B74ED5BF4680BFE914F6524">
-    <w:name w:val="43D8701CB1B74ED5BF4680BFE914F6524"/>
-    <w:rsid w:val="005D58B4"/>
-    <w:rPr>
-      <w:rFonts w:eastAsiaTheme="minorHAnsi"/>
-      <w:lang w:val="ru-RU" w:eastAsia="en-US"/>
-    </w:rPr>
-  </w:style>
-  <w:style w:type="paragraph" w:customStyle="1" w:styleId="AEFDE8CC3CE448E793F47992718378424">
-    <w:name w:val="AEFDE8CC3CE448E793F47992718378424"/>
-    <w:rsid w:val="005D58B4"/>
-    <w:rPr>
-      <w:rFonts w:eastAsiaTheme="minorHAnsi"/>
-      <w:lang w:val="ru-RU" w:eastAsia="en-US"/>
-    </w:rPr>
-  </w:style>
-  <w:style w:type="paragraph" w:customStyle="1" w:styleId="3BD1F337D30940809FC0E71C254EBE1C4">
-    <w:name w:val="3BD1F337D30940809FC0E71C254EBE1C4"/>
-    <w:rsid w:val="005D58B4"/>
-    <w:rPr>
-      <w:rFonts w:eastAsiaTheme="minorHAnsi"/>
-      <w:lang w:val="ru-RU" w:eastAsia="en-US"/>
-    </w:rPr>
-  </w:style>
-  <w:style w:type="paragraph" w:customStyle="1" w:styleId="FE6FE7D891394EC0BD7536CB62BA1FF78">
-    <w:name w:val="FE6FE7D891394EC0BD7536CB62BA1FF78"/>
-    <w:rsid w:val="005D58B4"/>
-    <w:rPr>
-      <w:rFonts w:eastAsiaTheme="minorHAnsi"/>
-      <w:lang w:val="ru-RU" w:eastAsia="en-US"/>
-    </w:rPr>
-  </w:style>
-  <w:style w:type="paragraph" w:customStyle="1" w:styleId="650E20246F214AEFA6691609A15300116">
-    <w:name w:val="650E20246F214AEFA6691609A15300116"/>
-    <w:rsid w:val="005D58B4"/>
-    <w:rPr>
-      <w:rFonts w:eastAsiaTheme="minorHAnsi"/>
-      <w:lang w:val="ru-RU" w:eastAsia="en-US"/>
-    </w:rPr>
-  </w:style>
-  <w:style w:type="paragraph" w:customStyle="1" w:styleId="7DA8B1AD00CB4CD48AD7232F5654EAF36">
-    <w:name w:val="7DA8B1AD00CB4CD48AD7232F5654EAF36"/>
-    <w:rsid w:val="005D58B4"/>
-    <w:rPr>
-      <w:rFonts w:eastAsiaTheme="minorHAnsi"/>
-      <w:lang w:val="ru-RU" w:eastAsia="en-US"/>
-    </w:rPr>
-  </w:style>
-  <w:style w:type="paragraph" w:customStyle="1" w:styleId="80842DBE14A8495998DCBCF8EEBF8D5D6">
-    <w:name w:val="80842DBE14A8495998DCBCF8EEBF8D5D6"/>
-    <w:rsid w:val="005D58B4"/>
-    <w:rPr>
-      <w:rFonts w:eastAsiaTheme="minorHAnsi"/>
-      <w:lang w:val="ru-RU" w:eastAsia="en-US"/>
-    </w:rPr>
-  </w:style>
-  <w:style w:type="paragraph" w:customStyle="1" w:styleId="A525FB708E7D4B2F99DD5BB43D79598F6">
-    <w:name w:val="A525FB708E7D4B2F99DD5BB43D79598F6"/>
-    <w:rsid w:val="005D58B4"/>
-    <w:rPr>
-      <w:rFonts w:eastAsiaTheme="minorHAnsi"/>
-      <w:lang w:val="ru-RU" w:eastAsia="en-US"/>
-    </w:rPr>
-  </w:style>
-  <w:style w:type="paragraph" w:customStyle="1" w:styleId="42B0295E7F37469CBE6E3F94ADD640365">
-    <w:name w:val="42B0295E7F37469CBE6E3F94ADD640365"/>
-    <w:rsid w:val="005D58B4"/>
-    <w:rPr>
-      <w:rFonts w:eastAsiaTheme="minorHAnsi"/>
-      <w:lang w:val="ru-RU" w:eastAsia="en-US"/>
-    </w:rPr>
-  </w:style>
-  <w:style w:type="paragraph" w:customStyle="1" w:styleId="BB76BBA820664011835B26C8977797C65">
-    <w:name w:val="BB76BBA820664011835B26C8977797C65"/>
-    <w:rsid w:val="005D58B4"/>
-    <w:rPr>
-      <w:rFonts w:eastAsiaTheme="minorHAnsi"/>
-      <w:lang w:val="ru-RU" w:eastAsia="en-US"/>
-    </w:rPr>
-  </w:style>
-  <w:style w:type="paragraph" w:customStyle="1" w:styleId="43D8701CB1B74ED5BF4680BFE914F6525">
-    <w:name w:val="43D8701CB1B74ED5BF4680BFE914F6525"/>
-    <w:rsid w:val="005D58B4"/>
-    <w:rPr>
-      <w:rFonts w:eastAsiaTheme="minorHAnsi"/>
-      <w:lang w:val="ru-RU" w:eastAsia="en-US"/>
-    </w:rPr>
-  </w:style>
-  <w:style w:type="paragraph" w:customStyle="1" w:styleId="AEFDE8CC3CE448E793F47992718378425">
-    <w:name w:val="AEFDE8CC3CE448E793F47992718378425"/>
-    <w:rsid w:val="005D58B4"/>
-    <w:rPr>
-      <w:rFonts w:eastAsiaTheme="minorHAnsi"/>
-      <w:lang w:val="ru-RU" w:eastAsia="en-US"/>
-    </w:rPr>
-  </w:style>
-  <w:style w:type="paragraph" w:customStyle="1" w:styleId="3BD1F337D30940809FC0E71C254EBE1C5">
-    <w:name w:val="3BD1F337D30940809FC0E71C254EBE1C5"/>
-    <w:rsid w:val="005D58B4"/>
-    <w:rPr>
-      <w:rFonts w:eastAsiaTheme="minorHAnsi"/>
-      <w:lang w:val="ru-RU" w:eastAsia="en-US"/>
-    </w:rPr>
-  </w:style>
-  <w:style w:type="paragraph" w:customStyle="1" w:styleId="FE6FE7D891394EC0BD7536CB62BA1FF79">
-    <w:name w:val="FE6FE7D891394EC0BD7536CB62BA1FF79"/>
-    <w:rsid w:val="005D58B4"/>
-    <w:rPr>
-      <w:rFonts w:eastAsiaTheme="minorHAnsi"/>
-      <w:lang w:val="ru-RU" w:eastAsia="en-US"/>
-    </w:rPr>
-  </w:style>
-  <w:style w:type="paragraph" w:customStyle="1" w:styleId="650E20246F214AEFA6691609A15300117">
-    <w:name w:val="650E20246F214AEFA6691609A15300117"/>
-    <w:rsid w:val="005D58B4"/>
-    <w:rPr>
-      <w:rFonts w:eastAsiaTheme="minorHAnsi"/>
-      <w:lang w:val="ru-RU" w:eastAsia="en-US"/>
-    </w:rPr>
-  </w:style>
-  <w:style w:type="paragraph" w:customStyle="1" w:styleId="7DA8B1AD00CB4CD48AD7232F5654EAF37">
-    <w:name w:val="7DA8B1AD00CB4CD48AD7232F5654EAF37"/>
-    <w:rsid w:val="005D58B4"/>
-    <w:rPr>
-      <w:rFonts w:eastAsiaTheme="minorHAnsi"/>
-      <w:lang w:val="ru-RU" w:eastAsia="en-US"/>
-    </w:rPr>
-  </w:style>
-  <w:style w:type="paragraph" w:customStyle="1" w:styleId="80842DBE14A8495998DCBCF8EEBF8D5D7">
-    <w:name w:val="80842DBE14A8495998DCBCF8EEBF8D5D7"/>
-    <w:rsid w:val="005D58B4"/>
-    <w:rPr>
-      <w:rFonts w:eastAsiaTheme="minorHAnsi"/>
-      <w:lang w:val="ru-RU" w:eastAsia="en-US"/>
-    </w:rPr>
-  </w:style>
-  <w:style w:type="paragraph" w:customStyle="1" w:styleId="A525FB708E7D4B2F99DD5BB43D79598F7">
-    <w:name w:val="A525FB708E7D4B2F99DD5BB43D79598F7"/>
-    <w:rsid w:val="005D58B4"/>
-    <w:rPr>
-      <w:rFonts w:eastAsiaTheme="minorHAnsi"/>
-      <w:lang w:val="ru-RU" w:eastAsia="en-US"/>
-    </w:rPr>
-  </w:style>
-  <w:style w:type="paragraph" w:customStyle="1" w:styleId="42B0295E7F37469CBE6E3F94ADD640366">
-    <w:name w:val="42B0295E7F37469CBE6E3F94ADD640366"/>
-    <w:rsid w:val="005D58B4"/>
-    <w:rPr>
-      <w:rFonts w:eastAsiaTheme="minorHAnsi"/>
-      <w:lang w:val="ru-RU" w:eastAsia="en-US"/>
-    </w:rPr>
-  </w:style>
-  <w:style w:type="paragraph" w:customStyle="1" w:styleId="BB76BBA820664011835B26C8977797C66">
-    <w:name w:val="BB76BBA820664011835B26C8977797C66"/>
-    <w:rsid w:val="005D58B4"/>
-    <w:rPr>
-      <w:rFonts w:eastAsiaTheme="minorHAnsi"/>
-      <w:lang w:val="ru-RU" w:eastAsia="en-US"/>
-    </w:rPr>
-  </w:style>
-  <w:style w:type="paragraph" w:customStyle="1" w:styleId="43D8701CB1B74ED5BF4680BFE914F6526">
-    <w:name w:val="43D8701CB1B74ED5BF4680BFE914F6526"/>
-    <w:rsid w:val="005D58B4"/>
-    <w:rPr>
-      <w:rFonts w:eastAsiaTheme="minorHAnsi"/>
-      <w:lang w:val="ru-RU" w:eastAsia="en-US"/>
-    </w:rPr>
-  </w:style>
-  <w:style w:type="paragraph" w:customStyle="1" w:styleId="AEFDE8CC3CE448E793F47992718378426">
-    <w:name w:val="AEFDE8CC3CE448E793F47992718378426"/>
-    <w:rsid w:val="005D58B4"/>
-    <w:rPr>
-      <w:rFonts w:eastAsiaTheme="minorHAnsi"/>
-      <w:lang w:val="ru-RU" w:eastAsia="en-US"/>
-    </w:rPr>
-  </w:style>
-  <w:style w:type="paragraph" w:customStyle="1" w:styleId="3BD1F337D30940809FC0E71C254EBE1C6">
-    <w:name w:val="3BD1F337D30940809FC0E71C254EBE1C6"/>
-    <w:rsid w:val="005D58B4"/>
-    <w:rPr>
-      <w:rFonts w:eastAsiaTheme="minorHAnsi"/>
-      <w:lang w:val="ru-RU" w:eastAsia="en-US"/>
-    </w:rPr>
-  </w:style>
-  <w:style w:type="paragraph" w:customStyle="1" w:styleId="FE6FE7D891394EC0BD7536CB62BA1FF710">
-    <w:name w:val="FE6FE7D891394EC0BD7536CB62BA1FF710"/>
-    <w:rsid w:val="005D58B4"/>
-    <w:rPr>
-      <w:rFonts w:eastAsiaTheme="minorHAnsi"/>
-      <w:lang w:val="ru-RU" w:eastAsia="en-US"/>
-    </w:rPr>
-  </w:style>
-  <w:style w:type="paragraph" w:customStyle="1" w:styleId="650E20246F214AEFA6691609A15300118">
-    <w:name w:val="650E20246F214AEFA6691609A15300118"/>
-    <w:rsid w:val="005D58B4"/>
-    <w:rPr>
-      <w:rFonts w:eastAsiaTheme="minorHAnsi"/>
-      <w:lang w:val="ru-RU" w:eastAsia="en-US"/>
-    </w:rPr>
-  </w:style>
-  <w:style w:type="paragraph" w:customStyle="1" w:styleId="7DA8B1AD00CB4CD48AD7232F5654EAF38">
-    <w:name w:val="7DA8B1AD00CB4CD48AD7232F5654EAF38"/>
-    <w:rsid w:val="005D58B4"/>
-    <w:rPr>
-      <w:rFonts w:eastAsiaTheme="minorHAnsi"/>
-      <w:lang w:val="ru-RU" w:eastAsia="en-US"/>
-    </w:rPr>
-  </w:style>
-  <w:style w:type="paragraph" w:customStyle="1" w:styleId="80842DBE14A8495998DCBCF8EEBF8D5D8">
-    <w:name w:val="80842DBE14A8495998DCBCF8EEBF8D5D8"/>
-    <w:rsid w:val="005D58B4"/>
-    <w:rPr>
-      <w:rFonts w:eastAsiaTheme="minorHAnsi"/>
-      <w:lang w:val="ru-RU" w:eastAsia="en-US"/>
-    </w:rPr>
-  </w:style>
-  <w:style w:type="paragraph" w:customStyle="1" w:styleId="A525FB708E7D4B2F99DD5BB43D79598F8">
-    <w:name w:val="A525FB708E7D4B2F99DD5BB43D79598F8"/>
-    <w:rsid w:val="005D58B4"/>
-    <w:rPr>
-      <w:rFonts w:eastAsiaTheme="minorHAnsi"/>
-      <w:lang w:val="ru-RU" w:eastAsia="en-US"/>
-    </w:rPr>
-  </w:style>
-  <w:style w:type="paragraph" w:customStyle="1" w:styleId="42B0295E7F37469CBE6E3F94ADD640367">
-    <w:name w:val="42B0295E7F37469CBE6E3F94ADD640367"/>
-    <w:rsid w:val="005D58B4"/>
-    <w:rPr>
-      <w:rFonts w:eastAsiaTheme="minorHAnsi"/>
-      <w:lang w:val="ru-RU" w:eastAsia="en-US"/>
-    </w:rPr>
-  </w:style>
-  <w:style w:type="paragraph" w:customStyle="1" w:styleId="BB76BBA820664011835B26C8977797C67">
-    <w:name w:val="BB76BBA820664011835B26C8977797C67"/>
-    <w:rsid w:val="005D58B4"/>
-    <w:rPr>
-      <w:rFonts w:eastAsiaTheme="minorHAnsi"/>
-      <w:lang w:val="ru-RU" w:eastAsia="en-US"/>
-    </w:rPr>
-  </w:style>
-  <w:style w:type="paragraph" w:customStyle="1" w:styleId="43D8701CB1B74ED5BF4680BFE914F6527">
-    <w:name w:val="43D8701CB1B74ED5BF4680BFE914F6527"/>
-    <w:rsid w:val="005D58B4"/>
-    <w:rPr>
-      <w:rFonts w:eastAsiaTheme="minorHAnsi"/>
-      <w:lang w:val="ru-RU" w:eastAsia="en-US"/>
-    </w:rPr>
-  </w:style>
-  <w:style w:type="paragraph" w:customStyle="1" w:styleId="AEFDE8CC3CE448E793F47992718378427">
-    <w:name w:val="AEFDE8CC3CE448E793F47992718378427"/>
-    <w:rsid w:val="005D58B4"/>
-    <w:rPr>
-      <w:rFonts w:eastAsiaTheme="minorHAnsi"/>
-      <w:lang w:val="ru-RU" w:eastAsia="en-US"/>
-    </w:rPr>
-  </w:style>
-  <w:style w:type="paragraph" w:customStyle="1" w:styleId="3BD1F337D30940809FC0E71C254EBE1C7">
-    <w:name w:val="3BD1F337D30940809FC0E71C254EBE1C7"/>
-    <w:rsid w:val="005D58B4"/>
-    <w:rPr>
-      <w:rFonts w:eastAsiaTheme="minorHAnsi"/>
-      <w:lang w:val="ru-RU" w:eastAsia="en-US"/>
-    </w:rPr>
-  </w:style>
-  <w:style w:type="paragraph" w:customStyle="1" w:styleId="FE6FE7D891394EC0BD7536CB62BA1FF711">
-    <w:name w:val="FE6FE7D891394EC0BD7536CB62BA1FF711"/>
-    <w:rsid w:val="005D58B4"/>
-    <w:rPr>
-      <w:rFonts w:eastAsiaTheme="minorHAnsi"/>
-      <w:lang w:val="ru-RU" w:eastAsia="en-US"/>
-    </w:rPr>
-  </w:style>
-  <w:style w:type="paragraph" w:customStyle="1" w:styleId="650E20246F214AEFA6691609A15300119">
-    <w:name w:val="650E20246F214AEFA6691609A15300119"/>
-    <w:rsid w:val="005D58B4"/>
-    <w:rPr>
-      <w:rFonts w:eastAsiaTheme="minorHAnsi"/>
-      <w:lang w:val="ru-RU" w:eastAsia="en-US"/>
-    </w:rPr>
-  </w:style>
-  <w:style w:type="paragraph" w:customStyle="1" w:styleId="7DA8B1AD00CB4CD48AD7232F5654EAF39">
-    <w:name w:val="7DA8B1AD00CB4CD48AD7232F5654EAF39"/>
-    <w:rsid w:val="005D58B4"/>
-    <w:rPr>
-      <w:rFonts w:eastAsiaTheme="minorHAnsi"/>
-      <w:lang w:val="ru-RU" w:eastAsia="en-US"/>
-    </w:rPr>
-  </w:style>
-  <w:style w:type="paragraph" w:customStyle="1" w:styleId="80842DBE14A8495998DCBCF8EEBF8D5D9">
-    <w:name w:val="80842DBE14A8495998DCBCF8EEBF8D5D9"/>
-    <w:rsid w:val="005D58B4"/>
-    <w:rPr>
-      <w:rFonts w:eastAsiaTheme="minorHAnsi"/>
-      <w:lang w:val="ru-RU" w:eastAsia="en-US"/>
-    </w:rPr>
-  </w:style>
-  <w:style w:type="paragraph" w:customStyle="1" w:styleId="A525FB708E7D4B2F99DD5BB43D79598F9">
-    <w:name w:val="A525FB708E7D4B2F99DD5BB43D79598F9"/>
-    <w:rsid w:val="005D58B4"/>
-    <w:rPr>
-      <w:rFonts w:eastAsiaTheme="minorHAnsi"/>
-      <w:lang w:val="ru-RU" w:eastAsia="en-US"/>
-    </w:rPr>
-  </w:style>
-  <w:style w:type="paragraph" w:customStyle="1" w:styleId="42B0295E7F37469CBE6E3F94ADD640368">
-    <w:name w:val="42B0295E7F37469CBE6E3F94ADD640368"/>
-    <w:rsid w:val="005D58B4"/>
-    <w:rPr>
-      <w:rFonts w:eastAsiaTheme="minorHAnsi"/>
-      <w:lang w:val="ru-RU" w:eastAsia="en-US"/>
-    </w:rPr>
-  </w:style>
-  <w:style w:type="paragraph" w:customStyle="1" w:styleId="BB76BBA820664011835B26C8977797C68">
-    <w:name w:val="BB76BBA820664011835B26C8977797C68"/>
-    <w:rsid w:val="005D58B4"/>
-    <w:rPr>
-      <w:rFonts w:eastAsiaTheme="minorHAnsi"/>
-      <w:lang w:val="ru-RU" w:eastAsia="en-US"/>
-    </w:rPr>
-  </w:style>
-  <w:style w:type="paragraph" w:customStyle="1" w:styleId="43D8701CB1B74ED5BF4680BFE914F6528">
-    <w:name w:val="43D8701CB1B74ED5BF4680BFE914F6528"/>
-    <w:rsid w:val="005D58B4"/>
-    <w:rPr>
-      <w:rFonts w:eastAsiaTheme="minorHAnsi"/>
-      <w:lang w:val="ru-RU" w:eastAsia="en-US"/>
-    </w:rPr>
-  </w:style>
-  <w:style w:type="paragraph" w:customStyle="1" w:styleId="AEFDE8CC3CE448E793F47992718378428">
-    <w:name w:val="AEFDE8CC3CE448E793F47992718378428"/>
-    <w:rsid w:val="005D58B4"/>
-    <w:rPr>
-      <w:rFonts w:eastAsiaTheme="minorHAnsi"/>
-      <w:lang w:val="ru-RU" w:eastAsia="en-US"/>
-    </w:rPr>
-  </w:style>
-  <w:style w:type="paragraph" w:customStyle="1" w:styleId="3BD1F337D30940809FC0E71C254EBE1C8">
-    <w:name w:val="3BD1F337D30940809FC0E71C254EBE1C8"/>
-    <w:rsid w:val="005D58B4"/>
-    <w:rPr>
-      <w:rFonts w:eastAsiaTheme="minorHAnsi"/>
-      <w:lang w:val="ru-RU" w:eastAsia="en-US"/>
-    </w:rPr>
-  </w:style>
-  <w:style w:type="paragraph" w:customStyle="1" w:styleId="FE6FE7D891394EC0BD7536CB62BA1FF712">
-    <w:name w:val="FE6FE7D891394EC0BD7536CB62BA1FF712"/>
-    <w:rsid w:val="005D58B4"/>
-    <w:rPr>
-      <w:rFonts w:eastAsiaTheme="minorHAnsi"/>
-      <w:lang w:val="ru-RU" w:eastAsia="en-US"/>
-    </w:rPr>
-  </w:style>
-  <w:style w:type="paragraph" w:customStyle="1" w:styleId="650E20246F214AEFA6691609A153001110">
-    <w:name w:val="650E20246F214AEFA6691609A153001110"/>
-    <w:rsid w:val="005D58B4"/>
-    <w:rPr>
-      <w:rFonts w:eastAsiaTheme="minorHAnsi"/>
-      <w:lang w:val="ru-RU" w:eastAsia="en-US"/>
-    </w:rPr>
-  </w:style>
-  <w:style w:type="paragraph" w:customStyle="1" w:styleId="7DA8B1AD00CB4CD48AD7232F5654EAF310">
-    <w:name w:val="7DA8B1AD00CB4CD48AD7232F5654EAF310"/>
-    <w:rsid w:val="005D58B4"/>
-    <w:rPr>
-      <w:rFonts w:eastAsiaTheme="minorHAnsi"/>
-      <w:lang w:val="ru-RU" w:eastAsia="en-US"/>
-    </w:rPr>
-  </w:style>
-  <w:style w:type="paragraph" w:customStyle="1" w:styleId="80842DBE14A8495998DCBCF8EEBF8D5D10">
-    <w:name w:val="80842DBE14A8495998DCBCF8EEBF8D5D10"/>
-    <w:rsid w:val="005D58B4"/>
-    <w:rPr>
-      <w:rFonts w:eastAsiaTheme="minorHAnsi"/>
-      <w:lang w:val="ru-RU" w:eastAsia="en-US"/>
-    </w:rPr>
-  </w:style>
-  <w:style w:type="paragraph" w:customStyle="1" w:styleId="A525FB708E7D4B2F99DD5BB43D79598F10">
-    <w:name w:val="A525FB708E7D4B2F99DD5BB43D79598F10"/>
-    <w:rsid w:val="005D58B4"/>
-    <w:rPr>
-      <w:rFonts w:eastAsiaTheme="minorHAnsi"/>
-      <w:lang w:val="ru-RU" w:eastAsia="en-US"/>
-    </w:rPr>
-  </w:style>
-  <w:style w:type="paragraph" w:customStyle="1" w:styleId="42B0295E7F37469CBE6E3F94ADD640369">
-    <w:name w:val="42B0295E7F37469CBE6E3F94ADD640369"/>
-    <w:rsid w:val="005D58B4"/>
-    <w:rPr>
-      <w:rFonts w:eastAsiaTheme="minorHAnsi"/>
-      <w:lang w:val="ru-RU" w:eastAsia="en-US"/>
-    </w:rPr>
-  </w:style>
-  <w:style w:type="paragraph" w:customStyle="1" w:styleId="BB76BBA820664011835B26C8977797C69">
-    <w:name w:val="BB76BBA820664011835B26C8977797C69"/>
-    <w:rsid w:val="005D58B4"/>
-    <w:rPr>
-      <w:rFonts w:eastAsiaTheme="minorHAnsi"/>
-      <w:lang w:val="ru-RU" w:eastAsia="en-US"/>
-    </w:rPr>
-  </w:style>
-  <w:style w:type="paragraph" w:customStyle="1" w:styleId="43D8701CB1B74ED5BF4680BFE914F6529">
-    <w:name w:val="43D8701CB1B74ED5BF4680BFE914F6529"/>
-    <w:rsid w:val="005D58B4"/>
-    <w:rPr>
-      <w:rFonts w:eastAsiaTheme="minorHAnsi"/>
-      <w:lang w:val="ru-RU" w:eastAsia="en-US"/>
-    </w:rPr>
-  </w:style>
-  <w:style w:type="paragraph" w:customStyle="1" w:styleId="AEFDE8CC3CE448E793F47992718378429">
-    <w:name w:val="AEFDE8CC3CE448E793F47992718378429"/>
-    <w:rsid w:val="005D58B4"/>
-    <w:rPr>
-      <w:rFonts w:eastAsiaTheme="minorHAnsi"/>
-      <w:lang w:val="ru-RU" w:eastAsia="en-US"/>
-    </w:rPr>
-  </w:style>
-  <w:style w:type="paragraph" w:customStyle="1" w:styleId="3BD1F337D30940809FC0E71C254EBE1C9">
-    <w:name w:val="3BD1F337D30940809FC0E71C254EBE1C9"/>
-    <w:rsid w:val="005D58B4"/>
-    <w:rPr>
-      <w:rFonts w:eastAsiaTheme="minorHAnsi"/>
-      <w:lang w:val="ru-RU" w:eastAsia="en-US"/>
     </w:rPr>
   </w:style>
   <w:style w:type="paragraph" w:customStyle="1" w:styleId="82D85FE5E7064B7E880D95D7EAF25A04">
@@ -7296,149 +6756,25 @@
     <w:name w:val="174BFEA6BCAE4ED393534EB4AD95BB9B"/>
     <w:rsid w:val="005D58B4"/>
   </w:style>
-  <w:style w:type="paragraph" w:customStyle="1" w:styleId="99F608E1725B48DB936761C0A70BDAE0">
-    <w:name w:val="99F608E1725B48DB936761C0A70BDAE0"/>
-    <w:rsid w:val="005D58B4"/>
-  </w:style>
-  <w:style w:type="paragraph" w:customStyle="1" w:styleId="EAE490C003784B9FBD92AE5526200428">
-    <w:name w:val="EAE490C003784B9FBD92AE5526200428"/>
-    <w:rsid w:val="005D58B4"/>
-  </w:style>
-  <w:style w:type="paragraph" w:customStyle="1" w:styleId="466F7EF804F449DEB79873397EAA74E5">
-    <w:name w:val="466F7EF804F449DEB79873397EAA74E5"/>
-    <w:rsid w:val="005D58B4"/>
-  </w:style>
-  <w:style w:type="paragraph" w:customStyle="1" w:styleId="200F7A35E20D42EEB9A5C1FF87F1495B">
-    <w:name w:val="200F7A35E20D42EEB9A5C1FF87F1495B"/>
-    <w:rsid w:val="005D58B4"/>
-  </w:style>
-  <w:style w:type="paragraph" w:customStyle="1" w:styleId="6F8D8AC19F9C4869A909A2F111082544">
-    <w:name w:val="6F8D8AC19F9C4869A909A2F111082544"/>
-    <w:rsid w:val="005D58B4"/>
-  </w:style>
   <w:style w:type="paragraph" w:customStyle="1" w:styleId="A5E5F03E76264C74961DE912FAA156FB">
     <w:name w:val="A5E5F03E76264C74961DE912FAA156FB"/>
     <w:rsid w:val="00740DAB"/>
-    <w:rPr>
-      <w:lang w:val="ru-UA" w:eastAsia="ru-UA"/>
-    </w:rPr>
   </w:style>
   <w:style w:type="paragraph" w:customStyle="1" w:styleId="CBA1EABFB2DB4DED96D6E5E596688FB5">
     <w:name w:val="CBA1EABFB2DB4DED96D6E5E596688FB5"/>
     <w:rsid w:val="00740DAB"/>
-    <w:rPr>
-      <w:lang w:val="ru-UA" w:eastAsia="ru-UA"/>
-    </w:rPr>
   </w:style>
   <w:style w:type="paragraph" w:customStyle="1" w:styleId="F0C1A1E2CCBC49E89599668A9856F110">
     <w:name w:val="F0C1A1E2CCBC49E89599668A9856F110"/>
     <w:rsid w:val="00740DAB"/>
-    <w:rPr>
-      <w:lang w:val="ru-UA" w:eastAsia="ru-UA"/>
-    </w:rPr>
-  </w:style>
-  <w:style w:type="paragraph" w:customStyle="1" w:styleId="01F433275CE446A8A15BC8DF37897BD2">
-    <w:name w:val="01F433275CE446A8A15BC8DF37897BD2"/>
-    <w:rsid w:val="00740DAB"/>
-    <w:rPr>
-      <w:lang w:val="ru-UA" w:eastAsia="ru-UA"/>
-    </w:rPr>
-  </w:style>
-  <w:style w:type="paragraph" w:customStyle="1" w:styleId="4DDCCDF334D341A39C02C6419D2F2984">
-    <w:name w:val="4DDCCDF334D341A39C02C6419D2F2984"/>
-    <w:rsid w:val="00740DAB"/>
-    <w:rPr>
-      <w:lang w:val="ru-UA" w:eastAsia="ru-UA"/>
-    </w:rPr>
   </w:style>
   <w:style w:type="paragraph" w:customStyle="1" w:styleId="B44685B4B2184AFABC722367F21F6BF2">
     <w:name w:val="B44685B4B2184AFABC722367F21F6BF2"/>
     <w:rsid w:val="00740DAB"/>
-    <w:rPr>
-      <w:lang w:val="ru-UA" w:eastAsia="ru-UA"/>
-    </w:rPr>
   </w:style>
   <w:style w:type="paragraph" w:customStyle="1" w:styleId="E48A2CCDAD3A4758A3FF03745021DFAB">
     <w:name w:val="E48A2CCDAD3A4758A3FF03745021DFAB"/>
     <w:rsid w:val="00740DAB"/>
-    <w:rPr>
-      <w:lang w:val="ru-UA" w:eastAsia="ru-UA"/>
-    </w:rPr>
-  </w:style>
-  <w:style w:type="paragraph" w:customStyle="1" w:styleId="55715FA4035543489A0D9F7ED48DFC32">
-    <w:name w:val="55715FA4035543489A0D9F7ED48DFC32"/>
-    <w:rsid w:val="00740DAB"/>
-    <w:rPr>
-      <w:lang w:val="ru-UA" w:eastAsia="ru-UA"/>
-    </w:rPr>
-  </w:style>
-  <w:style w:type="paragraph" w:customStyle="1" w:styleId="19E928E16D4447CCAF5873798CD5E598">
-    <w:name w:val="19E928E16D4447CCAF5873798CD5E598"/>
-    <w:rsid w:val="00740DAB"/>
-    <w:rPr>
-      <w:lang w:val="ru-UA" w:eastAsia="ru-UA"/>
-    </w:rPr>
-  </w:style>
-  <w:style w:type="paragraph" w:customStyle="1" w:styleId="2DDA4AA93E1745868E647EB8EA7BAF33">
-    <w:name w:val="2DDA4AA93E1745868E647EB8EA7BAF33"/>
-    <w:rsid w:val="00740DAB"/>
-    <w:rPr>
-      <w:lang w:val="ru-UA" w:eastAsia="ru-UA"/>
-    </w:rPr>
-  </w:style>
-  <w:style w:type="paragraph" w:customStyle="1" w:styleId="FEDECDFB489C4C459F5AF8DC7321B827">
-    <w:name w:val="FEDECDFB489C4C459F5AF8DC7321B827"/>
-    <w:rsid w:val="00740DAB"/>
-    <w:rPr>
-      <w:lang w:val="ru-UA" w:eastAsia="ru-UA"/>
-    </w:rPr>
-  </w:style>
-  <w:style w:type="paragraph" w:customStyle="1" w:styleId="7873AD6EE9394833949DCB30BC423E8D">
-    <w:name w:val="7873AD6EE9394833949DCB30BC423E8D"/>
-    <w:rsid w:val="00740DAB"/>
-    <w:rPr>
-      <w:lang w:val="ru-UA" w:eastAsia="ru-UA"/>
-    </w:rPr>
-  </w:style>
-  <w:style w:type="paragraph" w:customStyle="1" w:styleId="7873AD6EE9394833949DCB30BC423E8D1">
-    <w:name w:val="7873AD6EE9394833949DCB30BC423E8D1"/>
-    <w:rsid w:val="00740DAB"/>
-    <w:rPr>
-      <w:rFonts w:eastAsiaTheme="minorHAnsi"/>
-      <w:lang w:val="ru-RU" w:eastAsia="en-US"/>
-    </w:rPr>
-  </w:style>
-  <w:style w:type="paragraph" w:customStyle="1" w:styleId="55715FA4035543489A0D9F7ED48DFC321">
-    <w:name w:val="55715FA4035543489A0D9F7ED48DFC321"/>
-    <w:rsid w:val="00740DAB"/>
-    <w:rPr>
-      <w:rFonts w:eastAsiaTheme="minorHAnsi"/>
-      <w:lang w:val="ru-RU" w:eastAsia="en-US"/>
-    </w:rPr>
-  </w:style>
-  <w:style w:type="paragraph" w:customStyle="1" w:styleId="19E928E16D4447CCAF5873798CD5E5981">
-    <w:name w:val="19E928E16D4447CCAF5873798CD5E5981"/>
-    <w:rsid w:val="00740DAB"/>
-    <w:rPr>
-      <w:rFonts w:eastAsiaTheme="minorHAnsi"/>
-      <w:lang w:val="ru-RU" w:eastAsia="en-US"/>
-    </w:rPr>
-  </w:style>
-  <w:style w:type="paragraph" w:customStyle="1" w:styleId="2DDA4AA93E1745868E647EB8EA7BAF331">
-    <w:name w:val="2DDA4AA93E1745868E647EB8EA7BAF331"/>
-    <w:rsid w:val="00740DAB"/>
-    <w:rPr>
-      <w:rFonts w:eastAsiaTheme="minorHAnsi"/>
-      <w:lang w:val="ru-RU" w:eastAsia="en-US"/>
-    </w:rPr>
-  </w:style>
-  <w:style w:type="paragraph" w:customStyle="1" w:styleId="FEDECDFB489C4C459F5AF8DC7321B8271">
-    <w:name w:val="FEDECDFB489C4C459F5AF8DC7321B8271"/>
-    <w:rsid w:val="00740DAB"/>
-    <w:rPr>
-      <w:rFonts w:eastAsiaTheme="minorHAnsi"/>
-      <w:lang w:val="ru-RU" w:eastAsia="en-US"/>
-    </w:rPr>
   </w:style>
   <w:style w:type="paragraph" w:customStyle="1" w:styleId="7873AD6EE9394833949DCB30BC423E8D2">
     <w:name w:val="7873AD6EE9394833949DCB30BC423E8D2"/>
@@ -7448,78 +6784,31 @@
       <w:lang w:val="ru-RU" w:eastAsia="en-US"/>
     </w:rPr>
   </w:style>
-  <w:style w:type="paragraph" w:customStyle="1" w:styleId="55715FA4035543489A0D9F7ED48DFC322">
-    <w:name w:val="55715FA4035543489A0D9F7ED48DFC322"/>
-    <w:rsid w:val="00740DAB"/>
-    <w:rPr>
-      <w:rFonts w:eastAsiaTheme="minorHAnsi"/>
-      <w:lang w:val="ru-RU" w:eastAsia="en-US"/>
-    </w:rPr>
-  </w:style>
-  <w:style w:type="paragraph" w:customStyle="1" w:styleId="19E928E16D4447CCAF5873798CD5E5982">
-    <w:name w:val="19E928E16D4447CCAF5873798CD5E5982"/>
-    <w:rsid w:val="00740DAB"/>
-    <w:rPr>
-      <w:rFonts w:eastAsiaTheme="minorHAnsi"/>
-      <w:lang w:val="ru-RU" w:eastAsia="en-US"/>
-    </w:rPr>
-  </w:style>
-  <w:style w:type="paragraph" w:customStyle="1" w:styleId="2DDA4AA93E1745868E647EB8EA7BAF332">
-    <w:name w:val="2DDA4AA93E1745868E647EB8EA7BAF332"/>
-    <w:rsid w:val="00740DAB"/>
-    <w:rPr>
-      <w:rFonts w:eastAsiaTheme="minorHAnsi"/>
-      <w:lang w:val="ru-RU" w:eastAsia="en-US"/>
-    </w:rPr>
-  </w:style>
-  <w:style w:type="paragraph" w:customStyle="1" w:styleId="FEDECDFB489C4C459F5AF8DC7321B8272">
-    <w:name w:val="FEDECDFB489C4C459F5AF8DC7321B8272"/>
-    <w:rsid w:val="00740DAB"/>
-    <w:rPr>
-      <w:rFonts w:eastAsiaTheme="minorHAnsi"/>
-      <w:lang w:val="ru-RU" w:eastAsia="en-US"/>
-    </w:rPr>
-  </w:style>
   <w:style w:type="paragraph" w:customStyle="1" w:styleId="E3BBC9B10D9148F0BA3CE013F146AEF2">
     <w:name w:val="E3BBC9B10D9148F0BA3CE013F146AEF2"/>
     <w:rsid w:val="00740DAB"/>
-    <w:rPr>
-      <w:lang w:val="ru-UA" w:eastAsia="ru-UA"/>
-    </w:rPr>
   </w:style>
   <w:style w:type="paragraph" w:customStyle="1" w:styleId="CD30D0A38199441DBBBAB2216A3E28DD">
     <w:name w:val="CD30D0A38199441DBBBAB2216A3E28DD"/>
     <w:rsid w:val="00740DAB"/>
-    <w:rPr>
-      <w:lang w:val="ru-UA" w:eastAsia="ru-UA"/>
-    </w:rPr>
   </w:style>
   <w:style w:type="paragraph" w:customStyle="1" w:styleId="97DC20D1AD634882B221700436E38F65">
     <w:name w:val="97DC20D1AD634882B221700436E38F65"/>
     <w:rsid w:val="00740DAB"/>
-    <w:rPr>
-      <w:lang w:val="ru-UA" w:eastAsia="ru-UA"/>
-    </w:rPr>
   </w:style>
   <w:style w:type="paragraph" w:customStyle="1" w:styleId="0FAC6049293D40518B1155F13A5C9DF3">
     <w:name w:val="0FAC6049293D40518B1155F13A5C9DF3"/>
     <w:rsid w:val="00740DAB"/>
-    <w:rPr>
-      <w:lang w:val="ru-UA" w:eastAsia="ru-UA"/>
-    </w:rPr>
   </w:style>
   <w:style w:type="paragraph" w:customStyle="1" w:styleId="8EF772BBA58D4B5286096A10887CEF5B">
     <w:name w:val="8EF772BBA58D4B5286096A10887CEF5B"/>
     <w:rsid w:val="00740DAB"/>
-    <w:rPr>
-      <w:lang w:val="ru-UA" w:eastAsia="ru-UA"/>
-    </w:rPr>
   </w:style>
 </w:styles>
 </file>
 
 <file path=word/glossary/webSettings.xml><?xml version="1.0" encoding="utf-8"?>
-<w:webSettings xmlns:mc="http://schemas.openxmlformats.org/markup-compatibility/2006" xmlns:r="http://schemas.openxmlformats.org/officeDocument/2006/relationships" xmlns:w="http://schemas.openxmlformats.org/wordprocessingml/2006/main" xmlns:w14="http://schemas.microsoft.com/office/word/2010/wordml" xmlns:w15="http://schemas.microsoft.com/office/word/2012/wordml" xmlns:w16cex="http://schemas.microsoft.com/office/word/2018/wordml/cex" xmlns:w16cid="http://schemas.microsoft.com/office/word/2016/wordml/cid" xmlns:w16="http://schemas.microsoft.com/office/word/2018/wordml" xmlns:w16se="http://schemas.microsoft.com/office/word/2015/wordml/symex" mc:Ignorable="w14 w15 w16se w16cid w16 w16cex">
+<w:webSettings xmlns:mc="http://schemas.openxmlformats.org/markup-compatibility/2006" xmlns:r="http://schemas.openxmlformats.org/officeDocument/2006/relationships" xmlns:w="http://schemas.openxmlformats.org/wordprocessingml/2006/main" xmlns:w14="http://schemas.microsoft.com/office/word/2010/wordml" xmlns:w15="http://schemas.microsoft.com/office/word/2012/wordml" xmlns:w16cex="http://schemas.microsoft.com/office/word/2018/wordml/cex" xmlns:w16cid="http://schemas.microsoft.com/office/word/2016/wordml/cid" xmlns:w16="http://schemas.microsoft.com/office/word/2018/wordml" xmlns:w16sdtdh="http://schemas.microsoft.com/office/word/2020/wordml/sdtdatahash" xmlns:w16se="http://schemas.microsoft.com/office/word/2015/wordml/symex" mc:Ignorable="w14 w15 w16se w16cid w16 w16cex w16sdtdh">
   <w:optimizeForBrowser/>
   <w:allowPNG/>
 </w:webSettings>

</xml_diff>

<commit_message>
Adds a hyperlink to the Jupyter notebook from the git repository on GitHub
</commit_message>
<xml_diff>
--- a/task-4/SpatAnStatMod_2023_practice_4.docx
+++ b/task-4/SpatAnStatMod_2023_practice_4.docx
@@ -423,10 +423,10 @@
                 <v:path o:extrusionok="f" gradientshapeok="t" o:connecttype="rect"/>
                 <o:lock v:ext="edit" aspectratio="t"/>
               </v:shapetype>
-              <v:shape id="_x0000_i1395" type="#_x0000_t75" style="width:108.45pt;height:21.5pt" o:ole="">
+              <v:shape id="_x0000_i1073" type="#_x0000_t75" style="width:108.45pt;height:21.5pt" o:ole="">
                 <v:imagedata r:id="rId8" o:title=""/>
               </v:shape>
-              <w:control r:id="rId9" w:name="OptionButton12" w:shapeid="_x0000_i1395"/>
+              <w:control r:id="rId9" w:name="OptionButton12" w:shapeid="_x0000_i1073"/>
             </w:object>
           </w:r>
         </w:p>
@@ -570,10 +570,10 @@
               <w:lang w:val="uk-UA"/>
             </w:rPr>
             <w:object w:dxaOrig="225" w:dyaOrig="225" w14:anchorId="7D787B2D">
-              <v:shape id="_x0000_i1400" type="#_x0000_t75" style="width:108.45pt;height:21.5pt" o:ole="">
+              <v:shape id="_x0000_i1077" type="#_x0000_t75" style="width:108.45pt;height:21.5pt" o:ole="">
                 <v:imagedata r:id="rId12" o:title=""/>
               </v:shape>
-              <w:control r:id="rId13" w:name="OptionButton1" w:shapeid="_x0000_i1400"/>
+              <w:control r:id="rId13" w:name="OptionButton1" w:shapeid="_x0000_i1077"/>
             </w:object>
           </w:r>
         </w:p>
@@ -596,10 +596,10 @@
               <w:lang w:val="uk-UA"/>
             </w:rPr>
             <w:object w:dxaOrig="225" w:dyaOrig="225" w14:anchorId="756DEBE9">
-              <v:shape id="_x0000_i1399" type="#_x0000_t75" style="width:108.45pt;height:21.5pt" o:ole="">
+              <v:shape id="_x0000_i1088" type="#_x0000_t75" style="width:108.45pt;height:21.5pt" o:ole="">
                 <v:imagedata r:id="rId10" o:title=""/>
               </v:shape>
-              <w:control r:id="rId14" w:name="OptionButton2" w:shapeid="_x0000_i1399"/>
+              <w:control r:id="rId14" w:name="OptionButton2" w:shapeid="_x0000_i1088"/>
             </w:object>
           </w:r>
         </w:p>
@@ -918,6 +918,7 @@
           <w:szCs w:val="24"/>
           <w:lang w:val="uk-UA"/>
         </w:rPr>
+        <w:lastRenderedPageBreak/>
         <w:t xml:space="preserve">Діаграма </w:t>
       </w:r>
       <w:r>
@@ -967,10 +968,10 @@
               <w:lang w:val="uk-UA"/>
             </w:rPr>
             <w:object w:dxaOrig="225" w:dyaOrig="225" w14:anchorId="24A8813B">
-              <v:shape id="_x0000_i1415" type="#_x0000_t75" style="width:199.15pt;height:21.5pt" o:ole="">
+              <v:shape id="_x0000_i1089" type="#_x0000_t75" style="width:199.15pt;height:21.5pt" o:ole="">
                 <v:imagedata r:id="rId16" o:title=""/>
               </v:shape>
-              <w:control r:id="rId17" w:name="OptionButton4" w:shapeid="_x0000_i1415"/>
+              <w:control r:id="rId17" w:name="OptionButton4" w:shapeid="_x0000_i1089"/>
             </w:object>
           </w:r>
         </w:p>
@@ -1019,10 +1020,10 @@
               <w:lang w:val="uk-UA"/>
             </w:rPr>
             <w:object w:dxaOrig="225" w:dyaOrig="225" w14:anchorId="159F64DC">
-              <v:shape id="_x0000_i1432" type="#_x0000_t75" style="width:460.05pt;height:21.5pt" o:ole="">
+              <v:shape id="_x0000_i1111" type="#_x0000_t75" style="width:460.05pt;height:21.5pt" o:ole="">
                 <v:imagedata r:id="rId20" o:title=""/>
               </v:shape>
-              <w:control r:id="rId21" w:name="OptionButton5" w:shapeid="_x0000_i1432"/>
+              <w:control r:id="rId21" w:name="OptionButton5" w:shapeid="_x0000_i1111"/>
             </w:object>
           </w:r>
         </w:p>
@@ -1045,10 +1046,10 @@
               <w:lang w:val="uk-UA"/>
             </w:rPr>
             <w:object w:dxaOrig="225" w:dyaOrig="225" w14:anchorId="1A3AF6C7">
-              <v:shape id="_x0000_i1422" type="#_x0000_t75" style="width:451.65pt;height:40.2pt" o:ole="">
+              <v:shape id="_x0000_i1112" type="#_x0000_t75" style="width:451.65pt;height:40.2pt" o:ole="">
                 <v:imagedata r:id="rId22" o:title=""/>
               </v:shape>
-              <w:control r:id="rId23" w:name="OptionButton6" w:shapeid="_x0000_i1422"/>
+              <w:control r:id="rId23" w:name="OptionButton6" w:shapeid="_x0000_i1112"/>
             </w:object>
           </w:r>
         </w:p>
@@ -1140,10 +1141,10 @@
               <w:lang w:val="uk-UA"/>
             </w:rPr>
             <w:object w:dxaOrig="225" w:dyaOrig="225" w14:anchorId="7064AE23">
-              <v:shape id="_x0000_i1435" type="#_x0000_t75" style="width:199.15pt;height:21.5pt" o:ole="">
+              <v:shape id="_x0000_i1113" type="#_x0000_t75" style="width:199.15pt;height:21.5pt" o:ole="">
                 <v:imagedata r:id="rId16" o:title=""/>
               </v:shape>
-              <w:control r:id="rId24" w:name="OptionButton41" w:shapeid="_x0000_i1435"/>
+              <w:control r:id="rId24" w:name="OptionButton41" w:shapeid="_x0000_i1113"/>
             </w:object>
           </w:r>
         </w:p>
@@ -1166,10 +1167,10 @@
               <w:lang w:val="uk-UA"/>
             </w:rPr>
             <w:object w:dxaOrig="225" w:dyaOrig="225" w14:anchorId="61796960">
-              <v:shape id="_x0000_i1436" type="#_x0000_t75" style="width:302.05pt;height:21.5pt" o:ole="">
+              <v:shape id="_x0000_i1146" type="#_x0000_t75" style="width:302.05pt;height:21.5pt" o:ole="">
                 <v:imagedata r:id="rId25" o:title=""/>
               </v:shape>
-              <w:control r:id="rId26" w:name="OptionButton31" w:shapeid="_x0000_i1436"/>
+              <w:control r:id="rId26" w:name="OptionButton31" w:shapeid="_x0000_i1146"/>
             </w:object>
           </w:r>
         </w:p>
@@ -1218,10 +1219,10 @@
               <w:lang w:val="uk-UA"/>
             </w:rPr>
             <w:object w:dxaOrig="225" w:dyaOrig="225" w14:anchorId="057F0519">
-              <v:shape id="_x0000_i1424" type="#_x0000_t75" style="width:452.55pt;height:21.5pt" o:ole="">
+              <v:shape id="_x0000_i1148" type="#_x0000_t75" style="width:452.55pt;height:21.5pt" o:ole="">
                 <v:imagedata r:id="rId29" o:title=""/>
               </v:shape>
-              <w:control r:id="rId30" w:name="OptionButton61" w:shapeid="_x0000_i1424"/>
+              <w:control r:id="rId30" w:name="OptionButton61" w:shapeid="_x0000_i1148"/>
             </w:object>
           </w:r>
         </w:p>
@@ -1307,10 +1308,10 @@
               <w:lang w:val="uk-UA"/>
             </w:rPr>
             <w:object w:dxaOrig="225" w:dyaOrig="225" w14:anchorId="15775C34">
-              <v:shape id="_x0000_i1406" type="#_x0000_t75" style="width:199.15pt;height:21.5pt" o:ole="">
-                <v:imagedata r:id="rId31" o:title=""/>
+              <v:shape id="_x0000_i1149" type="#_x0000_t75" style="width:199.15pt;height:21.5pt" o:ole="">
+                <v:imagedata r:id="rId16" o:title=""/>
               </v:shape>
-              <w:control r:id="rId32" w:name="OptionButton411" w:shapeid="_x0000_i1406"/>
+              <w:control r:id="rId31" w:name="OptionButton411" w:shapeid="_x0000_i1149"/>
             </w:object>
           </w:r>
         </w:p>
@@ -1333,10 +1334,10 @@
               <w:lang w:val="uk-UA"/>
             </w:rPr>
             <w:object w:dxaOrig="225" w:dyaOrig="225" w14:anchorId="1F18F010">
-              <v:shape id="_x0000_i1437" type="#_x0000_t75" style="width:302.05pt;height:21.5pt" o:ole="">
-                <v:imagedata r:id="rId33" o:title=""/>
+              <v:shape id="_x0000_i1194" type="#_x0000_t75" style="width:302.05pt;height:21.5pt" o:ole="">
+                <v:imagedata r:id="rId32" o:title=""/>
               </v:shape>
-              <w:control r:id="rId34" w:name="OptionButton311" w:shapeid="_x0000_i1437"/>
+              <w:control r:id="rId33" w:name="OptionButton311" w:shapeid="_x0000_i1194"/>
             </w:object>
           </w:r>
         </w:p>
@@ -1360,9 +1361,9 @@
             </w:rPr>
             <w:object w:dxaOrig="225" w:dyaOrig="225" w14:anchorId="1ABE5FFE">
               <v:shape id="_x0000_i1195" type="#_x0000_t75" style="width:460.05pt;height:21.5pt" o:ole="">
-                <v:imagedata r:id="rId35" o:title=""/>
+                <v:imagedata r:id="rId27" o:title=""/>
               </v:shape>
-              <w:control r:id="rId36" w:name="OptionButton511" w:shapeid="_x0000_i1195"/>
+              <w:control r:id="rId34" w:name="OptionButton511" w:shapeid="_x0000_i1195"/>
             </w:object>
           </w:r>
         </w:p>
@@ -1385,10 +1386,10 @@
               <w:lang w:val="uk-UA"/>
             </w:rPr>
             <w:object w:dxaOrig="225" w:dyaOrig="225" w14:anchorId="1475665F">
-              <v:shape id="_x0000_i1439" type="#_x0000_t75" style="width:452.55pt;height:21.5pt" o:ole="">
-                <v:imagedata r:id="rId37" o:title=""/>
+              <v:shape id="_x0000_i1196" type="#_x0000_t75" style="width:452.55pt;height:21.5pt" o:ole="">
+                <v:imagedata r:id="rId35" o:title=""/>
               </v:shape>
-              <w:control r:id="rId38" w:name="OptionButton611" w:shapeid="_x0000_i1439"/>
+              <w:control r:id="rId36" w:name="OptionButton611" w:shapeid="_x0000_i1196"/>
             </w:object>
           </w:r>
         </w:p>
@@ -1473,10 +1474,10 @@
               <w:lang w:val="uk-UA"/>
             </w:rPr>
             <w:object w:dxaOrig="225" w:dyaOrig="225" w14:anchorId="190DF0D6">
-              <v:shape id="_x0000_i1434" type="#_x0000_t75" style="width:199.15pt;height:21.5pt" o:ole="">
-                <v:imagedata r:id="rId39" o:title=""/>
+              <v:shape id="_x0000_i1197" type="#_x0000_t75" style="width:199.15pt;height:21.5pt" o:ole="">
+                <v:imagedata r:id="rId37" o:title=""/>
               </v:shape>
-              <w:control r:id="rId40" w:name="OptionButton412" w:shapeid="_x0000_i1434"/>
+              <w:control r:id="rId38" w:name="OptionButton412" w:shapeid="_x0000_i1197"/>
             </w:object>
           </w:r>
         </w:p>
@@ -1500,9 +1501,9 @@
             </w:rPr>
             <w:object w:dxaOrig="225" w:dyaOrig="225" w14:anchorId="46DD0E65">
               <v:shape id="_x0000_i1254" type="#_x0000_t75" style="width:302.05pt;height:21.5pt" o:ole="">
-                <v:imagedata r:id="rId41" o:title=""/>
+                <v:imagedata r:id="rId39" o:title=""/>
               </v:shape>
-              <w:control r:id="rId42" w:name="OptionButton312" w:shapeid="_x0000_i1254"/>
+              <w:control r:id="rId40" w:name="OptionButton312" w:shapeid="_x0000_i1254"/>
             </w:object>
           </w:r>
         </w:p>
@@ -1526,9 +1527,9 @@
             </w:rPr>
             <w:object w:dxaOrig="225" w:dyaOrig="225" w14:anchorId="297E0B90">
               <v:shape id="_x0000_i1255" type="#_x0000_t75" style="width:460.05pt;height:21.5pt" o:ole="">
-                <v:imagedata r:id="rId43" o:title=""/>
+                <v:imagedata r:id="rId27" o:title=""/>
               </v:shape>
-              <w:control r:id="rId44" w:name="OptionButton512" w:shapeid="_x0000_i1255"/>
+              <w:control r:id="rId41" w:name="OptionButton512" w:shapeid="_x0000_i1255"/>
             </w:object>
           </w:r>
         </w:p>
@@ -1550,12 +1551,11 @@
               <w:szCs w:val="24"/>
               <w:lang w:val="uk-UA"/>
             </w:rPr>
-            <w:lastRenderedPageBreak/>
             <w:object w:dxaOrig="225" w:dyaOrig="225" w14:anchorId="638E691B">
-              <v:shape id="_x0000_i1433" type="#_x0000_t75" style="width:452.55pt;height:21.5pt" o:ole="">
+              <v:shape id="_x0000_i1256" type="#_x0000_t75" style="width:452.55pt;height:21.5pt" o:ole="">
                 <v:imagedata r:id="rId29" o:title=""/>
               </v:shape>
-              <w:control r:id="rId45" w:name="OptionButton612" w:shapeid="_x0000_i1433"/>
+              <w:control r:id="rId42" w:name="OptionButton612" w:shapeid="_x0000_i1256"/>
             </w:object>
           </w:r>
         </w:p>
@@ -1617,6 +1617,7 @@
           <w:szCs w:val="24"/>
           <w:lang w:val="uk-UA"/>
         </w:rPr>
+        <w:lastRenderedPageBreak/>
         <w:t xml:space="preserve">Частина </w:t>
       </w:r>
       <w:r>
@@ -1976,10 +1977,10 @@
               <w:lang w:val="uk-UA"/>
             </w:rPr>
             <w:object w:dxaOrig="225" w:dyaOrig="225" w14:anchorId="37C93934">
-              <v:shape id="_x0000_i1445" type="#_x0000_t75" style="width:108.45pt;height:21.5pt" o:ole="">
-                <v:imagedata r:id="rId46" o:title=""/>
+              <v:shape id="_x0000_i1257" type="#_x0000_t75" style="width:108.45pt;height:21.5pt" o:ole="">
+                <v:imagedata r:id="rId43" o:title=""/>
               </v:shape>
-              <w:control r:id="rId47" w:name="OptionButton11" w:shapeid="_x0000_i1445"/>
+              <w:control r:id="rId44" w:name="OptionButton11" w:shapeid="_x0000_i1257"/>
             </w:object>
           </w:r>
         </w:p>
@@ -2006,10 +2007,10 @@
               <w:lang w:val="uk-UA"/>
             </w:rPr>
             <w:object w:dxaOrig="225" w:dyaOrig="225" w14:anchorId="3DA43FBB">
-              <v:shape id="_x0000_i1444" type="#_x0000_t75" style="width:108.45pt;height:21.5pt" o:ole="">
+              <v:shape id="_x0000_i1322" type="#_x0000_t75" style="width:108.45pt;height:21.5pt" o:ole="">
                 <v:imagedata r:id="rId10" o:title=""/>
               </v:shape>
-              <w:control r:id="rId48" w:name="OptionButton21" w:shapeid="_x0000_i1444"/>
+              <w:control r:id="rId45" w:name="OptionButton21" w:shapeid="_x0000_i1322"/>
             </w:object>
           </w:r>
         </w:p>
@@ -2187,10 +2188,10 @@
               <w:lang w:val="uk-UA"/>
             </w:rPr>
             <w:object w:dxaOrig="225" w:dyaOrig="225" w14:anchorId="6E69C0AD">
-              <v:shape id="_x0000_i1414" type="#_x0000_t75" style="width:108.45pt;height:21.5pt" o:ole="">
-                <v:imagedata r:id="rId49" o:title=""/>
+              <v:shape id="_x0000_i1323" type="#_x0000_t75" style="width:108.45pt;height:21.5pt" o:ole="">
+                <v:imagedata r:id="rId46" o:title=""/>
               </v:shape>
-              <w:control r:id="rId50" w:name="OptionButton111" w:shapeid="_x0000_i1414"/>
+              <w:control r:id="rId47" w:name="OptionButton111" w:shapeid="_x0000_i1323"/>
             </w:object>
           </w:r>
         </w:p>
@@ -2220,7 +2221,7 @@
               <v:shape id="_x0000_i1394" type="#_x0000_t75" style="width:108.45pt;height:21.5pt" o:ole="">
                 <v:imagedata r:id="rId10" o:title=""/>
               </v:shape>
-              <w:control r:id="rId51" w:name="OptionButton211" w:shapeid="_x0000_i1394"/>
+              <w:control r:id="rId48" w:name="OptionButton211" w:shapeid="_x0000_i1394"/>
             </w:object>
           </w:r>
         </w:p>
@@ -3649,202 +3650,156 @@
           <w:i/>
           <w:iCs/>
           <w:color w:val="0070C0"/>
-          <w:lang w:val="uk-UA"/>
-        </w:rPr>
-      </w:pPr>
-      <w:r>
-        <w:rPr>
-          <w:rFonts w:cstheme="minorHAnsi"/>
-          <w:i/>
-          <w:iCs/>
-          <w:color w:val="0070C0"/>
-          <w:sz w:val="24"/>
-          <w:szCs w:val="24"/>
-          <w:lang w:val="uk-UA"/>
-        </w:rPr>
-        <w:t>Вставити посилання на Ваш</w:t>
-      </w:r>
-      <w:r>
-        <w:rPr>
-          <w:rFonts w:cstheme="minorHAnsi"/>
-          <w:i/>
-          <w:iCs/>
-          <w:color w:val="0070C0"/>
-          <w:sz w:val="24"/>
-          <w:szCs w:val="24"/>
-          <w:lang w:val="uk-UA"/>
-        </w:rPr>
-        <w:t>у</w:t>
-      </w:r>
-      <w:r>
-        <w:rPr>
-          <w:rFonts w:cstheme="minorHAnsi"/>
-          <w:i/>
-          <w:iCs/>
-          <w:color w:val="0070C0"/>
-          <w:sz w:val="24"/>
-          <w:szCs w:val="24"/>
-          <w:lang w:val="uk-UA"/>
-        </w:rPr>
-        <w:t xml:space="preserve"> </w:t>
-      </w:r>
-      <w:r>
-        <w:rPr>
-          <w:rFonts w:cstheme="minorHAnsi"/>
-          <w:i/>
-          <w:iCs/>
-          <w:color w:val="0070C0"/>
-          <w:sz w:val="24"/>
-          <w:szCs w:val="24"/>
-          <w:lang w:val="uk-UA"/>
-        </w:rPr>
-        <w:t>Практичн</w:t>
-      </w:r>
-      <w:r>
-        <w:rPr>
-          <w:rFonts w:cstheme="minorHAnsi"/>
-          <w:i/>
-          <w:iCs/>
-          <w:color w:val="0070C0"/>
-          <w:sz w:val="24"/>
-          <w:szCs w:val="24"/>
-          <w:lang w:val="uk-UA"/>
-        </w:rPr>
-        <w:t>у</w:t>
-      </w:r>
-      <w:r>
-        <w:rPr>
-          <w:rFonts w:cstheme="minorHAnsi"/>
-          <w:i/>
-          <w:iCs/>
-          <w:color w:val="0070C0"/>
-          <w:sz w:val="24"/>
-          <w:szCs w:val="24"/>
-          <w:lang w:val="uk-UA"/>
-        </w:rPr>
-        <w:t xml:space="preserve"> робота </w:t>
-      </w:r>
-      <w:r>
-        <w:rPr>
-          <w:rFonts w:cstheme="minorHAnsi"/>
-          <w:i/>
-          <w:iCs/>
-          <w:color w:val="0070C0"/>
-          <w:sz w:val="24"/>
-          <w:szCs w:val="24"/>
-        </w:rPr>
-        <w:t>4</w:t>
-      </w:r>
-      <w:r>
-        <w:rPr>
-          <w:rFonts w:cstheme="minorHAnsi"/>
-          <w:i/>
-          <w:iCs/>
-          <w:color w:val="0070C0"/>
-          <w:sz w:val="24"/>
-          <w:szCs w:val="24"/>
-          <w:lang w:val="uk-UA"/>
-        </w:rPr>
-        <w:t xml:space="preserve"> (2023)</w:t>
-      </w:r>
-      <w:r>
-        <w:rPr>
-          <w:rFonts w:cstheme="minorHAnsi"/>
-          <w:i/>
-          <w:iCs/>
-          <w:color w:val="0070C0"/>
-          <w:sz w:val="24"/>
-          <w:szCs w:val="24"/>
-          <w:lang w:val="uk-UA"/>
-        </w:rPr>
-        <w:t xml:space="preserve"> </w:t>
-      </w:r>
-      <w:r>
-        <w:rPr>
-          <w:rFonts w:cstheme="minorHAnsi"/>
-          <w:i/>
-          <w:iCs/>
-          <w:color w:val="0070C0"/>
-          <w:sz w:val="24"/>
-          <w:szCs w:val="24"/>
-          <w:lang w:val="uk-UA"/>
-        </w:rPr>
-        <w:t xml:space="preserve">завдання </w:t>
-      </w:r>
-      <w:r>
-        <w:rPr>
-          <w:rFonts w:cstheme="minorHAnsi"/>
-          <w:i/>
-          <w:iCs/>
-          <w:color w:val="0070C0"/>
-          <w:sz w:val="24"/>
-          <w:szCs w:val="24"/>
-        </w:rPr>
-        <w:t>4</w:t>
-      </w:r>
-      <w:r>
-        <w:rPr>
-          <w:rFonts w:cstheme="minorHAnsi"/>
-          <w:i/>
-          <w:iCs/>
-          <w:color w:val="0070C0"/>
-          <w:sz w:val="24"/>
-          <w:szCs w:val="24"/>
-          <w:lang w:val="uk-UA"/>
-        </w:rPr>
-        <w:t>_</w:t>
-      </w:r>
-      <w:r>
-        <w:rPr>
-          <w:rFonts w:cstheme="minorHAnsi"/>
-          <w:i/>
-          <w:iCs/>
-          <w:color w:val="0070C0"/>
-          <w:sz w:val="24"/>
-          <w:szCs w:val="24"/>
-        </w:rPr>
-        <w:t>5</w:t>
-      </w:r>
-      <w:r>
-        <w:rPr>
-          <w:rFonts w:cstheme="minorHAnsi"/>
-          <w:i/>
-          <w:iCs/>
-          <w:color w:val="0070C0"/>
-          <w:sz w:val="24"/>
-          <w:szCs w:val="24"/>
-          <w:lang w:val="uk-UA"/>
-        </w:rPr>
-        <w:t xml:space="preserve"> на </w:t>
-      </w:r>
-      <w:r>
-        <w:rPr>
-          <w:rFonts w:cstheme="minorHAnsi"/>
-          <w:i/>
-          <w:iCs/>
-          <w:color w:val="0070C0"/>
-          <w:sz w:val="24"/>
-          <w:szCs w:val="24"/>
           <w:lang w:val="en-US"/>
         </w:rPr>
-        <w:t>GitHub</w:t>
-      </w:r>
-      <w:r>
-        <w:rPr>
-          <w:rFonts w:cstheme="minorHAnsi"/>
-          <w:i/>
-          <w:iCs/>
-          <w:color w:val="0070C0"/>
-          <w:sz w:val="24"/>
-          <w:szCs w:val="24"/>
-          <w:lang w:val="uk-UA"/>
-        </w:rPr>
-        <w:t>: …</w:t>
-      </w:r>
+      </w:pPr>
+      <w:hyperlink r:id="rId49" w:history="1">
+        <w:r>
+          <w:rPr>
+            <w:rStyle w:val="Hyperlink"/>
+            <w:rFonts w:cstheme="minorHAnsi"/>
+            <w:i/>
+            <w:iCs/>
+            <w:sz w:val="24"/>
+            <w:szCs w:val="24"/>
+            <w:lang w:val="uk-UA"/>
+          </w:rPr>
+          <w:t>Вставити посилання на Ваш</w:t>
+        </w:r>
+        <w:r>
+          <w:rPr>
+            <w:rStyle w:val="Hyperlink"/>
+            <w:rFonts w:cstheme="minorHAnsi"/>
+            <w:i/>
+            <w:iCs/>
+            <w:sz w:val="24"/>
+            <w:szCs w:val="24"/>
+            <w:lang w:val="uk-UA"/>
+          </w:rPr>
+          <w:t>у</w:t>
+        </w:r>
+        <w:r>
+          <w:rPr>
+            <w:rStyle w:val="Hyperlink"/>
+            <w:rFonts w:cstheme="minorHAnsi"/>
+            <w:i/>
+            <w:iCs/>
+            <w:sz w:val="24"/>
+            <w:szCs w:val="24"/>
+            <w:lang w:val="uk-UA"/>
+          </w:rPr>
+          <w:t xml:space="preserve"> </w:t>
+        </w:r>
+        <w:r>
+          <w:rPr>
+            <w:rStyle w:val="Hyperlink"/>
+            <w:rFonts w:cstheme="minorHAnsi"/>
+            <w:i/>
+            <w:iCs/>
+            <w:sz w:val="24"/>
+            <w:szCs w:val="24"/>
+            <w:lang w:val="uk-UA"/>
+          </w:rPr>
+          <w:t xml:space="preserve">Практичну робота </w:t>
+        </w:r>
+        <w:r>
+          <w:rPr>
+            <w:rStyle w:val="Hyperlink"/>
+            <w:rFonts w:cstheme="minorHAnsi"/>
+            <w:i/>
+            <w:iCs/>
+            <w:sz w:val="24"/>
+            <w:szCs w:val="24"/>
+          </w:rPr>
+          <w:t>4</w:t>
+        </w:r>
+        <w:r>
+          <w:rPr>
+            <w:rStyle w:val="Hyperlink"/>
+            <w:rFonts w:cstheme="minorHAnsi"/>
+            <w:i/>
+            <w:iCs/>
+            <w:sz w:val="24"/>
+            <w:szCs w:val="24"/>
+            <w:lang w:val="uk-UA"/>
+          </w:rPr>
+          <w:t xml:space="preserve"> (2023) </w:t>
+        </w:r>
+        <w:r>
+          <w:rPr>
+            <w:rStyle w:val="Hyperlink"/>
+            <w:rFonts w:cstheme="minorHAnsi"/>
+            <w:i/>
+            <w:iCs/>
+            <w:sz w:val="24"/>
+            <w:szCs w:val="24"/>
+            <w:lang w:val="uk-UA"/>
+          </w:rPr>
+          <w:t xml:space="preserve">завдання </w:t>
+        </w:r>
+        <w:r>
+          <w:rPr>
+            <w:rStyle w:val="Hyperlink"/>
+            <w:rFonts w:cstheme="minorHAnsi"/>
+            <w:i/>
+            <w:iCs/>
+            <w:sz w:val="24"/>
+            <w:szCs w:val="24"/>
+          </w:rPr>
+          <w:t>4</w:t>
+        </w:r>
+        <w:r>
+          <w:rPr>
+            <w:rStyle w:val="Hyperlink"/>
+            <w:rFonts w:cstheme="minorHAnsi"/>
+            <w:i/>
+            <w:iCs/>
+            <w:sz w:val="24"/>
+            <w:szCs w:val="24"/>
+            <w:lang w:val="uk-UA"/>
+          </w:rPr>
+          <w:t>_</w:t>
+        </w:r>
+        <w:r>
+          <w:rPr>
+            <w:rStyle w:val="Hyperlink"/>
+            <w:rFonts w:cstheme="minorHAnsi"/>
+            <w:i/>
+            <w:iCs/>
+            <w:sz w:val="24"/>
+            <w:szCs w:val="24"/>
+          </w:rPr>
+          <w:t>5</w:t>
+        </w:r>
+        <w:r>
+          <w:rPr>
+            <w:rStyle w:val="Hyperlink"/>
+            <w:rFonts w:cstheme="minorHAnsi"/>
+            <w:i/>
+            <w:iCs/>
+            <w:sz w:val="24"/>
+            <w:szCs w:val="24"/>
+            <w:lang w:val="uk-UA"/>
+          </w:rPr>
+          <w:t xml:space="preserve"> на </w:t>
+        </w:r>
+        <w:r>
+          <w:rPr>
+            <w:rStyle w:val="Hyperlink"/>
+            <w:rFonts w:cstheme="minorHAnsi"/>
+            <w:i/>
+            <w:iCs/>
+            <w:sz w:val="24"/>
+            <w:szCs w:val="24"/>
+            <w:lang w:val="en-US"/>
+          </w:rPr>
+          <w:t>GitHub</w:t>
+        </w:r>
+      </w:hyperlink>
     </w:p>
     <w:sectPr>
-      <w:headerReference w:type="default" r:id="rId52"/>
-      <w:footerReference w:type="default" r:id="rId53"/>
+      <w:headerReference w:type="default" r:id="rId50"/>
+      <w:footerReference w:type="default" r:id="rId51"/>
       <w:pgSz w:w="11906" w:h="16838"/>
       <w:pgMar w:top="1134" w:right="850" w:bottom="1134" w:left="1701" w:header="708" w:footer="708" w:gutter="0"/>
       <w:cols w:space="708"/>
@@ -5718,6 +5673,29 @@
       <w:szCs w:val="16"/>
     </w:rPr>
   </w:style>
+  <w:style w:type="character" w:styleId="Hyperlink">
+    <w:name w:val="Hyperlink"/>
+    <w:basedOn w:val="DefaultParagraphFont"/>
+    <w:uiPriority w:val="99"/>
+    <w:unhideWhenUsed/>
+    <w:rsid w:val="00F1748E"/>
+    <w:rPr>
+      <w:color w:val="0563C1" w:themeColor="hyperlink"/>
+      <w:u w:val="single"/>
+    </w:rPr>
+  </w:style>
+  <w:style w:type="character" w:styleId="UnresolvedMention">
+    <w:name w:val="Unresolved Mention"/>
+    <w:basedOn w:val="DefaultParagraphFont"/>
+    <w:uiPriority w:val="99"/>
+    <w:semiHidden/>
+    <w:unhideWhenUsed/>
+    <w:rsid w:val="00F1748E"/>
+    <w:rPr>
+      <w:color w:val="605E5C"/>
+      <w:shd w:val="clear" w:color="auto" w:fill="E1DFDD"/>
+    </w:rPr>
+  </w:style>
 </w:styles>
 </file>
 
@@ -6304,7 +6282,7 @@
     <m:intLim m:val="subSup"/>
     <m:naryLim m:val="undOvr"/>
   </m:mathPr>
-  <w:themeFontLang/>
+  <w:themeFontLang w:val="en-US"/>
   <w:clrSchemeMapping w:bg1="light1" w:t1="dark1" w:bg2="light2" w:t2="dark2" w:accent1="accent1" w:accent2="accent2" w:accent3="accent3" w:accent4="accent4" w:accent5="accent5" w:accent6="accent6" w:hyperlink="hyperlink" w:followedHyperlink="followedHyperlink"/>
   <w:decimalSymbol w:val="."/>
   <w:listSeparator w:val=","/>
@@ -6320,7 +6298,7 @@
         <w:rFonts w:asciiTheme="minorHAnsi" w:eastAsiaTheme="minorEastAsia" w:hAnsiTheme="minorHAnsi" w:cstheme="minorBidi"/>
         <w:sz w:val="22"/>
         <w:szCs w:val="22"/>
-        <w:lang w:bidi="ar-SA"/>
+        <w:lang w:val="en-US" w:eastAsia="en-US" w:bidi="ar-SA"/>
       </w:rPr>
     </w:rPrDefault>
     <w:pPrDefault>
@@ -6781,7 +6759,7 @@
     <w:rsid w:val="00740DAB"/>
     <w:rPr>
       <w:rFonts w:eastAsiaTheme="minorHAnsi"/>
-      <w:lang w:val="ru-RU" w:eastAsia="en-US"/>
+      <w:lang w:val="ru-RU"/>
     </w:rPr>
   </w:style>
   <w:style w:type="paragraph" w:customStyle="1" w:styleId="E3BBC9B10D9148F0BA3CE013F146AEF2">

</xml_diff>